<commit_message>
Suggested changes to PlansAndProgress.docx
</commit_message>
<xml_diff>
--- a/ReportContent/Plan&Progress.docx
+++ b/ReportContent/Plan&Progress.docx
@@ -1,6 +1,6 @@
 
 <file path=word/document.xml><?xml version="1.0" encoding="utf-8"?>
-<w:document xmlns:wpc="http://schemas.microsoft.com/office/word/2010/wordprocessingCanvas" xmlns:cx="http://schemas.microsoft.com/office/drawing/2014/chartex" xmlns:cx1="http://schemas.microsoft.com/office/drawing/2015/9/8/chartex" xmlns:mc="http://schemas.openxmlformats.org/markup-compatibility/2006" xmlns:o="urn:schemas-microsoft-com:office:office" xmlns:r="http://schemas.openxmlformats.org/officeDocument/2006/relationships" xmlns:m="http://schemas.openxmlformats.org/officeDocument/2006/math" xmlns:v="urn:schemas-microsoft-com:vml" xmlns:wp14="http://schemas.microsoft.com/office/word/2010/wordprocessingDrawing" xmlns:wp="http://schemas.openxmlformats.org/drawingml/2006/wordprocessingDrawing" xmlns:w10="urn:schemas-microsoft-com:office:word" xmlns:w="http://schemas.openxmlformats.org/wordprocessingml/2006/main" xmlns:w14="http://schemas.microsoft.com/office/word/2010/wordml" xmlns:w15="http://schemas.microsoft.com/office/word/2012/wordml" xmlns:w16se="http://schemas.microsoft.com/office/word/2015/wordml/symex" xmlns:wpg="http://schemas.microsoft.com/office/word/2010/wordprocessingGroup" xmlns:wpi="http://schemas.microsoft.com/office/word/2010/wordprocessingInk" xmlns:wne="http://schemas.microsoft.com/office/word/2006/wordml" xmlns:wps="http://schemas.microsoft.com/office/word/2010/wordprocessingShape" mc:Ignorable="w14 w15 w16se wp14">
+<w:document xmlns:wpc="http://schemas.microsoft.com/office/word/2010/wordprocessingCanvas" xmlns:cx="http://schemas.microsoft.com/office/drawing/2014/chartex" xmlns:cx1="http://schemas.microsoft.com/office/drawing/2015/9/8/chartex" xmlns:cx2="http://schemas.microsoft.com/office/drawing/2015/10/21/chartex" xmlns:cx3="http://schemas.microsoft.com/office/drawing/2016/5/9/chartex" xmlns:cx4="http://schemas.microsoft.com/office/drawing/2016/5/10/chartex" xmlns:cx5="http://schemas.microsoft.com/office/drawing/2016/5/11/chartex" xmlns:cx6="http://schemas.microsoft.com/office/drawing/2016/5/12/chartex" xmlns:cx7="http://schemas.microsoft.com/office/drawing/2016/5/13/chartex" xmlns:cx8="http://schemas.microsoft.com/office/drawing/2016/5/14/chartex" xmlns:mc="http://schemas.openxmlformats.org/markup-compatibility/2006" xmlns:aink="http://schemas.microsoft.com/office/drawing/2016/ink" xmlns:am3d="http://schemas.microsoft.com/office/drawing/2017/model3d" xmlns:o="urn:schemas-microsoft-com:office:office" xmlns:r="http://schemas.openxmlformats.org/officeDocument/2006/relationships" xmlns:m="http://schemas.openxmlformats.org/officeDocument/2006/math" xmlns:v="urn:schemas-microsoft-com:vml" xmlns:wp14="http://schemas.microsoft.com/office/word/2010/wordprocessingDrawing" xmlns:wp="http://schemas.openxmlformats.org/drawingml/2006/wordprocessingDrawing" xmlns:w10="urn:schemas-microsoft-com:office:word" xmlns:w="http://schemas.openxmlformats.org/wordprocessingml/2006/main" xmlns:w14="http://schemas.microsoft.com/office/word/2010/wordml" xmlns:w15="http://schemas.microsoft.com/office/word/2012/wordml" xmlns:w16cex="http://schemas.microsoft.com/office/word/2018/wordml/cex" xmlns:w16cid="http://schemas.microsoft.com/office/word/2016/wordml/cid" xmlns:w16="http://schemas.microsoft.com/office/word/2018/wordml" xmlns:w16se="http://schemas.microsoft.com/office/word/2015/wordml/symex" xmlns:wpg="http://schemas.microsoft.com/office/word/2010/wordprocessingGroup" xmlns:wpi="http://schemas.microsoft.com/office/word/2010/wordprocessingInk" xmlns:wne="http://schemas.microsoft.com/office/word/2006/wordml" xmlns:wps="http://schemas.microsoft.com/office/word/2010/wordprocessingShape" mc:Ignorable="w14 w15 w16se w16cid w16 w16cex wp14">
   <w:body>
     <w:p>
       <w:pPr>
@@ -92,7 +92,23 @@
           <w:sz w:val="20"/>
           <w:szCs w:val="20"/>
         </w:rPr>
-        <w:t xml:space="preserve">Include any dead-ends you may have followed, decisions made, and changes that have been made to the project plan. </w:t>
+        <w:t xml:space="preserve">Include any </w:t>
+      </w:r>
+      <w:proofErr w:type="gramStart"/>
+      <w:r>
+        <w:rPr>
+          <w:sz w:val="20"/>
+          <w:szCs w:val="20"/>
+        </w:rPr>
+        <w:t>dead-ends</w:t>
+      </w:r>
+      <w:proofErr w:type="gramEnd"/>
+      <w:r>
+        <w:rPr>
+          <w:sz w:val="20"/>
+          <w:szCs w:val="20"/>
+        </w:rPr>
+        <w:t xml:space="preserve"> you may have followed, decisions made, and changes that have been made to the project plan. </w:t>
       </w:r>
     </w:p>
     <w:p>
@@ -149,7 +165,23 @@
           <w:sz w:val="20"/>
           <w:szCs w:val="20"/>
         </w:rPr>
-        <w:t xml:space="preserve">What would you want to know, if you were one of the people taking over? </w:t>
+        <w:t xml:space="preserve">What would you want to </w:t>
+      </w:r>
+      <w:proofErr w:type="gramStart"/>
+      <w:r>
+        <w:rPr>
+          <w:sz w:val="20"/>
+          <w:szCs w:val="20"/>
+        </w:rPr>
+        <w:t>know, if</w:t>
+      </w:r>
+      <w:proofErr w:type="gramEnd"/>
+      <w:r>
+        <w:rPr>
+          <w:sz w:val="20"/>
+          <w:szCs w:val="20"/>
+        </w:rPr>
+        <w:t xml:space="preserve"> you were one of the people taking over? </w:t>
       </w:r>
     </w:p>
     <w:p>
@@ -201,8 +233,6 @@
           <w:szCs w:val="20"/>
         </w:rPr>
       </w:pPr>
-      <w:bookmarkStart w:id="0" w:name="_GoBack"/>
-      <w:bookmarkEnd w:id="0"/>
     </w:p>
     <w:p>
       <w:pPr>
@@ -232,7 +262,27 @@
           <w:sz w:val="20"/>
           <w:szCs w:val="20"/>
         </w:rPr>
-        <w:t>*** NOTE: Grammer / spelling etc. has not been done yet. This is a draft only. ***</w:t>
+        <w:t xml:space="preserve">*** NOTE: </w:t>
+      </w:r>
+      <w:proofErr w:type="spellStart"/>
+      <w:r>
+        <w:rPr>
+          <w:iCs/>
+          <w:color w:val="FF0000"/>
+          <w:sz w:val="20"/>
+          <w:szCs w:val="20"/>
+        </w:rPr>
+        <w:t>Grammer</w:t>
+      </w:r>
+      <w:proofErr w:type="spellEnd"/>
+      <w:r>
+        <w:rPr>
+          <w:iCs/>
+          <w:color w:val="FF0000"/>
+          <w:sz w:val="20"/>
+          <w:szCs w:val="20"/>
+        </w:rPr>
+        <w:t xml:space="preserve"> / spelling etc. has not been done yet. This is a draft only. ***</w:t>
       </w:r>
     </w:p>
     <w:p>
@@ -311,13 +361,267 @@
         <w:rPr>
           <w:rFonts w:cstheme="minorHAnsi"/>
         </w:rPr>
-        <w:t xml:space="preserve">a group of five individuals, </w:t>
-      </w:r>
-      <w:r>
-        <w:rPr>
-          <w:rFonts w:cstheme="minorHAnsi"/>
-        </w:rPr>
-        <w:t>XVI</w:t>
+        <w:t xml:space="preserve">a group of five individuals, XVI, </w:t>
+      </w:r>
+      <w:r>
+        <w:rPr>
+          <w:rFonts w:cstheme="minorHAnsi"/>
+        </w:rPr>
+        <w:t xml:space="preserve">have come together to expand on an idea that </w:t>
+      </w:r>
+      <w:r>
+        <w:rPr>
+          <w:rFonts w:cstheme="minorHAnsi"/>
+        </w:rPr>
+        <w:t xml:space="preserve">was born during these unprecedented times we face through the COVID-19 pandemic, </w:t>
+      </w:r>
+      <w:r>
+        <w:rPr>
+          <w:rFonts w:cstheme="minorHAnsi"/>
+        </w:rPr>
+        <w:t>introducing</w:t>
+      </w:r>
+      <w:r>
+        <w:rPr>
+          <w:rFonts w:cstheme="minorHAnsi"/>
+        </w:rPr>
+        <w:t xml:space="preserve"> The </w:t>
+      </w:r>
+      <w:proofErr w:type="spellStart"/>
+      <w:r>
+        <w:rPr>
+          <w:rFonts w:cstheme="minorHAnsi"/>
+        </w:rPr>
+        <w:t>SocialCare</w:t>
+      </w:r>
+      <w:proofErr w:type="spellEnd"/>
+      <w:r>
+        <w:rPr>
+          <w:rFonts w:cstheme="minorHAnsi"/>
+        </w:rPr>
+        <w:t xml:space="preserve"> Chat. </w:t>
+      </w:r>
+    </w:p>
+    <w:p>
+      <w:pPr>
+        <w:pStyle w:val="NoSpacing"/>
+        <w:rPr>
+          <w:rFonts w:cstheme="minorHAnsi"/>
+        </w:rPr>
+      </w:pPr>
+    </w:p>
+    <w:p>
+      <w:pPr>
+        <w:pStyle w:val="NoSpacing"/>
+        <w:rPr>
+          <w:rFonts w:cstheme="minorHAnsi"/>
+        </w:rPr>
+      </w:pPr>
+    </w:p>
+    <w:p>
+      <w:pPr>
+        <w:pStyle w:val="NoSpacing"/>
+        <w:rPr>
+          <w:rFonts w:cstheme="minorHAnsi"/>
+        </w:rPr>
+      </w:pPr>
+      <w:r>
+        <w:rPr>
+          <w:rFonts w:cstheme="minorHAnsi"/>
+        </w:rPr>
+        <w:t xml:space="preserve">The </w:t>
+      </w:r>
+      <w:proofErr w:type="spellStart"/>
+      <w:r>
+        <w:rPr>
+          <w:rFonts w:cstheme="minorHAnsi"/>
+        </w:rPr>
+        <w:t>SocialCare</w:t>
+      </w:r>
+      <w:proofErr w:type="spellEnd"/>
+      <w:r>
+        <w:rPr>
+          <w:rFonts w:cstheme="minorHAnsi"/>
+        </w:rPr>
+        <w:t xml:space="preserve"> Chat </w:t>
+      </w:r>
+      <w:r>
+        <w:rPr>
+          <w:rFonts w:cstheme="minorHAnsi"/>
+        </w:rPr>
+        <w:t xml:space="preserve">will connect </w:t>
+      </w:r>
+      <w:r>
+        <w:rPr>
+          <w:rFonts w:cstheme="minorHAnsi"/>
+        </w:rPr>
+        <w:t>the elderly</w:t>
+      </w:r>
+      <w:r>
+        <w:rPr>
+          <w:rFonts w:cstheme="minorHAnsi"/>
+        </w:rPr>
+        <w:t xml:space="preserve"> or those with a disability, to</w:t>
+      </w:r>
+      <w:r>
+        <w:rPr>
+          <w:rFonts w:cstheme="minorHAnsi"/>
+        </w:rPr>
+        <w:t xml:space="preserve"> their loved ones </w:t>
+      </w:r>
+      <w:r>
+        <w:rPr>
+          <w:rFonts w:cstheme="minorHAnsi"/>
+        </w:rPr>
+        <w:t xml:space="preserve">and allow them to engage </w:t>
+      </w:r>
+      <w:proofErr w:type="gramStart"/>
+      <w:r>
+        <w:rPr>
+          <w:rFonts w:cstheme="minorHAnsi"/>
+        </w:rPr>
+        <w:t>through the use of</w:t>
+      </w:r>
+      <w:proofErr w:type="gramEnd"/>
+      <w:r>
+        <w:rPr>
+          <w:rFonts w:cstheme="minorHAnsi"/>
+        </w:rPr>
+        <w:t xml:space="preserve"> technology. </w:t>
+      </w:r>
+      <w:r>
+        <w:rPr>
+          <w:rFonts w:cstheme="minorHAnsi"/>
+        </w:rPr>
+        <w:t xml:space="preserve">All members from XVI </w:t>
+      </w:r>
+      <w:r>
+        <w:rPr>
+          <w:rFonts w:cstheme="minorHAnsi"/>
+        </w:rPr>
+        <w:t xml:space="preserve">have such fond memories with </w:t>
+      </w:r>
+      <w:r>
+        <w:rPr>
+          <w:rFonts w:cstheme="minorHAnsi"/>
+        </w:rPr>
+        <w:t xml:space="preserve">their grandparents, some members also have close family members with a form of disability. </w:t>
+      </w:r>
+      <w:r>
+        <w:rPr>
+          <w:rFonts w:cstheme="minorHAnsi"/>
+        </w:rPr>
+        <w:t xml:space="preserve">Experiencing </w:t>
+      </w:r>
+      <w:r>
+        <w:rPr>
+          <w:rFonts w:cstheme="minorHAnsi"/>
+        </w:rPr>
+        <w:t xml:space="preserve">firsthand the struggles our loved ones </w:t>
+      </w:r>
+      <w:r>
+        <w:rPr>
+          <w:rFonts w:cstheme="minorHAnsi"/>
+        </w:rPr>
+        <w:t>go through has</w:t>
+      </w:r>
+      <w:r>
+        <w:rPr>
+          <w:rFonts w:cstheme="minorHAnsi"/>
+        </w:rPr>
+        <w:t xml:space="preserve"> given us the motivation to create an application specifically designed for them, so they too can be connected.  </w:t>
+      </w:r>
+    </w:p>
+    <w:p>
+      <w:pPr>
+        <w:pStyle w:val="NoSpacing"/>
+        <w:rPr>
+          <w:rFonts w:cstheme="minorHAnsi"/>
+        </w:rPr>
+      </w:pPr>
+    </w:p>
+    <w:p>
+      <w:pPr>
+        <w:pStyle w:val="NoSpacing"/>
+        <w:rPr>
+          <w:rFonts w:cstheme="minorHAnsi"/>
+        </w:rPr>
+      </w:pPr>
+      <w:r>
+        <w:rPr>
+          <w:rFonts w:cstheme="minorHAnsi"/>
+        </w:rPr>
+        <w:t xml:space="preserve">COVID-19 has demonstrated the disconnection as now we are isolated, the only way to connect is through technology. </w:t>
+      </w:r>
+      <w:r>
+        <w:rPr>
+          <w:rFonts w:cstheme="minorHAnsi"/>
+        </w:rPr>
+        <w:t>The focus of this application is to make digital contact with family and friends uncomplicated for those that may struggle with technology</w:t>
+      </w:r>
+      <w:r>
+        <w:rPr>
+          <w:rFonts w:cstheme="minorHAnsi"/>
+        </w:rPr>
+        <w:t>, we will also incorporate</w:t>
+      </w:r>
+      <w:r>
+        <w:rPr>
+          <w:rFonts w:cstheme="minorHAnsi"/>
+        </w:rPr>
+        <w:t xml:space="preserve"> brain teasers</w:t>
+      </w:r>
+      <w:r>
+        <w:rPr>
+          <w:rFonts w:cstheme="minorHAnsi"/>
+        </w:rPr>
+        <w:t xml:space="preserve"> for those that enjoy games</w:t>
+      </w:r>
+      <w:r>
+        <w:rPr>
+          <w:rFonts w:cstheme="minorHAnsi"/>
+        </w:rPr>
+        <w:t xml:space="preserve">. </w:t>
+      </w:r>
+    </w:p>
+    <w:p>
+      <w:pPr>
+        <w:pStyle w:val="NoSpacing"/>
+        <w:rPr>
+          <w:rFonts w:cstheme="minorHAnsi"/>
+        </w:rPr>
+      </w:pPr>
+    </w:p>
+    <w:p>
+      <w:pPr>
+        <w:pStyle w:val="NoSpacing"/>
+        <w:rPr>
+          <w:rFonts w:cstheme="minorHAnsi"/>
+        </w:rPr>
+      </w:pPr>
+      <w:r>
+        <w:rPr>
+          <w:rFonts w:cstheme="minorHAnsi"/>
+        </w:rPr>
+        <w:t>We are filled with passion and determination to develop our application. Although t</w:t>
+      </w:r>
+      <w:r>
+        <w:rPr>
+          <w:rFonts w:cstheme="minorHAnsi"/>
+        </w:rPr>
+        <w:t xml:space="preserve">he depth of creating </w:t>
+      </w:r>
+      <w:r>
+        <w:rPr>
+          <w:rFonts w:cstheme="minorHAnsi"/>
+        </w:rPr>
+        <w:t>a web and mobile application</w:t>
+      </w:r>
+      <w:r>
+        <w:rPr>
+          <w:rFonts w:cstheme="minorHAnsi"/>
+        </w:rPr>
+        <w:t xml:space="preserve"> were not initially realized</w:t>
       </w:r>
       <w:r>
         <w:rPr>
@@ -329,19 +633,85 @@
         <w:rPr>
           <w:rFonts w:cstheme="minorHAnsi"/>
         </w:rPr>
-        <w:t xml:space="preserve">have come together to expand on an idea that </w:t>
-      </w:r>
-      <w:r>
-        <w:rPr>
-          <w:rFonts w:cstheme="minorHAnsi"/>
-        </w:rPr>
-        <w:t xml:space="preserve">was born during these </w:t>
-      </w:r>
-      <w:r>
-        <w:rPr>
-          <w:rFonts w:cstheme="minorHAnsi"/>
-        </w:rPr>
-        <w:t>unprecedented times we face through the COVID-19 pandemic,</w:t>
+        <w:t>we h</w:t>
+      </w:r>
+      <w:r>
+        <w:rPr>
+          <w:rFonts w:cstheme="minorHAnsi"/>
+        </w:rPr>
+        <w:t xml:space="preserve">ave taken a step back to plan the development of </w:t>
+      </w:r>
+      <w:r>
+        <w:rPr>
+          <w:rFonts w:cstheme="minorHAnsi"/>
+        </w:rPr>
+        <w:t>the mobile application first</w:t>
+      </w:r>
+      <w:r>
+        <w:rPr>
+          <w:rFonts w:cstheme="minorHAnsi"/>
+        </w:rPr>
+        <w:t xml:space="preserve">, </w:t>
+      </w:r>
+      <w:r>
+        <w:rPr>
+          <w:rFonts w:cstheme="minorHAnsi"/>
+        </w:rPr>
+        <w:t>designed</w:t>
+      </w:r>
+      <w:r>
+        <w:rPr>
+          <w:rFonts w:cstheme="minorHAnsi"/>
+        </w:rPr>
+        <w:t xml:space="preserve"> for the elderly</w:t>
+      </w:r>
+      <w:r>
+        <w:rPr>
+          <w:rFonts w:cstheme="minorHAnsi"/>
+        </w:rPr>
+        <w:t xml:space="preserve">. </w:t>
+      </w:r>
+      <w:r>
+        <w:rPr>
+          <w:rFonts w:cstheme="minorHAnsi"/>
+        </w:rPr>
+        <w:t xml:space="preserve">As time progresses, we will look to </w:t>
+      </w:r>
+      <w:r>
+        <w:rPr>
+          <w:rFonts w:cstheme="minorHAnsi"/>
+        </w:rPr>
+        <w:t>expand on the mobile application to</w:t>
+      </w:r>
+      <w:r>
+        <w:rPr>
+          <w:rFonts w:cstheme="minorHAnsi"/>
+        </w:rPr>
+        <w:t xml:space="preserve"> develop a</w:t>
+      </w:r>
+      <w:r>
+        <w:rPr>
+          <w:rFonts w:cstheme="minorHAnsi"/>
+        </w:rPr>
+        <w:t xml:space="preserve"> design for those with a disability, as well as look to </w:t>
+      </w:r>
+      <w:r>
+        <w:rPr>
+          <w:rFonts w:cstheme="minorHAnsi"/>
+        </w:rPr>
+        <w:t>develop the web application</w:t>
+      </w:r>
+      <w:r>
+        <w:rPr>
+          <w:rFonts w:cstheme="minorHAnsi"/>
+        </w:rPr>
+        <w:t xml:space="preserve"> for both,</w:t>
+      </w:r>
+      <w:r>
+        <w:rPr>
+          <w:rFonts w:cstheme="minorHAnsi"/>
+        </w:rPr>
+        <w:t xml:space="preserve"> to ensure that everyone has an option, based on their</w:t>
       </w:r>
       <w:r>
         <w:rPr>
@@ -353,315 +723,206 @@
         <w:rPr>
           <w:rFonts w:cstheme="minorHAnsi"/>
         </w:rPr>
-        <w:t>introducing</w:t>
-      </w:r>
-      <w:r>
-        <w:rPr>
-          <w:rFonts w:cstheme="minorHAnsi"/>
-        </w:rPr>
-        <w:t xml:space="preserve"> The </w:t>
-      </w:r>
-      <w:r>
-        <w:rPr>
-          <w:rFonts w:cstheme="minorHAnsi"/>
-        </w:rPr>
-        <w:t xml:space="preserve">SocialCare </w:t>
-      </w:r>
-      <w:r>
-        <w:rPr>
-          <w:rFonts w:cstheme="minorHAnsi"/>
-        </w:rPr>
-        <w:t xml:space="preserve">Chat. </w:t>
-      </w:r>
-    </w:p>
-    <w:p>
-      <w:pPr>
-        <w:pStyle w:val="NoSpacing"/>
-        <w:rPr>
-          <w:rFonts w:cstheme="minorHAnsi"/>
-        </w:rPr>
-      </w:pPr>
-    </w:p>
-    <w:p>
-      <w:pPr>
-        <w:pStyle w:val="NoSpacing"/>
-        <w:rPr>
-          <w:rFonts w:cstheme="minorHAnsi"/>
-        </w:rPr>
-      </w:pPr>
-    </w:p>
-    <w:p>
-      <w:pPr>
-        <w:pStyle w:val="NoSpacing"/>
-        <w:rPr>
-          <w:rFonts w:cstheme="minorHAnsi"/>
-        </w:rPr>
-      </w:pPr>
-      <w:r>
-        <w:rPr>
-          <w:rFonts w:cstheme="minorHAnsi"/>
-        </w:rPr>
-        <w:t xml:space="preserve">The SocialCare Chat </w:t>
-      </w:r>
-      <w:r>
-        <w:rPr>
-          <w:rFonts w:cstheme="minorHAnsi"/>
-        </w:rPr>
-        <w:t xml:space="preserve">will connect </w:t>
-      </w:r>
-      <w:r>
-        <w:rPr>
-          <w:rFonts w:cstheme="minorHAnsi"/>
-        </w:rPr>
-        <w:t>the elderly</w:t>
-      </w:r>
-      <w:r>
-        <w:rPr>
-          <w:rFonts w:cstheme="minorHAnsi"/>
-        </w:rPr>
-        <w:t xml:space="preserve"> or those with a disability, to</w:t>
-      </w:r>
-      <w:r>
-        <w:rPr>
-          <w:rFonts w:cstheme="minorHAnsi"/>
-        </w:rPr>
-        <w:t xml:space="preserve"> their loved ones </w:t>
-      </w:r>
-      <w:r>
-        <w:rPr>
-          <w:rFonts w:cstheme="minorHAnsi"/>
-        </w:rPr>
-        <w:t xml:space="preserve">and allow them to engage </w:t>
-      </w:r>
-      <w:r>
-        <w:rPr>
-          <w:rFonts w:cstheme="minorHAnsi"/>
-        </w:rPr>
-        <w:t xml:space="preserve">through the use of technology. </w:t>
-      </w:r>
-      <w:r>
-        <w:rPr>
-          <w:rFonts w:cstheme="minorHAnsi"/>
-        </w:rPr>
-        <w:t xml:space="preserve">All members from XVI </w:t>
-      </w:r>
-      <w:r>
-        <w:rPr>
-          <w:rFonts w:cstheme="minorHAnsi"/>
-        </w:rPr>
-        <w:t xml:space="preserve">have such fond memories with </w:t>
-      </w:r>
-      <w:r>
-        <w:rPr>
-          <w:rFonts w:cstheme="minorHAnsi"/>
-        </w:rPr>
-        <w:t xml:space="preserve">their grandparents, some members also have close family members with a form of disability. </w:t>
-      </w:r>
-      <w:r>
-        <w:rPr>
-          <w:rFonts w:cstheme="minorHAnsi"/>
-        </w:rPr>
-        <w:t xml:space="preserve">Experiencing </w:t>
-      </w:r>
-      <w:r>
-        <w:rPr>
-          <w:rFonts w:cstheme="minorHAnsi"/>
-        </w:rPr>
-        <w:t xml:space="preserve">firsthand the struggles our loved ones </w:t>
-      </w:r>
-      <w:r>
-        <w:rPr>
-          <w:rFonts w:cstheme="minorHAnsi"/>
-        </w:rPr>
-        <w:t>go through has</w:t>
-      </w:r>
-      <w:r>
-        <w:rPr>
-          <w:rFonts w:cstheme="minorHAnsi"/>
-        </w:rPr>
-        <w:t xml:space="preserve"> given us the motivation to create an application specifically designed for them, so they too can be connected.  </w:t>
-      </w:r>
-    </w:p>
-    <w:p>
-      <w:pPr>
-        <w:pStyle w:val="NoSpacing"/>
-        <w:rPr>
-          <w:rFonts w:cstheme="minorHAnsi"/>
-        </w:rPr>
-      </w:pPr>
-    </w:p>
-    <w:p>
-      <w:pPr>
-        <w:pStyle w:val="NoSpacing"/>
-        <w:rPr>
-          <w:rFonts w:cstheme="minorHAnsi"/>
-        </w:rPr>
-      </w:pPr>
-      <w:r>
-        <w:rPr>
-          <w:rFonts w:cstheme="minorHAnsi"/>
-        </w:rPr>
-        <w:t xml:space="preserve">COVID-19 has demonstrated the disconnection as now we are isolated, the only way to connect is through technology. </w:t>
-      </w:r>
-      <w:r>
-        <w:rPr>
-          <w:rFonts w:cstheme="minorHAnsi"/>
-        </w:rPr>
-        <w:t>The focus of this application is to make digital contact with family and friends uncomplicated for those that may struggle with technology</w:t>
-      </w:r>
-      <w:r>
-        <w:rPr>
-          <w:rFonts w:cstheme="minorHAnsi"/>
-        </w:rPr>
-        <w:t>, we will also incorporate</w:t>
-      </w:r>
-      <w:r>
-        <w:rPr>
-          <w:rFonts w:cstheme="minorHAnsi"/>
-        </w:rPr>
-        <w:t xml:space="preserve"> brain teasers</w:t>
-      </w:r>
-      <w:r>
-        <w:rPr>
-          <w:rFonts w:cstheme="minorHAnsi"/>
-        </w:rPr>
-        <w:t xml:space="preserve"> for those that enjoy games</w:t>
-      </w:r>
-      <w:r>
-        <w:rPr>
-          <w:rFonts w:cstheme="minorHAnsi"/>
-        </w:rPr>
-        <w:t xml:space="preserve">. </w:t>
-      </w:r>
-    </w:p>
-    <w:p>
-      <w:pPr>
-        <w:pStyle w:val="NoSpacing"/>
-        <w:rPr>
-          <w:rFonts w:cstheme="minorHAnsi"/>
-        </w:rPr>
-      </w:pPr>
-    </w:p>
-    <w:p>
-      <w:pPr>
-        <w:pStyle w:val="NoSpacing"/>
-        <w:rPr>
-          <w:rFonts w:cstheme="minorHAnsi"/>
-        </w:rPr>
-      </w:pPr>
-      <w:r>
-        <w:rPr>
-          <w:rFonts w:cstheme="minorHAnsi"/>
-        </w:rPr>
-        <w:t>We are filled with passion and determination to develop our application. Although t</w:t>
-      </w:r>
-      <w:r>
-        <w:rPr>
-          <w:rFonts w:cstheme="minorHAnsi"/>
-        </w:rPr>
-        <w:t xml:space="preserve">he depth of creating </w:t>
-      </w:r>
-      <w:r>
-        <w:rPr>
-          <w:rFonts w:cstheme="minorHAnsi"/>
-        </w:rPr>
-        <w:t>a web and mobile application</w:t>
-      </w:r>
-      <w:r>
-        <w:rPr>
-          <w:rFonts w:cstheme="minorHAnsi"/>
-        </w:rPr>
-        <w:t xml:space="preserve"> were not initially realized</w:t>
-      </w:r>
-      <w:r>
-        <w:rPr>
-          <w:rFonts w:cstheme="minorHAnsi"/>
-        </w:rPr>
-        <w:t xml:space="preserve">, </w:t>
-      </w:r>
-      <w:r>
-        <w:rPr>
-          <w:rFonts w:cstheme="minorHAnsi"/>
-        </w:rPr>
-        <w:t>we h</w:t>
-      </w:r>
-      <w:r>
-        <w:rPr>
-          <w:rFonts w:cstheme="minorHAnsi"/>
-        </w:rPr>
-        <w:t xml:space="preserve">ave taken a step back to plan the development of </w:t>
-      </w:r>
-      <w:r>
-        <w:rPr>
-          <w:rFonts w:cstheme="minorHAnsi"/>
-        </w:rPr>
-        <w:t>the mobile application first</w:t>
-      </w:r>
-      <w:r>
-        <w:rPr>
-          <w:rFonts w:cstheme="minorHAnsi"/>
-        </w:rPr>
-        <w:t xml:space="preserve">, </w:t>
-      </w:r>
-      <w:r>
-        <w:rPr>
-          <w:rFonts w:cstheme="minorHAnsi"/>
-        </w:rPr>
-        <w:t>designed</w:t>
-      </w:r>
-      <w:r>
-        <w:rPr>
-          <w:rFonts w:cstheme="minorHAnsi"/>
-        </w:rPr>
-        <w:t xml:space="preserve"> for the elderly</w:t>
-      </w:r>
-      <w:r>
-        <w:rPr>
-          <w:rFonts w:cstheme="minorHAnsi"/>
-        </w:rPr>
-        <w:t xml:space="preserve">. </w:t>
-      </w:r>
-      <w:r>
-        <w:rPr>
-          <w:rFonts w:cstheme="minorHAnsi"/>
-        </w:rPr>
-        <w:t xml:space="preserve">As time progresses, we will look to </w:t>
-      </w:r>
-      <w:r>
-        <w:rPr>
-          <w:rFonts w:cstheme="minorHAnsi"/>
-        </w:rPr>
-        <w:t>expand on the mobile application to</w:t>
-      </w:r>
-      <w:r>
-        <w:rPr>
-          <w:rFonts w:cstheme="minorHAnsi"/>
-        </w:rPr>
-        <w:t xml:space="preserve"> develop a</w:t>
-      </w:r>
-      <w:r>
-        <w:rPr>
-          <w:rFonts w:cstheme="minorHAnsi"/>
-        </w:rPr>
-        <w:t xml:space="preserve"> design for those with a disability, as well as look to </w:t>
-      </w:r>
-      <w:r>
-        <w:rPr>
-          <w:rFonts w:cstheme="minorHAnsi"/>
-        </w:rPr>
-        <w:t>develop the web application</w:t>
-      </w:r>
-      <w:r>
-        <w:rPr>
-          <w:rFonts w:cstheme="minorHAnsi"/>
-        </w:rPr>
-        <w:t xml:space="preserve"> for both,</w:t>
-      </w:r>
-      <w:r>
-        <w:rPr>
-          <w:rFonts w:cstheme="minorHAnsi"/>
-        </w:rPr>
-        <w:t xml:space="preserve"> to ensure that everyone has an option, based on their</w:t>
+        <w:t xml:space="preserve">personal preferences. This is important </w:t>
+      </w:r>
+      <w:r>
+        <w:rPr>
+          <w:rFonts w:cstheme="minorHAnsi"/>
+        </w:rPr>
+        <w:t xml:space="preserve">that we get this right and cater to our market accordingly. </w:t>
+      </w:r>
+    </w:p>
+    <w:p>
+      <w:pPr>
+        <w:pStyle w:val="NoSpacing"/>
+        <w:rPr>
+          <w:rFonts w:cstheme="minorHAnsi"/>
+        </w:rPr>
+      </w:pPr>
+    </w:p>
+    <w:p>
+      <w:pPr>
+        <w:pStyle w:val="NoSpacing"/>
+        <w:jc w:val="center"/>
+        <w:rPr>
+          <w:rFonts w:cstheme="minorHAnsi"/>
+        </w:rPr>
+      </w:pPr>
+      <w:r>
+        <w:rPr>
+          <w:rFonts w:cstheme="minorHAnsi"/>
+        </w:rPr>
+        <w:t>*******************</w:t>
+      </w:r>
+    </w:p>
+    <w:p>
+      <w:pPr>
+        <w:pStyle w:val="NoSpacing"/>
+        <w:jc w:val="center"/>
+        <w:rPr>
+          <w:rFonts w:cstheme="minorHAnsi"/>
+        </w:rPr>
+      </w:pPr>
+    </w:p>
+    <w:p>
+      <w:pPr>
+        <w:pStyle w:val="ListParagraph"/>
+        <w:rPr>
+          <w:rFonts w:cstheme="minorHAnsi"/>
+          <w:lang w:val="en-AU"/>
+        </w:rPr>
+      </w:pPr>
+    </w:p>
+    <w:p>
+      <w:pPr>
+        <w:pStyle w:val="NoSpacing"/>
+        <w:rPr>
+          <w:rFonts w:cstheme="minorHAnsi"/>
+        </w:rPr>
+      </w:pPr>
+      <w:r>
+        <w:rPr>
+          <w:rFonts w:cstheme="minorHAnsi"/>
+        </w:rPr>
+        <w:t xml:space="preserve">The </w:t>
+      </w:r>
+      <w:proofErr w:type="spellStart"/>
+      <w:r>
+        <w:rPr>
+          <w:rFonts w:cstheme="minorHAnsi"/>
+        </w:rPr>
+        <w:t>SocialCare</w:t>
+      </w:r>
+      <w:proofErr w:type="spellEnd"/>
+      <w:r>
+        <w:rPr>
+          <w:rFonts w:cstheme="minorHAnsi"/>
+        </w:rPr>
+        <w:t xml:space="preserve"> Chat project will require various technical skills </w:t>
+      </w:r>
+      <w:proofErr w:type="gramStart"/>
+      <w:r>
+        <w:rPr>
+          <w:rFonts w:cstheme="minorHAnsi"/>
+        </w:rPr>
+        <w:t>in order to</w:t>
+      </w:r>
+      <w:proofErr w:type="gramEnd"/>
+      <w:r>
+        <w:rPr>
+          <w:rFonts w:cstheme="minorHAnsi"/>
+        </w:rPr>
+        <w:t xml:space="preserve"> successfully create and launch. The team at XVI </w:t>
+      </w:r>
+      <w:r>
+        <w:rPr>
+          <w:rFonts w:cstheme="minorHAnsi"/>
+        </w:rPr>
+        <w:t xml:space="preserve">worked </w:t>
+      </w:r>
+      <w:proofErr w:type="gramStart"/>
+      <w:r>
+        <w:rPr>
+          <w:rFonts w:cstheme="minorHAnsi"/>
+        </w:rPr>
+        <w:t>really hard</w:t>
+      </w:r>
+      <w:proofErr w:type="gramEnd"/>
+      <w:r>
+        <w:rPr>
+          <w:rFonts w:cstheme="minorHAnsi"/>
+        </w:rPr>
+        <w:t xml:space="preserve"> ove</w:t>
+      </w:r>
+      <w:r>
+        <w:rPr>
+          <w:rFonts w:cstheme="minorHAnsi"/>
+        </w:rPr>
+        <w:t xml:space="preserve">r 6 weeks </w:t>
+      </w:r>
+      <w:r>
+        <w:rPr>
+          <w:rFonts w:cstheme="minorHAnsi"/>
+        </w:rPr>
+        <w:t>with the hope of having a beta product. XVI were unable to meet the demands of creating a mobile application</w:t>
+      </w:r>
+      <w:r>
+        <w:rPr>
+          <w:rFonts w:cstheme="minorHAnsi"/>
+        </w:rPr>
+        <w:t xml:space="preserve"> due to the extensive work that is required</w:t>
+      </w:r>
+      <w:r>
+        <w:rPr>
+          <w:rFonts w:cstheme="minorHAnsi"/>
+        </w:rPr>
+        <w:t xml:space="preserve">, therefore they predict their beta product will be ready by </w:t>
+      </w:r>
+      <w:r>
+        <w:rPr>
+          <w:rFonts w:cstheme="minorHAnsi"/>
+        </w:rPr>
+        <w:t>September 2020</w:t>
+      </w:r>
+      <w:r>
+        <w:rPr>
+          <w:rFonts w:cstheme="minorHAnsi"/>
+        </w:rPr>
+        <w:t>.</w:t>
+      </w:r>
+    </w:p>
+    <w:p>
+      <w:pPr>
+        <w:pStyle w:val="NoSpacing"/>
+        <w:rPr>
+          <w:rFonts w:cstheme="minorHAnsi"/>
+        </w:rPr>
+      </w:pPr>
+    </w:p>
+    <w:p>
+      <w:pPr>
+        <w:pStyle w:val="NoSpacing"/>
+        <w:rPr>
+          <w:rFonts w:cstheme="minorHAnsi"/>
+        </w:rPr>
+      </w:pPr>
+      <w:r>
+        <w:rPr>
+          <w:rFonts w:cstheme="minorHAnsi"/>
+        </w:rPr>
+        <w:t xml:space="preserve">The </w:t>
+      </w:r>
+      <w:proofErr w:type="spellStart"/>
+      <w:r>
+        <w:rPr>
+          <w:rFonts w:cstheme="minorHAnsi"/>
+        </w:rPr>
+        <w:t>SocialCare</w:t>
+      </w:r>
+      <w:proofErr w:type="spellEnd"/>
+      <w:r>
+        <w:rPr>
+          <w:rFonts w:cstheme="minorHAnsi"/>
+        </w:rPr>
+        <w:t xml:space="preserve"> Chat application </w:t>
+      </w:r>
+      <w:r>
+        <w:rPr>
+          <w:rFonts w:cstheme="minorHAnsi"/>
+        </w:rPr>
+        <w:t>is intended to</w:t>
+      </w:r>
+      <w:r>
+        <w:rPr>
+          <w:rFonts w:cstheme="minorHAnsi"/>
+        </w:rPr>
+        <w:t xml:space="preserve"> be in the form of a web and mobile application that is intuitive and user-friendly</w:t>
+      </w:r>
+      <w:r>
+        <w:rPr>
+          <w:rFonts w:cstheme="minorHAnsi"/>
+        </w:rPr>
+        <w:t xml:space="preserve"> for our beloved elderly</w:t>
       </w:r>
       <w:r>
         <w:rPr>
@@ -673,161 +934,6 @@
         <w:rPr>
           <w:rFonts w:cstheme="minorHAnsi"/>
         </w:rPr>
-        <w:t xml:space="preserve">personal preferences. This is important </w:t>
-      </w:r>
-      <w:r>
-        <w:rPr>
-          <w:rFonts w:cstheme="minorHAnsi"/>
-        </w:rPr>
-        <w:t xml:space="preserve">that we get this right and cater to our market accordingly. </w:t>
-      </w:r>
-    </w:p>
-    <w:p>
-      <w:pPr>
-        <w:pStyle w:val="NoSpacing"/>
-        <w:rPr>
-          <w:rFonts w:cstheme="minorHAnsi"/>
-        </w:rPr>
-      </w:pPr>
-    </w:p>
-    <w:p>
-      <w:pPr>
-        <w:pStyle w:val="NoSpacing"/>
-        <w:jc w:val="center"/>
-        <w:rPr>
-          <w:rFonts w:cstheme="minorHAnsi"/>
-        </w:rPr>
-      </w:pPr>
-      <w:r>
-        <w:rPr>
-          <w:rFonts w:cstheme="minorHAnsi"/>
-        </w:rPr>
-        <w:t>*******************</w:t>
-      </w:r>
-    </w:p>
-    <w:p>
-      <w:pPr>
-        <w:pStyle w:val="NoSpacing"/>
-        <w:jc w:val="center"/>
-        <w:rPr>
-          <w:rFonts w:cstheme="minorHAnsi"/>
-        </w:rPr>
-      </w:pPr>
-    </w:p>
-    <w:p>
-      <w:pPr>
-        <w:pStyle w:val="ListParagraph"/>
-        <w:rPr>
-          <w:rFonts w:cstheme="minorHAnsi"/>
-          <w:lang w:val="en-AU"/>
-        </w:rPr>
-      </w:pPr>
-    </w:p>
-    <w:p>
-      <w:pPr>
-        <w:pStyle w:val="NoSpacing"/>
-        <w:rPr>
-          <w:rFonts w:cstheme="minorHAnsi"/>
-        </w:rPr>
-      </w:pPr>
-      <w:r>
-        <w:rPr>
-          <w:rFonts w:cstheme="minorHAnsi"/>
-        </w:rPr>
-        <w:t xml:space="preserve">The SocialCare Chat project will require various technical skills in order to successfully create and launch. The team at XVI </w:t>
-      </w:r>
-      <w:r>
-        <w:rPr>
-          <w:rFonts w:cstheme="minorHAnsi"/>
-        </w:rPr>
-        <w:t>worked really hard ove</w:t>
-      </w:r>
-      <w:r>
-        <w:rPr>
-          <w:rFonts w:cstheme="minorHAnsi"/>
-        </w:rPr>
-        <w:t xml:space="preserve">r 6 weeks </w:t>
-      </w:r>
-      <w:r>
-        <w:rPr>
-          <w:rFonts w:cstheme="minorHAnsi"/>
-        </w:rPr>
-        <w:t>with the hope of having a beta product. XVI were unable to meet the demands of creating a mobile application</w:t>
-      </w:r>
-      <w:r>
-        <w:rPr>
-          <w:rFonts w:cstheme="minorHAnsi"/>
-        </w:rPr>
-        <w:t xml:space="preserve"> due to the extensive work that is required</w:t>
-      </w:r>
-      <w:r>
-        <w:rPr>
-          <w:rFonts w:cstheme="minorHAnsi"/>
-        </w:rPr>
-        <w:t xml:space="preserve">, therefore they predict their beta product will be ready by </w:t>
-      </w:r>
-      <w:r>
-        <w:rPr>
-          <w:rFonts w:cstheme="minorHAnsi"/>
-        </w:rPr>
-        <w:t>September 2020</w:t>
-      </w:r>
-      <w:r>
-        <w:rPr>
-          <w:rFonts w:cstheme="minorHAnsi"/>
-        </w:rPr>
-        <w:t>.</w:t>
-      </w:r>
-    </w:p>
-    <w:p>
-      <w:pPr>
-        <w:pStyle w:val="NoSpacing"/>
-        <w:rPr>
-          <w:rFonts w:cstheme="minorHAnsi"/>
-        </w:rPr>
-      </w:pPr>
-    </w:p>
-    <w:p>
-      <w:pPr>
-        <w:pStyle w:val="NoSpacing"/>
-        <w:rPr>
-          <w:rFonts w:cstheme="minorHAnsi"/>
-        </w:rPr>
-      </w:pPr>
-      <w:r>
-        <w:rPr>
-          <w:rFonts w:cstheme="minorHAnsi"/>
-        </w:rPr>
-        <w:t xml:space="preserve">The SocialCare Chat application </w:t>
-      </w:r>
-      <w:r>
-        <w:rPr>
-          <w:rFonts w:cstheme="minorHAnsi"/>
-        </w:rPr>
-        <w:t>is intended to</w:t>
-      </w:r>
-      <w:r>
-        <w:rPr>
-          <w:rFonts w:cstheme="minorHAnsi"/>
-        </w:rPr>
-        <w:t xml:space="preserve"> be in the form of a web and mobile application that is intuitive and user-friendly</w:t>
-      </w:r>
-      <w:r>
-        <w:rPr>
-          <w:rFonts w:cstheme="minorHAnsi"/>
-        </w:rPr>
-        <w:t xml:space="preserve"> for our beloved elderly</w:t>
-      </w:r>
-      <w:r>
-        <w:rPr>
-          <w:rFonts w:cstheme="minorHAnsi"/>
-        </w:rPr>
-        <w:t xml:space="preserve"> </w:t>
-      </w:r>
-      <w:r>
-        <w:rPr>
-          <w:rFonts w:cstheme="minorHAnsi"/>
-        </w:rPr>
         <w:t>initially</w:t>
       </w:r>
       <w:r>
@@ -940,7 +1046,21 @@
         <w:rPr>
           <w:rFonts w:cstheme="minorHAnsi"/>
         </w:rPr>
-        <w:t xml:space="preserve">nial language. Ideally we hope </w:t>
+        <w:t xml:space="preserve">nial language. </w:t>
+      </w:r>
+      <w:proofErr w:type="gramStart"/>
+      <w:r>
+        <w:rPr>
+          <w:rFonts w:cstheme="minorHAnsi"/>
+        </w:rPr>
+        <w:t>Ideally</w:t>
+      </w:r>
+      <w:proofErr w:type="gramEnd"/>
+      <w:r>
+        <w:rPr>
+          <w:rFonts w:cstheme="minorHAnsi"/>
+        </w:rPr>
+        <w:t xml:space="preserve"> we hope </w:t>
       </w:r>
       <w:r>
         <w:rPr>
@@ -1101,13 +1221,27 @@
         <w:rPr>
           <w:rFonts w:cstheme="minorHAnsi"/>
         </w:rPr>
-        <w:t>, if not all</w:t>
-      </w:r>
-      <w:r>
-        <w:rPr>
-          <w:rFonts w:cstheme="minorHAnsi"/>
-        </w:rPr>
-        <w:t xml:space="preserve"> of these </w:t>
+        <w:t xml:space="preserve">, if not </w:t>
+      </w:r>
+      <w:proofErr w:type="gramStart"/>
+      <w:r>
+        <w:rPr>
+          <w:rFonts w:cstheme="minorHAnsi"/>
+        </w:rPr>
+        <w:t>all</w:t>
+      </w:r>
+      <w:r>
+        <w:rPr>
+          <w:rFonts w:cstheme="minorHAnsi"/>
+        </w:rPr>
+        <w:t xml:space="preserve"> of</w:t>
+      </w:r>
+      <w:proofErr w:type="gramEnd"/>
+      <w:r>
+        <w:rPr>
+          <w:rFonts w:cstheme="minorHAnsi"/>
+        </w:rPr>
+        <w:t xml:space="preserve"> these </w:t>
       </w:r>
       <w:r>
         <w:rPr>
@@ -1141,7 +1275,21 @@
         <w:rPr>
           <w:rFonts w:cstheme="minorHAnsi"/>
         </w:rPr>
-        <w:t xml:space="preserve">The SocialCare Chat will consist of </w:t>
+        <w:t xml:space="preserve">The </w:t>
+      </w:r>
+      <w:proofErr w:type="spellStart"/>
+      <w:r>
+        <w:rPr>
+          <w:rFonts w:cstheme="minorHAnsi"/>
+        </w:rPr>
+        <w:t>SocialCare</w:t>
+      </w:r>
+      <w:proofErr w:type="spellEnd"/>
+      <w:r>
+        <w:rPr>
+          <w:rFonts w:cstheme="minorHAnsi"/>
+        </w:rPr>
+        <w:t xml:space="preserve"> Chat will consist of </w:t>
       </w:r>
       <w:r>
         <w:rPr>
@@ -1177,29 +1325,57 @@
         <w:rPr>
           <w:rFonts w:cstheme="minorHAnsi"/>
         </w:rPr>
-        <w:t>; this will be through the use of text, audio and video chat.</w:t>
-      </w:r>
-    </w:p>
-    <w:p>
-      <w:pPr>
-        <w:pStyle w:val="NoSpacing"/>
-        <w:rPr>
-          <w:rFonts w:cstheme="minorHAnsi"/>
-        </w:rPr>
-      </w:pPr>
-    </w:p>
-    <w:p>
-      <w:pPr>
-        <w:pStyle w:val="NoSpacing"/>
-        <w:rPr>
-          <w:rFonts w:cstheme="minorHAnsi"/>
-        </w:rPr>
-      </w:pPr>
-      <w:r>
-        <w:rPr>
-          <w:rFonts w:cstheme="minorHAnsi"/>
-        </w:rPr>
-        <w:t xml:space="preserve">As a starting point, the home page will have a login or sign up option, there are two options when signing up depending on your age. We have designed The SocialCare Chat specifically like this so the end-user experience will be catered to them specifically. For example, the design of the elderly interface will be clear and simplified. Whereas the alternate interface will have additional functionalities and an interface that is slightly different.  This is to ensure </w:t>
+        <w:t xml:space="preserve">; this will be </w:t>
+      </w:r>
+      <w:proofErr w:type="gramStart"/>
+      <w:r>
+        <w:rPr>
+          <w:rFonts w:cstheme="minorHAnsi"/>
+        </w:rPr>
+        <w:t>through the use of</w:t>
+      </w:r>
+      <w:proofErr w:type="gramEnd"/>
+      <w:r>
+        <w:rPr>
+          <w:rFonts w:cstheme="minorHAnsi"/>
+        </w:rPr>
+        <w:t xml:space="preserve"> text, audio and video chat.</w:t>
+      </w:r>
+    </w:p>
+    <w:p>
+      <w:pPr>
+        <w:pStyle w:val="NoSpacing"/>
+        <w:rPr>
+          <w:rFonts w:cstheme="minorHAnsi"/>
+        </w:rPr>
+      </w:pPr>
+    </w:p>
+    <w:p>
+      <w:pPr>
+        <w:pStyle w:val="NoSpacing"/>
+        <w:rPr>
+          <w:rFonts w:cstheme="minorHAnsi"/>
+        </w:rPr>
+      </w:pPr>
+      <w:r>
+        <w:rPr>
+          <w:rFonts w:cstheme="minorHAnsi"/>
+        </w:rPr>
+        <w:t xml:space="preserve">As a starting point, the home page will have a login or sign up option, there are two options when signing up depending on your age. We have designed The </w:t>
+      </w:r>
+      <w:proofErr w:type="spellStart"/>
+      <w:r>
+        <w:rPr>
+          <w:rFonts w:cstheme="minorHAnsi"/>
+        </w:rPr>
+        <w:t>SocialCare</w:t>
+      </w:r>
+      <w:proofErr w:type="spellEnd"/>
+      <w:r>
+        <w:rPr>
+          <w:rFonts w:cstheme="minorHAnsi"/>
+        </w:rPr>
+        <w:t xml:space="preserve"> Chat specifically like this so the end-user experience will be catered to them specifically. For example, the design of the elderly interface will be clear and simplified. Whereas the alternate interface will have additional functionalities and an interface that is slightly different.  This is to ensure </w:t>
       </w:r>
       <w:r>
         <w:rPr>
@@ -1233,29 +1409,51 @@
         <w:rPr>
           <w:rFonts w:cstheme="minorHAnsi"/>
         </w:rPr>
-        <w:t>Now let’s take a look at the interface for the elderly..</w:t>
-      </w:r>
-    </w:p>
-    <w:p>
-      <w:pPr>
-        <w:pStyle w:val="NoSpacing"/>
-        <w:rPr>
-          <w:rFonts w:cstheme="minorHAnsi"/>
-        </w:rPr>
-      </w:pPr>
-    </w:p>
-    <w:p>
-      <w:pPr>
-        <w:pStyle w:val="NoSpacing"/>
-        <w:rPr>
-          <w:rFonts w:cstheme="minorHAnsi"/>
-        </w:rPr>
-      </w:pPr>
-      <w:r>
-        <w:rPr>
-          <w:rFonts w:cstheme="minorHAnsi"/>
-        </w:rPr>
-        <w:t xml:space="preserve">Connect with loved ones….. </w:t>
+        <w:t xml:space="preserve">Now let’s take a look at the interface for the </w:t>
+      </w:r>
+      <w:proofErr w:type="gramStart"/>
+      <w:r>
+        <w:rPr>
+          <w:rFonts w:cstheme="minorHAnsi"/>
+        </w:rPr>
+        <w:t>elderly..</w:t>
+      </w:r>
+      <w:proofErr w:type="gramEnd"/>
+    </w:p>
+    <w:p>
+      <w:pPr>
+        <w:pStyle w:val="NoSpacing"/>
+        <w:rPr>
+          <w:rFonts w:cstheme="minorHAnsi"/>
+        </w:rPr>
+      </w:pPr>
+    </w:p>
+    <w:p>
+      <w:pPr>
+        <w:pStyle w:val="NoSpacing"/>
+        <w:rPr>
+          <w:rFonts w:cstheme="minorHAnsi"/>
+        </w:rPr>
+      </w:pPr>
+      <w:r>
+        <w:rPr>
+          <w:rFonts w:cstheme="minorHAnsi"/>
+        </w:rPr>
+        <w:t>Connect with loved ones</w:t>
+      </w:r>
+      <w:proofErr w:type="gramStart"/>
+      <w:r>
+        <w:rPr>
+          <w:rFonts w:cstheme="minorHAnsi"/>
+        </w:rPr>
+        <w:t>…..</w:t>
+      </w:r>
+      <w:proofErr w:type="gramEnd"/>
+      <w:r>
+        <w:rPr>
+          <w:rFonts w:cstheme="minorHAnsi"/>
+        </w:rPr>
+        <w:t xml:space="preserve"> </w:t>
       </w:r>
     </w:p>
     <w:p>
@@ -1352,8 +1550,15 @@
       <w:r>
         <w:rPr>
           <w:rFonts w:cstheme="minorHAnsi"/>
-        </w:rPr>
-        <w:t xml:space="preserve">The audio function will essentially be exactly what a standard phone keypad is </w:t>
+          <w:highlight w:val="yellow"/>
+        </w:rPr>
+        <w:t>The audio function</w:t>
+      </w:r>
+      <w:r>
+        <w:rPr>
+          <w:rFonts w:cstheme="minorHAnsi"/>
+        </w:rPr>
+        <w:t xml:space="preserve"> will essentially be exactly what a standard phone keypad is </w:t>
       </w:r>
       <w:r>
         <w:rPr>
@@ -1365,7 +1570,21 @@
         <w:rPr>
           <w:rFonts w:cstheme="minorHAnsi"/>
         </w:rPr>
-        <w:t xml:space="preserve"> like, however, the difference is that they don’t need to search for names and numbers, they can identify t</w:t>
+        <w:t xml:space="preserve"> like, however, the difference is that they </w:t>
+      </w:r>
+      <w:proofErr w:type="gramStart"/>
+      <w:r>
+        <w:rPr>
+          <w:rFonts w:cstheme="minorHAnsi"/>
+        </w:rPr>
+        <w:t>don’t</w:t>
+      </w:r>
+      <w:proofErr w:type="gramEnd"/>
+      <w:r>
+        <w:rPr>
+          <w:rFonts w:cstheme="minorHAnsi"/>
+        </w:rPr>
+        <w:t xml:space="preserve"> need to search for names and numbers, they can identify t</w:t>
       </w:r>
       <w:r>
         <w:rPr>
@@ -1457,7 +1676,21 @@
         <w:rPr>
           <w:rFonts w:cstheme="minorHAnsi"/>
         </w:rPr>
-        <w:t xml:space="preserve"> feature of The SocialCare Chat are the games! It is important to keep the brain as active as possible and to exercise the muscle so, we </w:t>
+        <w:t xml:space="preserve"> feature of The </w:t>
+      </w:r>
+      <w:proofErr w:type="spellStart"/>
+      <w:r>
+        <w:rPr>
+          <w:rFonts w:cstheme="minorHAnsi"/>
+        </w:rPr>
+        <w:t>SocialCare</w:t>
+      </w:r>
+      <w:proofErr w:type="spellEnd"/>
+      <w:r>
+        <w:rPr>
+          <w:rFonts w:cstheme="minorHAnsi"/>
+        </w:rPr>
+        <w:t xml:space="preserve"> Chat are the games! It is important to keep the brain as active as possible and to exercise the muscle so, we </w:t>
       </w:r>
       <w:r>
         <w:rPr>
@@ -1521,13 +1754,7 @@
         <w:rPr>
           <w:rFonts w:cstheme="minorHAnsi"/>
         </w:rPr>
-        <w:t>We will roll out the application on both the Google Play St</w:t>
-      </w:r>
-      <w:r>
-        <w:rPr>
-          <w:rFonts w:cstheme="minorHAnsi"/>
-        </w:rPr>
-        <w:t>ore and Apple AppStore.</w:t>
+        <w:t>We will roll out the application on both the Google Play Store and Apple AppStore.</w:t>
       </w:r>
     </w:p>
     <w:p>
@@ -1590,7 +1817,26 @@
           <w:rFonts w:cstheme="minorHAnsi"/>
         </w:rPr>
         <w:lastRenderedPageBreak/>
-        <w:t>There are three main online application development tools: Amazon Web Services (AWS), Google App Engine and Microsoft Azure. We intend to create a web application that can also be accessed in a mobile format. After careful consideration at XVI we have decided to go with Microsoft Azure in conjunction with Microsoft Visual Studio as our development suite, storage warehouse and launching platform.</w:t>
+        <w:t>There are three main online application development tools: Amazon Web Services (AWS), Google App Engine and Microsoft Azure. We intend to create a web application that can also be accessed in a mobile format. After careful consideration at XVI we have decided to go with Microsoft Azure in conjunction with Microsoft Visual Studio</w:t>
+      </w:r>
+      <w:r>
+        <w:rPr>
+          <w:rFonts w:cstheme="minorHAnsi"/>
+        </w:rPr>
+        <w:t xml:space="preserve"> </w:t>
+      </w:r>
+      <w:r>
+        <w:rPr>
+          <w:rFonts w:cstheme="minorHAnsi"/>
+          <w:highlight w:val="yellow"/>
+        </w:rPr>
+        <w:t>Eclipse IDE</w:t>
+      </w:r>
+      <w:r>
+        <w:rPr>
+          <w:rFonts w:cstheme="minorHAnsi"/>
+        </w:rPr>
+        <w:t xml:space="preserve"> as our development suite, storage warehouse and launching platform.</w:t>
       </w:r>
     </w:p>
     <w:p>
@@ -1613,7 +1859,26 @@
         <w:rPr>
           <w:rFonts w:cstheme="minorHAnsi"/>
         </w:rPr>
-        <w:t>Microsoft Azure offers extensive testing and DevOps tools, expansive middleware, an enormous data staging ground that scales with usage, virtual machines to use as containers and simple compatibility with Microsoft Visual Studio for front-end support as well as an unimaginable amount of other functions.</w:t>
+        <w:t>Microsoft Azure offers extensive testing and DevOps tools, expansive middleware, an enormous data staging ground that scales with usage, virtual machines to use as containers and simple compatibility with Microsoft Visual Studio</w:t>
+      </w:r>
+      <w:r>
+        <w:rPr>
+          <w:rFonts w:cstheme="minorHAnsi"/>
+        </w:rPr>
+        <w:t xml:space="preserve"> </w:t>
+      </w:r>
+      <w:r>
+        <w:rPr>
+          <w:rFonts w:cstheme="minorHAnsi"/>
+          <w:highlight w:val="yellow"/>
+        </w:rPr>
+        <w:t>Eclipse</w:t>
+      </w:r>
+      <w:r>
+        <w:rPr>
+          <w:rFonts w:cstheme="minorHAnsi"/>
+        </w:rPr>
+        <w:t xml:space="preserve"> for front-end support as well as an unimaginable amount of other functions.</w:t>
       </w:r>
     </w:p>
     <w:p>
@@ -1636,29 +1901,136 @@
         <w:rPr>
           <w:rFonts w:cstheme="minorHAnsi"/>
         </w:rPr>
-        <w:t xml:space="preserve">We are able to use Java to code the back end and .html for the front-end in Microsoft Visual Studio. Both offer fantastic platforms to work off and have shared functionality between the two – meaning; we can use those two Microsoft products for most of our project without leaving a conjoined Microsoft suite. After development of our application, we can perform containerized testing against massive, pre-structured data-pools created by Microsoft, also in Azure, that replicates devices in real-world situations. This ensures we can perform thorough testing without having to establish real-world scenarios, expanding the scope of our testing and giving us an opportunity to ready ourselves for market. These tests will then allow us to go into alpha-testing in isolated, situationally specific, environments like aged-care facilities and schools. </w:t>
-      </w:r>
-    </w:p>
-    <w:p>
-      <w:pPr>
-        <w:pStyle w:val="NoSpacing"/>
-        <w:rPr>
-          <w:rFonts w:cstheme="minorHAnsi"/>
-        </w:rPr>
-      </w:pPr>
-    </w:p>
-    <w:p>
-      <w:pPr>
-        <w:pStyle w:val="NoSpacing"/>
-        <w:rPr>
-          <w:rFonts w:cstheme="minorHAnsi"/>
-        </w:rPr>
-      </w:pPr>
-      <w:r>
-        <w:rPr>
-          <w:rFonts w:cstheme="minorHAnsi"/>
-        </w:rPr>
-        <w:t>As SocialCare Chat grows, so will the staging ground set by Microsoft Azure. With extra data availability and future development capabilities always at-the-ready Social-Care Chat, like the market and our families, never has to stop growing.</w:t>
+        <w:t xml:space="preserve">We </w:t>
+      </w:r>
+      <w:proofErr w:type="gramStart"/>
+      <w:r>
+        <w:rPr>
+          <w:rFonts w:cstheme="minorHAnsi"/>
+        </w:rPr>
+        <w:t>are able to</w:t>
+      </w:r>
+      <w:proofErr w:type="gramEnd"/>
+      <w:r>
+        <w:rPr>
+          <w:rFonts w:cstheme="minorHAnsi"/>
+        </w:rPr>
+        <w:t xml:space="preserve"> use Java to code the back end and .html</w:t>
+      </w:r>
+      <w:r>
+        <w:rPr>
+          <w:rFonts w:cstheme="minorHAnsi"/>
+        </w:rPr>
+        <w:t xml:space="preserve"> </w:t>
+      </w:r>
+      <w:r>
+        <w:rPr>
+          <w:rFonts w:cstheme="minorHAnsi"/>
+          <w:highlight w:val="yellow"/>
+        </w:rPr>
+        <w:t>JavaFX</w:t>
+      </w:r>
+      <w:r>
+        <w:rPr>
+          <w:rFonts w:cstheme="minorHAnsi"/>
+        </w:rPr>
+        <w:t xml:space="preserve"> for the front-end in Microsoft Visual Studio</w:t>
+      </w:r>
+      <w:r>
+        <w:rPr>
+          <w:rFonts w:cstheme="minorHAnsi"/>
+        </w:rPr>
+        <w:t xml:space="preserve"> </w:t>
+      </w:r>
+      <w:r>
+        <w:rPr>
+          <w:rFonts w:cstheme="minorHAnsi"/>
+          <w:highlight w:val="yellow"/>
+        </w:rPr>
+        <w:t>Eclipse</w:t>
+      </w:r>
+      <w:r>
+        <w:rPr>
+          <w:rFonts w:cstheme="minorHAnsi"/>
+        </w:rPr>
+        <w:t xml:space="preserve">. Both offer fantastic platforms to work off and have shared functionality between the two </w:t>
+      </w:r>
+      <w:r>
+        <w:rPr>
+          <w:rFonts w:cstheme="minorHAnsi"/>
+          <w:highlight w:val="yellow"/>
+        </w:rPr>
+        <w:t>– meaning; we can use those two Microsoft products for most of our project without leaving a conjoined Microsoft suite</w:t>
+      </w:r>
+      <w:r>
+        <w:rPr>
+          <w:rFonts w:cstheme="minorHAnsi"/>
+        </w:rPr>
+        <w:t xml:space="preserve"> </w:t>
+      </w:r>
+      <w:r>
+        <w:rPr>
+          <w:rFonts w:cstheme="minorHAnsi"/>
+          <w:b/>
+          <w:bCs/>
+        </w:rPr>
+        <w:t>– DELETE ALL OF THIS</w:t>
+      </w:r>
+      <w:r>
+        <w:rPr>
+          <w:rFonts w:cstheme="minorHAnsi"/>
+        </w:rPr>
+        <w:t xml:space="preserve">. After development of our application, we can perform containerized testing against massive, pre-structured data-pools created by Microsoft, also in Azure, that replicates devices in real-world situations. This ensures we can perform thorough testing without having to establish real-world scenarios, expanding the scope of our </w:t>
+      </w:r>
+      <w:proofErr w:type="gramStart"/>
+      <w:r>
+        <w:rPr>
+          <w:rFonts w:cstheme="minorHAnsi"/>
+        </w:rPr>
+        <w:t>testing</w:t>
+      </w:r>
+      <w:proofErr w:type="gramEnd"/>
+      <w:r>
+        <w:rPr>
+          <w:rFonts w:cstheme="minorHAnsi"/>
+        </w:rPr>
+        <w:t xml:space="preserve"> and giving us an opportunity to ready ourselves for market. These tests will then allow us to go into alpha-testing in isolated, situationally specific, environments like aged-care facilities and schools. </w:t>
+      </w:r>
+    </w:p>
+    <w:p>
+      <w:pPr>
+        <w:pStyle w:val="NoSpacing"/>
+        <w:rPr>
+          <w:rFonts w:cstheme="minorHAnsi"/>
+        </w:rPr>
+      </w:pPr>
+    </w:p>
+    <w:p>
+      <w:pPr>
+        <w:pStyle w:val="NoSpacing"/>
+        <w:rPr>
+          <w:rFonts w:cstheme="minorHAnsi"/>
+        </w:rPr>
+      </w:pPr>
+      <w:r>
+        <w:rPr>
+          <w:rFonts w:cstheme="minorHAnsi"/>
+        </w:rPr>
+        <w:t xml:space="preserve">As </w:t>
+      </w:r>
+      <w:proofErr w:type="spellStart"/>
+      <w:r>
+        <w:rPr>
+          <w:rFonts w:cstheme="minorHAnsi"/>
+        </w:rPr>
+        <w:t>SocialCare</w:t>
+      </w:r>
+      <w:proofErr w:type="spellEnd"/>
+      <w:r>
+        <w:rPr>
+          <w:rFonts w:cstheme="minorHAnsi"/>
+        </w:rPr>
+        <w:t xml:space="preserve"> Chat grows, so will the staging ground set by Microsoft Azure. With extra data availability and future development capabilities always at-the-ready Social-Care Chat, like the market and our families, never has to stop growing.</w:t>
       </w:r>
     </w:p>
     <w:p>
@@ -1703,29 +2075,57 @@
         <w:rPr>
           <w:rFonts w:cstheme="minorHAnsi"/>
         </w:rPr>
-        <w:t>Upon launching our application, we will need to commence with marketing of The SocialCare Chat.</w:t>
-      </w:r>
-    </w:p>
-    <w:p>
-      <w:pPr>
-        <w:pStyle w:val="NoSpacing"/>
-        <w:rPr>
-          <w:rFonts w:cstheme="minorHAnsi"/>
-        </w:rPr>
-      </w:pPr>
-    </w:p>
-    <w:p>
-      <w:pPr>
-        <w:pStyle w:val="NoSpacing"/>
-        <w:rPr>
-          <w:rFonts w:cstheme="minorHAnsi"/>
-        </w:rPr>
-      </w:pPr>
-      <w:r>
-        <w:rPr>
-          <w:rFonts w:cstheme="minorHAnsi"/>
-        </w:rPr>
-        <w:t xml:space="preserve">We know that our target market will be generation X, Y, and Z as they will be the ones to decide if it’s right for their loved one and create an interest with their elderly family member.  </w:t>
+        <w:t xml:space="preserve">Upon launching our application, we will need to commence with marketing of The </w:t>
+      </w:r>
+      <w:proofErr w:type="spellStart"/>
+      <w:r>
+        <w:rPr>
+          <w:rFonts w:cstheme="minorHAnsi"/>
+        </w:rPr>
+        <w:t>SocialCare</w:t>
+      </w:r>
+      <w:proofErr w:type="spellEnd"/>
+      <w:r>
+        <w:rPr>
+          <w:rFonts w:cstheme="minorHAnsi"/>
+        </w:rPr>
+        <w:t xml:space="preserve"> Chat.</w:t>
+      </w:r>
+    </w:p>
+    <w:p>
+      <w:pPr>
+        <w:pStyle w:val="NoSpacing"/>
+        <w:rPr>
+          <w:rFonts w:cstheme="minorHAnsi"/>
+        </w:rPr>
+      </w:pPr>
+    </w:p>
+    <w:p>
+      <w:pPr>
+        <w:pStyle w:val="NoSpacing"/>
+        <w:rPr>
+          <w:rFonts w:cstheme="minorHAnsi"/>
+        </w:rPr>
+      </w:pPr>
+      <w:r>
+        <w:rPr>
+          <w:rFonts w:cstheme="minorHAnsi"/>
+        </w:rPr>
+        <w:t xml:space="preserve">We know that our target market will be generation X, Y, and Z as they will be the ones to decide if </w:t>
+      </w:r>
+      <w:proofErr w:type="gramStart"/>
+      <w:r>
+        <w:rPr>
+          <w:rFonts w:cstheme="minorHAnsi"/>
+        </w:rPr>
+        <w:t>it’s</w:t>
+      </w:r>
+      <w:proofErr w:type="gramEnd"/>
+      <w:r>
+        <w:rPr>
+          <w:rFonts w:cstheme="minorHAnsi"/>
+        </w:rPr>
+        <w:t xml:space="preserve"> right for their loved one and create an interest with their elderly family member.  </w:t>
       </w:r>
     </w:p>
     <w:p>
@@ -1749,7 +2149,21 @@
         <w:rPr>
           <w:rFonts w:cstheme="minorHAnsi"/>
         </w:rPr>
-        <w:t xml:space="preserve">Therefore, the first stage of the XVI advertising and launch plan for SocialCare Chat will focus on creating brand awareness through the likes of social media such as Facebook, Instagram, and YouTube. </w:t>
+        <w:t xml:space="preserve">Therefore, the first stage of the XVI advertising and launch plan for </w:t>
+      </w:r>
+      <w:proofErr w:type="spellStart"/>
+      <w:r>
+        <w:rPr>
+          <w:rFonts w:cstheme="minorHAnsi"/>
+        </w:rPr>
+        <w:t>SocialCare</w:t>
+      </w:r>
+      <w:proofErr w:type="spellEnd"/>
+      <w:r>
+        <w:rPr>
+          <w:rFonts w:cstheme="minorHAnsi"/>
+        </w:rPr>
+        <w:t xml:space="preserve"> Chat will focus on creating brand awareness through the likes of social media such as Facebook, Instagram, and YouTube. </w:t>
       </w:r>
     </w:p>
     <w:p>
@@ -1823,29 +2237,106 @@
         <w:rPr>
           <w:rFonts w:cstheme="minorHAnsi"/>
         </w:rPr>
-        <w:t>The second stage of our advertising plan for the SocialCare Chat application will be through using print media, radio and television advertising to create further brand awareness around our application that aims to solve the current disconnection. A variety of promotional content will be required, such as images of individuals using our application, and a short informational video that can be used for television. The advertisements will all focus on the benefits of SocialCare Chat, the ease of use, our contact information, and how to download the application.</w:t>
-      </w:r>
-    </w:p>
-    <w:p>
-      <w:pPr>
-        <w:pStyle w:val="NoSpacing"/>
-        <w:rPr>
-          <w:rFonts w:cstheme="minorHAnsi"/>
-        </w:rPr>
-      </w:pPr>
-    </w:p>
-    <w:p>
-      <w:pPr>
-        <w:pStyle w:val="NoSpacing"/>
-        <w:rPr>
-          <w:rFonts w:cstheme="minorHAnsi"/>
-        </w:rPr>
-      </w:pPr>
-      <w:r>
-        <w:rPr>
-          <w:rFonts w:cstheme="minorHAnsi"/>
-        </w:rPr>
-        <w:t xml:space="preserve">We are looking to invest heavily into our marketing, therefore we must ensure that we market correctly by sourcing professionals.  Throughout all of this, we will gather and analyse data from all aspects of marketing we invest in better understand what marketing approach performs the best so we can continue to invest our time and money in the right areas. </w:t>
+        <w:t xml:space="preserve">The second stage of our advertising plan for the </w:t>
+      </w:r>
+      <w:proofErr w:type="spellStart"/>
+      <w:r>
+        <w:rPr>
+          <w:rFonts w:cstheme="minorHAnsi"/>
+        </w:rPr>
+        <w:t>SocialCare</w:t>
+      </w:r>
+      <w:proofErr w:type="spellEnd"/>
+      <w:r>
+        <w:rPr>
+          <w:rFonts w:cstheme="minorHAnsi"/>
+        </w:rPr>
+        <w:t xml:space="preserve"> Chat application will be through using print media, </w:t>
+      </w:r>
+      <w:proofErr w:type="gramStart"/>
+      <w:r>
+        <w:rPr>
+          <w:rFonts w:cstheme="minorHAnsi"/>
+        </w:rPr>
+        <w:t>radio</w:t>
+      </w:r>
+      <w:proofErr w:type="gramEnd"/>
+      <w:r>
+        <w:rPr>
+          <w:rFonts w:cstheme="minorHAnsi"/>
+        </w:rPr>
+        <w:t xml:space="preserve"> and television advertising to create further brand awareness around our application that aims to solve the current disconnection. A variety of promotional content will be required, such as images of individuals using our application, and a short informational video that can be used for </w:t>
+      </w:r>
+      <w:r>
+        <w:rPr>
+          <w:rFonts w:cstheme="minorHAnsi"/>
+        </w:rPr>
+        <w:lastRenderedPageBreak/>
+        <w:t xml:space="preserve">television. The advertisements will all focus on the benefits of </w:t>
+      </w:r>
+      <w:proofErr w:type="spellStart"/>
+      <w:r>
+        <w:rPr>
+          <w:rFonts w:cstheme="minorHAnsi"/>
+        </w:rPr>
+        <w:t>SocialCare</w:t>
+      </w:r>
+      <w:proofErr w:type="spellEnd"/>
+      <w:r>
+        <w:rPr>
+          <w:rFonts w:cstheme="minorHAnsi"/>
+        </w:rPr>
+        <w:t xml:space="preserve"> Chat, the ease of use, our contact information, and how to download the application.</w:t>
+      </w:r>
+    </w:p>
+    <w:p>
+      <w:pPr>
+        <w:pStyle w:val="NoSpacing"/>
+        <w:rPr>
+          <w:rFonts w:cstheme="minorHAnsi"/>
+        </w:rPr>
+      </w:pPr>
+    </w:p>
+    <w:p>
+      <w:pPr>
+        <w:pStyle w:val="NoSpacing"/>
+        <w:rPr>
+          <w:rFonts w:cstheme="minorHAnsi"/>
+        </w:rPr>
+      </w:pPr>
+      <w:r>
+        <w:rPr>
+          <w:rFonts w:cstheme="minorHAnsi"/>
+        </w:rPr>
+        <w:t xml:space="preserve">We are looking to invest heavily into our </w:t>
+      </w:r>
+      <w:proofErr w:type="gramStart"/>
+      <w:r>
+        <w:rPr>
+          <w:rFonts w:cstheme="minorHAnsi"/>
+        </w:rPr>
+        <w:t>marketing,</w:t>
+      </w:r>
+      <w:proofErr w:type="gramEnd"/>
+      <w:r>
+        <w:rPr>
+          <w:rFonts w:cstheme="minorHAnsi"/>
+        </w:rPr>
+        <w:t xml:space="preserve"> therefore we must ensure that we market correctly by sourcing professionals.  Throughout all of this, we will gather and </w:t>
+      </w:r>
+      <w:proofErr w:type="spellStart"/>
+      <w:r>
+        <w:rPr>
+          <w:rFonts w:cstheme="minorHAnsi"/>
+        </w:rPr>
+        <w:t>analyse</w:t>
+      </w:r>
+      <w:proofErr w:type="spellEnd"/>
+      <w:r>
+        <w:rPr>
+          <w:rFonts w:cstheme="minorHAnsi"/>
+        </w:rPr>
+        <w:t xml:space="preserve"> data from all aspects of marketing we invest in better understand what marketing approach performs the best so we can continue to invest our time and money in the right areas. </w:t>
       </w:r>
     </w:p>
     <w:p>
@@ -2091,7 +2582,21 @@
         <w:rPr>
           <w:rFonts w:cstheme="minorHAnsi"/>
         </w:rPr>
-        <w:t xml:space="preserve">such as Flutter or Appi Pie however, we weren’t satisfied with these options because we wouldn’t own our data. We also considered </w:t>
+        <w:t xml:space="preserve">such as Flutter or Appi Pie however, we </w:t>
+      </w:r>
+      <w:proofErr w:type="gramStart"/>
+      <w:r>
+        <w:rPr>
+          <w:rFonts w:cstheme="minorHAnsi"/>
+        </w:rPr>
+        <w:t>weren’t</w:t>
+      </w:r>
+      <w:proofErr w:type="gramEnd"/>
+      <w:r>
+        <w:rPr>
+          <w:rFonts w:cstheme="minorHAnsi"/>
+        </w:rPr>
+        <w:t xml:space="preserve"> satisfied with these options because we wouldn’t own our data. We also considered </w:t>
       </w:r>
       <w:r>
         <w:rPr>
@@ -2140,7 +2645,21 @@
         <w:rPr>
           <w:rFonts w:cstheme="minorHAnsi"/>
         </w:rPr>
-        <w:t xml:space="preserve"> the experience and develop our new found skills</w:t>
+        <w:t xml:space="preserve"> the experience and develop our </w:t>
+      </w:r>
+      <w:proofErr w:type="gramStart"/>
+      <w:r>
+        <w:rPr>
+          <w:rFonts w:cstheme="minorHAnsi"/>
+        </w:rPr>
+        <w:t>new found</w:t>
+      </w:r>
+      <w:proofErr w:type="gramEnd"/>
+      <w:r>
+        <w:rPr>
+          <w:rFonts w:cstheme="minorHAnsi"/>
+        </w:rPr>
+        <w:t xml:space="preserve"> skills</w:t>
       </w:r>
       <w:r>
         <w:rPr>
@@ -2278,20 +2797,48 @@
         <w:rPr>
           <w:rFonts w:cstheme="minorHAnsi"/>
         </w:rPr>
-        <w:t xml:space="preserve">We also chose to use JavaSE 8, Java JDK, and Gluon Scene Viewer. </w:t>
-      </w:r>
-    </w:p>
-    <w:p>
-      <w:pPr>
-        <w:rPr>
-          <w:rFonts w:cstheme="minorHAnsi"/>
-        </w:rPr>
-      </w:pPr>
-      <w:r>
-        <w:rPr>
-          <w:rFonts w:cstheme="minorHAnsi"/>
-        </w:rPr>
-        <w:t xml:space="preserve">The team decided it would be useful to start learning Java through the use of YouTube, we found a channel that had 68 videos at approx. 13 minutes on average. </w:t>
+        <w:t xml:space="preserve">We also chose to use </w:t>
+      </w:r>
+      <w:proofErr w:type="spellStart"/>
+      <w:r>
+        <w:rPr>
+          <w:rFonts w:cstheme="minorHAnsi"/>
+        </w:rPr>
+        <w:t>JavaSE</w:t>
+      </w:r>
+      <w:proofErr w:type="spellEnd"/>
+      <w:r>
+        <w:rPr>
+          <w:rFonts w:cstheme="minorHAnsi"/>
+        </w:rPr>
+        <w:t xml:space="preserve"> 8, Java JDK, and Gluon Scene Viewer. </w:t>
+      </w:r>
+    </w:p>
+    <w:p>
+      <w:pPr>
+        <w:rPr>
+          <w:rFonts w:cstheme="minorHAnsi"/>
+        </w:rPr>
+      </w:pPr>
+      <w:r>
+        <w:rPr>
+          <w:rFonts w:cstheme="minorHAnsi"/>
+        </w:rPr>
+        <w:t xml:space="preserve">The team decided it would be useful to start learning Java </w:t>
+      </w:r>
+      <w:proofErr w:type="gramStart"/>
+      <w:r>
+        <w:rPr>
+          <w:rFonts w:cstheme="minorHAnsi"/>
+        </w:rPr>
+        <w:t>through the use of</w:t>
+      </w:r>
+      <w:proofErr w:type="gramEnd"/>
+      <w:r>
+        <w:rPr>
+          <w:rFonts w:cstheme="minorHAnsi"/>
+        </w:rPr>
+        <w:t xml:space="preserve"> YouTube, we found a channel that had 68 videos at approx. 13 minutes on average. </w:t>
       </w:r>
       <w:r>
         <w:rPr>
@@ -2352,7 +2899,21 @@
         <w:rPr>
           <w:rFonts w:cstheme="minorHAnsi"/>
         </w:rPr>
-        <w:t>they didn’t have the capacity to take this huge pro</w:t>
+        <w:t xml:space="preserve">they </w:t>
+      </w:r>
+      <w:proofErr w:type="gramStart"/>
+      <w:r>
+        <w:rPr>
+          <w:rFonts w:cstheme="minorHAnsi"/>
+        </w:rPr>
+        <w:t>didn’t</w:t>
+      </w:r>
+      <w:proofErr w:type="gramEnd"/>
+      <w:r>
+        <w:rPr>
+          <w:rFonts w:cstheme="minorHAnsi"/>
+        </w:rPr>
+        <w:t xml:space="preserve"> have the capacity to take this huge pro</w:t>
       </w:r>
       <w:r>
         <w:rPr>
@@ -2572,19 +3133,7 @@
         <w:rPr>
           <w:rFonts w:cstheme="minorHAnsi"/>
         </w:rPr>
-        <w:t>P</w:t>
-      </w:r>
-      <w:r>
-        <w:rPr>
-          <w:rFonts w:cstheme="minorHAnsi"/>
-        </w:rPr>
-        <w:t>hase one</w:t>
-      </w:r>
-      <w:r>
-        <w:rPr>
-          <w:rFonts w:cstheme="minorHAnsi"/>
-        </w:rPr>
-        <w:t xml:space="preserve">: </w:t>
+        <w:t xml:space="preserve">Phase one: </w:t>
       </w:r>
       <w:r>
         <w:rPr>
@@ -2632,19 +3181,7 @@
         <w:rPr>
           <w:rFonts w:cstheme="minorHAnsi"/>
         </w:rPr>
-        <w:t xml:space="preserve">Phase three: </w:t>
-      </w:r>
-      <w:r>
-        <w:rPr>
-          <w:rFonts w:cstheme="minorHAnsi"/>
-        </w:rPr>
-        <w:t>Develop</w:t>
-      </w:r>
-      <w:r>
-        <w:rPr>
-          <w:rFonts w:cstheme="minorHAnsi"/>
-        </w:rPr>
-        <w:t xml:space="preserve"> our web application for both elderly and those with a disability.</w:t>
+        <w:t>Phase three: Develop our web application for both elderly and those with a disability.</w:t>
       </w:r>
     </w:p>
     <w:p>
@@ -2689,7 +3226,23 @@
           <w:rFonts w:cstheme="minorHAnsi"/>
           <w:lang w:val="en-AU"/>
         </w:rPr>
-        <w:t xml:space="preserve">The SocialCare Chat is quite a big project so rather than focusing on the development of the applications, we proceeded to focus on what our desired result will be exactly, how we will achieve it, what we will need in order for it to be successful and by when do we want it ready by. </w:t>
+        <w:t xml:space="preserve">The </w:t>
+      </w:r>
+      <w:proofErr w:type="spellStart"/>
+      <w:r>
+        <w:rPr>
+          <w:rFonts w:cstheme="minorHAnsi"/>
+          <w:lang w:val="en-AU"/>
+        </w:rPr>
+        <w:t>SocialCare</w:t>
+      </w:r>
+      <w:proofErr w:type="spellEnd"/>
+      <w:r>
+        <w:rPr>
+          <w:rFonts w:cstheme="minorHAnsi"/>
+          <w:lang w:val="en-AU"/>
+        </w:rPr>
+        <w:t xml:space="preserve"> Chat is quite a big project so rather than focusing on the development of the applications, we proceeded to focus on what our desired result will be exactly, how we will achieve it, what we will need in order for it to be successful and by when do we want it ready by. </w:t>
       </w:r>
     </w:p>
     <w:p>
@@ -2783,14 +3336,30 @@
           <w:rFonts w:cstheme="minorHAnsi"/>
           <w:lang w:val="en-AU"/>
         </w:rPr>
-        <w:t xml:space="preserve"> user friendly</w:t>
-      </w:r>
-      <w:r>
-        <w:rPr>
-          <w:rFonts w:cstheme="minorHAnsi"/>
-          <w:lang w:val="en-AU"/>
-        </w:rPr>
-        <w:t xml:space="preserve">.. </w:t>
+        <w:t xml:space="preserve"> user </w:t>
+      </w:r>
+      <w:proofErr w:type="gramStart"/>
+      <w:r>
+        <w:rPr>
+          <w:rFonts w:cstheme="minorHAnsi"/>
+          <w:lang w:val="en-AU"/>
+        </w:rPr>
+        <w:t>friendly</w:t>
+      </w:r>
+      <w:r>
+        <w:rPr>
+          <w:rFonts w:cstheme="minorHAnsi"/>
+          <w:lang w:val="en-AU"/>
+        </w:rPr>
+        <w:t>..</w:t>
+      </w:r>
+      <w:proofErr w:type="gramEnd"/>
+      <w:r>
+        <w:rPr>
+          <w:rFonts w:cstheme="minorHAnsi"/>
+          <w:lang w:val="en-AU"/>
+        </w:rPr>
+        <w:t xml:space="preserve"> </w:t>
       </w:r>
     </w:p>
     <w:p>
@@ -2893,7 +3462,23 @@
           <w:rFonts w:cstheme="minorHAnsi"/>
           <w:lang w:val="en-AU"/>
         </w:rPr>
-        <w:t>When signing up to SocialCare, t</w:t>
+        <w:t xml:space="preserve">When signing up to </w:t>
+      </w:r>
+      <w:proofErr w:type="spellStart"/>
+      <w:r>
+        <w:rPr>
+          <w:rFonts w:cstheme="minorHAnsi"/>
+          <w:lang w:val="en-AU"/>
+        </w:rPr>
+        <w:t>SocialCare</w:t>
+      </w:r>
+      <w:proofErr w:type="spellEnd"/>
+      <w:r>
+        <w:rPr>
+          <w:rFonts w:cstheme="minorHAnsi"/>
+          <w:lang w:val="en-AU"/>
+        </w:rPr>
+        <w:t>, t</w:t>
       </w:r>
       <w:r>
         <w:rPr>
@@ -3001,8 +3586,17 @@
           <w:rFonts w:cstheme="minorHAnsi"/>
           <w:lang w:val="en-AU"/>
         </w:rPr>
-        <w:t>The next screen will have four options for the user to choose from including;</w:t>
-      </w:r>
+        <w:t xml:space="preserve">The next screen will have four options for the user to choose from </w:t>
+      </w:r>
+      <w:proofErr w:type="gramStart"/>
+      <w:r>
+        <w:rPr>
+          <w:rFonts w:cstheme="minorHAnsi"/>
+          <w:lang w:val="en-AU"/>
+        </w:rPr>
+        <w:t>including;</w:t>
+      </w:r>
+      <w:proofErr w:type="gramEnd"/>
     </w:p>
     <w:p>
       <w:pPr>
@@ -3111,7 +3705,23 @@
           <w:rFonts w:cstheme="minorHAnsi"/>
           <w:lang w:val="en-AU"/>
         </w:rPr>
-        <w:t xml:space="preserve">The chat option allows them to decide between; </w:t>
+        <w:t xml:space="preserve">The chat option allows them to decide </w:t>
+      </w:r>
+      <w:proofErr w:type="gramStart"/>
+      <w:r>
+        <w:rPr>
+          <w:rFonts w:cstheme="minorHAnsi"/>
+          <w:lang w:val="en-AU"/>
+        </w:rPr>
+        <w:t>between;</w:t>
+      </w:r>
+      <w:proofErr w:type="gramEnd"/>
+      <w:r>
+        <w:rPr>
+          <w:rFonts w:cstheme="minorHAnsi"/>
+          <w:lang w:val="en-AU"/>
+        </w:rPr>
+        <w:t xml:space="preserve"> </w:t>
       </w:r>
     </w:p>
     <w:p>
@@ -3222,7 +3832,23 @@
           <w:lang w:val="en-AU"/>
         </w:rPr>
         <w:lastRenderedPageBreak/>
-        <w:t>They can also opt in to challenges and compete against their connections</w:t>
+        <w:t xml:space="preserve">They can also opt </w:t>
+      </w:r>
+      <w:proofErr w:type="gramStart"/>
+      <w:r>
+        <w:rPr>
+          <w:rFonts w:cstheme="minorHAnsi"/>
+          <w:lang w:val="en-AU"/>
+        </w:rPr>
+        <w:t>in to</w:t>
+      </w:r>
+      <w:proofErr w:type="gramEnd"/>
+      <w:r>
+        <w:rPr>
+          <w:rFonts w:cstheme="minorHAnsi"/>
+          <w:lang w:val="en-AU"/>
+        </w:rPr>
+        <w:t xml:space="preserve"> challenges and compete against their connections</w:t>
       </w:r>
     </w:p>
     <w:p>
@@ -3242,7 +3868,23 @@
           <w:rFonts w:cstheme="minorHAnsi"/>
           <w:lang w:val="en-AU"/>
         </w:rPr>
-        <w:t xml:space="preserve">The use of photos are there for the </w:t>
+        <w:t xml:space="preserve">The use of photos </w:t>
+      </w:r>
+      <w:proofErr w:type="gramStart"/>
+      <w:r>
+        <w:rPr>
+          <w:rFonts w:cstheme="minorHAnsi"/>
+          <w:lang w:val="en-AU"/>
+        </w:rPr>
+        <w:t>are</w:t>
+      </w:r>
+      <w:proofErr w:type="gramEnd"/>
+      <w:r>
+        <w:rPr>
+          <w:rFonts w:cstheme="minorHAnsi"/>
+          <w:lang w:val="en-AU"/>
+        </w:rPr>
+        <w:t xml:space="preserve"> there for the </w:t>
       </w:r>
       <w:r>
         <w:rPr>
@@ -3455,7 +4097,23 @@
           <w:rFonts w:cstheme="minorHAnsi"/>
           <w:lang w:val="en-AU"/>
         </w:rPr>
-        <w:t xml:space="preserve"> is where they will  be able to access</w:t>
+        <w:t xml:space="preserve"> is where they </w:t>
+      </w:r>
+      <w:proofErr w:type="gramStart"/>
+      <w:r>
+        <w:rPr>
+          <w:rFonts w:cstheme="minorHAnsi"/>
+          <w:lang w:val="en-AU"/>
+        </w:rPr>
+        <w:t>will  be</w:t>
+      </w:r>
+      <w:proofErr w:type="gramEnd"/>
+      <w:r>
+        <w:rPr>
+          <w:rFonts w:cstheme="minorHAnsi"/>
+          <w:lang w:val="en-AU"/>
+        </w:rPr>
+        <w:t xml:space="preserve"> able to access</w:t>
       </w:r>
       <w:r>
         <w:rPr>
@@ -3589,7 +4247,23 @@
           <w:rFonts w:cstheme="minorHAnsi"/>
           <w:lang w:val="en-AU"/>
         </w:rPr>
-        <w:t>They also have the ability to “add connections”</w:t>
+        <w:t xml:space="preserve">They also </w:t>
+      </w:r>
+      <w:proofErr w:type="gramStart"/>
+      <w:r>
+        <w:rPr>
+          <w:rFonts w:cstheme="minorHAnsi"/>
+          <w:lang w:val="en-AU"/>
+        </w:rPr>
+        <w:t>have the ability to</w:t>
+      </w:r>
+      <w:proofErr w:type="gramEnd"/>
+      <w:r>
+        <w:rPr>
+          <w:rFonts w:cstheme="minorHAnsi"/>
+          <w:lang w:val="en-AU"/>
+        </w:rPr>
+        <w:t xml:space="preserve"> “add connections”</w:t>
       </w:r>
     </w:p>
     <w:p>
@@ -3639,7 +4313,7 @@
 </file>
 
 <file path=word/numbering.xml><?xml version="1.0" encoding="utf-8"?>
-<w:numbering xmlns:wpc="http://schemas.microsoft.com/office/word/2010/wordprocessingCanvas" xmlns:cx="http://schemas.microsoft.com/office/drawing/2014/chartex" xmlns:cx1="http://schemas.microsoft.com/office/drawing/2015/9/8/chartex" xmlns:mc="http://schemas.openxmlformats.org/markup-compatibility/2006" xmlns:o="urn:schemas-microsoft-com:office:office" xmlns:r="http://schemas.openxmlformats.org/officeDocument/2006/relationships" xmlns:m="http://schemas.openxmlformats.org/officeDocument/2006/math" xmlns:v="urn:schemas-microsoft-com:vml" xmlns:wp14="http://schemas.microsoft.com/office/word/2010/wordprocessingDrawing" xmlns:wp="http://schemas.openxmlformats.org/drawingml/2006/wordprocessingDrawing" xmlns:w10="urn:schemas-microsoft-com:office:word" xmlns:w="http://schemas.openxmlformats.org/wordprocessingml/2006/main" xmlns:w14="http://schemas.microsoft.com/office/word/2010/wordml" xmlns:w15="http://schemas.microsoft.com/office/word/2012/wordml" xmlns:w16se="http://schemas.microsoft.com/office/word/2015/wordml/symex" xmlns:wpg="http://schemas.microsoft.com/office/word/2010/wordprocessingGroup" xmlns:wpi="http://schemas.microsoft.com/office/word/2010/wordprocessingInk" xmlns:wne="http://schemas.microsoft.com/office/word/2006/wordml" xmlns:wps="http://schemas.microsoft.com/office/word/2010/wordprocessingShape" mc:Ignorable="w14 w15 w16se wp14">
+<w:numbering xmlns:wpc="http://schemas.microsoft.com/office/word/2010/wordprocessingCanvas" xmlns:cx="http://schemas.microsoft.com/office/drawing/2014/chartex" xmlns:cx1="http://schemas.microsoft.com/office/drawing/2015/9/8/chartex" xmlns:cx2="http://schemas.microsoft.com/office/drawing/2015/10/21/chartex" xmlns:cx3="http://schemas.microsoft.com/office/drawing/2016/5/9/chartex" xmlns:cx4="http://schemas.microsoft.com/office/drawing/2016/5/10/chartex" xmlns:cx5="http://schemas.microsoft.com/office/drawing/2016/5/11/chartex" xmlns:cx6="http://schemas.microsoft.com/office/drawing/2016/5/12/chartex" xmlns:cx7="http://schemas.microsoft.com/office/drawing/2016/5/13/chartex" xmlns:cx8="http://schemas.microsoft.com/office/drawing/2016/5/14/chartex" xmlns:mc="http://schemas.openxmlformats.org/markup-compatibility/2006" xmlns:aink="http://schemas.microsoft.com/office/drawing/2016/ink" xmlns:am3d="http://schemas.microsoft.com/office/drawing/2017/model3d" xmlns:o="urn:schemas-microsoft-com:office:office" xmlns:r="http://schemas.openxmlformats.org/officeDocument/2006/relationships" xmlns:m="http://schemas.openxmlformats.org/officeDocument/2006/math" xmlns:v="urn:schemas-microsoft-com:vml" xmlns:wp14="http://schemas.microsoft.com/office/word/2010/wordprocessingDrawing" xmlns:wp="http://schemas.openxmlformats.org/drawingml/2006/wordprocessingDrawing" xmlns:w10="urn:schemas-microsoft-com:office:word" xmlns:w="http://schemas.openxmlformats.org/wordprocessingml/2006/main" xmlns:w14="http://schemas.microsoft.com/office/word/2010/wordml" xmlns:w15="http://schemas.microsoft.com/office/word/2012/wordml" xmlns:w16cex="http://schemas.microsoft.com/office/word/2018/wordml/cex" xmlns:w16cid="http://schemas.microsoft.com/office/word/2016/wordml/cid" xmlns:w16="http://schemas.microsoft.com/office/word/2018/wordml" xmlns:w16se="http://schemas.microsoft.com/office/word/2015/wordml/symex" xmlns:wpg="http://schemas.microsoft.com/office/word/2010/wordprocessingGroup" xmlns:wpi="http://schemas.microsoft.com/office/word/2010/wordprocessingInk" xmlns:wne="http://schemas.microsoft.com/office/word/2006/wordml" xmlns:wps="http://schemas.microsoft.com/office/word/2010/wordprocessingShape" mc:Ignorable="w14 w15 w16se w16cid w16 w16cex wp14">
   <w:abstractNum w:abstractNumId="0" w15:restartNumberingAfterBreak="0">
     <w:nsid w:val="118B3D7A"/>
     <w:multiLevelType w:val="hybridMultilevel"/>
@@ -4339,7 +5013,7 @@
 </file>
 
 <file path=word/styles.xml><?xml version="1.0" encoding="utf-8"?>
-<w:styles xmlns:mc="http://schemas.openxmlformats.org/markup-compatibility/2006" xmlns:r="http://schemas.openxmlformats.org/officeDocument/2006/relationships" xmlns:w="http://schemas.openxmlformats.org/wordprocessingml/2006/main" xmlns:w14="http://schemas.microsoft.com/office/word/2010/wordml" xmlns:w15="http://schemas.microsoft.com/office/word/2012/wordml" xmlns:w16se="http://schemas.microsoft.com/office/word/2015/wordml/symex" mc:Ignorable="w14 w15 w16se">
+<w:styles xmlns:mc="http://schemas.openxmlformats.org/markup-compatibility/2006" xmlns:r="http://schemas.openxmlformats.org/officeDocument/2006/relationships" xmlns:w="http://schemas.openxmlformats.org/wordprocessingml/2006/main" xmlns:w14="http://schemas.microsoft.com/office/word/2010/wordml" xmlns:w15="http://schemas.microsoft.com/office/word/2012/wordml" xmlns:w16cex="http://schemas.microsoft.com/office/word/2018/wordml/cex" xmlns:w16cid="http://schemas.microsoft.com/office/word/2016/wordml/cid" xmlns:w16="http://schemas.microsoft.com/office/word/2018/wordml" xmlns:w16se="http://schemas.microsoft.com/office/word/2015/wordml/symex" mc:Ignorable="w14 w15 w16se w16cid w16 w16cex">
   <w:docDefaults>
     <w:rPrDefault>
       <w:rPr>
@@ -4355,7 +5029,7 @@
       </w:pPr>
     </w:pPrDefault>
   </w:docDefaults>
-  <w:latentStyles w:defLockedState="0" w:defUIPriority="99" w:defSemiHidden="0" w:defUnhideWhenUsed="0" w:defQFormat="0" w:count="371">
+  <w:latentStyles w:defLockedState="0" w:defUIPriority="99" w:defSemiHidden="0" w:defUnhideWhenUsed="0" w:defQFormat="0" w:count="376">
     <w:lsdException w:name="Normal" w:uiPriority="0" w:qFormat="1"/>
     <w:lsdException w:name="heading 1" w:uiPriority="9" w:qFormat="1"/>
     <w:lsdException w:name="heading 2" w:semiHidden="1" w:uiPriority="9" w:unhideWhenUsed="1" w:qFormat="1"/>
@@ -4461,7 +5135,6 @@
     <w:lsdException w:name="HTML Sample" w:semiHidden="1" w:unhideWhenUsed="1"/>
     <w:lsdException w:name="HTML Typewriter" w:semiHidden="1" w:unhideWhenUsed="1"/>
     <w:lsdException w:name="HTML Variable" w:semiHidden="1" w:unhideWhenUsed="1"/>
-    <w:lsdException w:name="Normal Table" w:semiHidden="1" w:unhideWhenUsed="1"/>
     <w:lsdException w:name="annotation subject" w:semiHidden="1" w:unhideWhenUsed="1"/>
     <w:lsdException w:name="No List" w:semiHidden="1" w:unhideWhenUsed="1"/>
     <w:lsdException w:name="Outline List 1" w:semiHidden="1" w:unhideWhenUsed="1"/>
@@ -4504,11 +5177,8 @@
     <w:lsdException w:name="Table Contemporary" w:semiHidden="1" w:unhideWhenUsed="1"/>
     <w:lsdException w:name="Table Elegant" w:semiHidden="1" w:unhideWhenUsed="1"/>
     <w:lsdException w:name="Table Professional" w:semiHidden="1" w:unhideWhenUsed="1"/>
-    <w:lsdException w:name="Table Subtle 1" w:semiHidden="1" w:unhideWhenUsed="1"/>
     <w:lsdException w:name="Table Subtle 2" w:semiHidden="1" w:unhideWhenUsed="1"/>
     <w:lsdException w:name="Table Web 1" w:semiHidden="1" w:unhideWhenUsed="1"/>
-    <w:lsdException w:name="Table Web 2" w:semiHidden="1" w:unhideWhenUsed="1"/>
-    <w:lsdException w:name="Table Web 3" w:semiHidden="1" w:unhideWhenUsed="1"/>
     <w:lsdException w:name="Balloon Text" w:semiHidden="1" w:unhideWhenUsed="1"/>
     <w:lsdException w:name="Table Grid" w:uiPriority="39"/>
     <w:lsdException w:name="Table Theme" w:semiHidden="1" w:unhideWhenUsed="1"/>
@@ -4727,6 +5397,11 @@
     <w:lsdException w:name="List Table 5 Dark Accent 6" w:uiPriority="50"/>
     <w:lsdException w:name="List Table 6 Colorful Accent 6" w:uiPriority="51"/>
     <w:lsdException w:name="List Table 7 Colorful Accent 6" w:uiPriority="52"/>
+    <w:lsdException w:name="Mention" w:semiHidden="1" w:unhideWhenUsed="1"/>
+    <w:lsdException w:name="Smart Hyperlink" w:semiHidden="1" w:unhideWhenUsed="1"/>
+    <w:lsdException w:name="Hashtag" w:semiHidden="1" w:unhideWhenUsed="1"/>
+    <w:lsdException w:name="Unresolved Mention" w:semiHidden="1" w:unhideWhenUsed="1"/>
+    <w:lsdException w:name="Smart Link" w:semiHidden="1" w:unhideWhenUsed="1"/>
   </w:latentStyles>
   <w:style w:type="paragraph" w:default="1" w:styleId="Normal">
     <w:name w:val="Normal"/>

</xml_diff>

<commit_message>
Plans and progress update
</commit_message>
<xml_diff>
--- a/ReportContent/Plan&Progress.docx
+++ b/ReportContent/Plan&Progress.docx
@@ -1,6 +1,6 @@
 
 <file path=word/document.xml><?xml version="1.0" encoding="utf-8"?>
-<w:document xmlns:wpc="http://schemas.microsoft.com/office/word/2010/wordprocessingCanvas" xmlns:cx="http://schemas.microsoft.com/office/drawing/2014/chartex" xmlns:cx1="http://schemas.microsoft.com/office/drawing/2015/9/8/chartex" xmlns:cx2="http://schemas.microsoft.com/office/drawing/2015/10/21/chartex" xmlns:cx3="http://schemas.microsoft.com/office/drawing/2016/5/9/chartex" xmlns:cx4="http://schemas.microsoft.com/office/drawing/2016/5/10/chartex" xmlns:cx5="http://schemas.microsoft.com/office/drawing/2016/5/11/chartex" xmlns:cx6="http://schemas.microsoft.com/office/drawing/2016/5/12/chartex" xmlns:cx7="http://schemas.microsoft.com/office/drawing/2016/5/13/chartex" xmlns:cx8="http://schemas.microsoft.com/office/drawing/2016/5/14/chartex" xmlns:mc="http://schemas.openxmlformats.org/markup-compatibility/2006" xmlns:aink="http://schemas.microsoft.com/office/drawing/2016/ink" xmlns:am3d="http://schemas.microsoft.com/office/drawing/2017/model3d" xmlns:o="urn:schemas-microsoft-com:office:office" xmlns:r="http://schemas.openxmlformats.org/officeDocument/2006/relationships" xmlns:m="http://schemas.openxmlformats.org/officeDocument/2006/math" xmlns:v="urn:schemas-microsoft-com:vml" xmlns:wp14="http://schemas.microsoft.com/office/word/2010/wordprocessingDrawing" xmlns:wp="http://schemas.openxmlformats.org/drawingml/2006/wordprocessingDrawing" xmlns:w10="urn:schemas-microsoft-com:office:word" xmlns:w="http://schemas.openxmlformats.org/wordprocessingml/2006/main" xmlns:w14="http://schemas.microsoft.com/office/word/2010/wordml" xmlns:w15="http://schemas.microsoft.com/office/word/2012/wordml" xmlns:w16cex="http://schemas.microsoft.com/office/word/2018/wordml/cex" xmlns:w16cid="http://schemas.microsoft.com/office/word/2016/wordml/cid" xmlns:w16="http://schemas.microsoft.com/office/word/2018/wordml" xmlns:w16se="http://schemas.microsoft.com/office/word/2015/wordml/symex" xmlns:wpg="http://schemas.microsoft.com/office/word/2010/wordprocessingGroup" xmlns:wpi="http://schemas.microsoft.com/office/word/2010/wordprocessingInk" xmlns:wne="http://schemas.microsoft.com/office/word/2006/wordml" xmlns:wps="http://schemas.microsoft.com/office/word/2010/wordprocessingShape" mc:Ignorable="w14 w15 w16se w16cid w16 w16cex wp14">
+<w:document xmlns:wpc="http://schemas.microsoft.com/office/word/2010/wordprocessingCanvas" xmlns:cx="http://schemas.microsoft.com/office/drawing/2014/chartex" xmlns:cx1="http://schemas.microsoft.com/office/drawing/2015/9/8/chartex" xmlns:mc="http://schemas.openxmlformats.org/markup-compatibility/2006" xmlns:o="urn:schemas-microsoft-com:office:office" xmlns:r="http://schemas.openxmlformats.org/officeDocument/2006/relationships" xmlns:m="http://schemas.openxmlformats.org/officeDocument/2006/math" xmlns:v="urn:schemas-microsoft-com:vml" xmlns:wp14="http://schemas.microsoft.com/office/word/2010/wordprocessingDrawing" xmlns:wp="http://schemas.openxmlformats.org/drawingml/2006/wordprocessingDrawing" xmlns:w10="urn:schemas-microsoft-com:office:word" xmlns:w="http://schemas.openxmlformats.org/wordprocessingml/2006/main" xmlns:w14="http://schemas.microsoft.com/office/word/2010/wordml" xmlns:w15="http://schemas.microsoft.com/office/word/2012/wordml" xmlns:w16se="http://schemas.microsoft.com/office/word/2015/wordml/symex" xmlns:wpg="http://schemas.microsoft.com/office/word/2010/wordprocessingGroup" xmlns:wpi="http://schemas.microsoft.com/office/word/2010/wordprocessingInk" xmlns:wne="http://schemas.microsoft.com/office/word/2006/wordml" xmlns:wps="http://schemas.microsoft.com/office/word/2010/wordprocessingShape" mc:Ignorable="w14 w15 w16se wp14">
   <w:body>
     <w:p>
       <w:pPr>
@@ -92,23 +92,7 @@
           <w:sz w:val="20"/>
           <w:szCs w:val="20"/>
         </w:rPr>
-        <w:t xml:space="preserve">Include any </w:t>
-      </w:r>
-      <w:proofErr w:type="gramStart"/>
-      <w:r>
-        <w:rPr>
-          <w:sz w:val="20"/>
-          <w:szCs w:val="20"/>
-        </w:rPr>
-        <w:t>dead-ends</w:t>
-      </w:r>
-      <w:proofErr w:type="gramEnd"/>
-      <w:r>
-        <w:rPr>
-          <w:sz w:val="20"/>
-          <w:szCs w:val="20"/>
-        </w:rPr>
-        <w:t xml:space="preserve"> you may have followed, decisions made, and changes that have been made to the project plan. </w:t>
+        <w:t xml:space="preserve">Include any dead-ends you may have followed, decisions made, and changes that have been made to the project plan. </w:t>
       </w:r>
     </w:p>
     <w:p>
@@ -165,23 +149,7 @@
           <w:sz w:val="20"/>
           <w:szCs w:val="20"/>
         </w:rPr>
-        <w:t xml:space="preserve">What would you want to </w:t>
-      </w:r>
-      <w:proofErr w:type="gramStart"/>
-      <w:r>
-        <w:rPr>
-          <w:sz w:val="20"/>
-          <w:szCs w:val="20"/>
-        </w:rPr>
-        <w:t>know, if</w:t>
-      </w:r>
-      <w:proofErr w:type="gramEnd"/>
-      <w:r>
-        <w:rPr>
-          <w:sz w:val="20"/>
-          <w:szCs w:val="20"/>
-        </w:rPr>
-        <w:t xml:space="preserve"> you were one of the people taking over? </w:t>
+        <w:t xml:space="preserve">What would you want to know, if you were one of the people taking over? </w:t>
       </w:r>
     </w:p>
     <w:p>
@@ -216,85 +184,6 @@
     </w:p>
     <w:p>
       <w:pPr>
-        <w:pStyle w:val="NoSpacing"/>
-        <w:rPr>
-          <w:iCs/>
-          <w:sz w:val="20"/>
-          <w:szCs w:val="20"/>
-        </w:rPr>
-      </w:pPr>
-    </w:p>
-    <w:p>
-      <w:pPr>
-        <w:pStyle w:val="NoSpacing"/>
-        <w:rPr>
-          <w:iCs/>
-          <w:sz w:val="20"/>
-          <w:szCs w:val="20"/>
-        </w:rPr>
-      </w:pPr>
-    </w:p>
-    <w:p>
-      <w:pPr>
-        <w:pStyle w:val="NoSpacing"/>
-        <w:rPr>
-          <w:iCs/>
-          <w:sz w:val="20"/>
-          <w:szCs w:val="20"/>
-        </w:rPr>
-      </w:pPr>
-    </w:p>
-    <w:p>
-      <w:pPr>
-        <w:pStyle w:val="NoSpacing"/>
-        <w:jc w:val="center"/>
-        <w:rPr>
-          <w:iCs/>
-          <w:color w:val="FF0000"/>
-          <w:sz w:val="20"/>
-          <w:szCs w:val="20"/>
-        </w:rPr>
-      </w:pPr>
-      <w:r>
-        <w:rPr>
-          <w:iCs/>
-          <w:color w:val="FF0000"/>
-          <w:sz w:val="20"/>
-          <w:szCs w:val="20"/>
-        </w:rPr>
-        <w:t xml:space="preserve">*** NOTE: </w:t>
-      </w:r>
-      <w:proofErr w:type="spellStart"/>
-      <w:r>
-        <w:rPr>
-          <w:iCs/>
-          <w:color w:val="FF0000"/>
-          <w:sz w:val="20"/>
-          <w:szCs w:val="20"/>
-        </w:rPr>
-        <w:t>Grammer</w:t>
-      </w:r>
-      <w:proofErr w:type="spellEnd"/>
-      <w:r>
-        <w:rPr>
-          <w:iCs/>
-          <w:color w:val="FF0000"/>
-          <w:sz w:val="20"/>
-          <w:szCs w:val="20"/>
-        </w:rPr>
-        <w:t xml:space="preserve"> / spelling etc. has not been done yet. This is a draft only. ***</w:t>
-      </w:r>
-    </w:p>
-    <w:p>
-      <w:pPr>
-        <w:pStyle w:val="NoSpacing"/>
-        <w:rPr>
-          <w:rFonts w:cstheme="minorHAnsi"/>
-        </w:rPr>
-      </w:pPr>
-    </w:p>
-    <w:p>
-      <w:pPr>
         <w:rPr>
           <w:rFonts w:cstheme="minorHAnsi"/>
         </w:rPr>
@@ -312,6 +201,8 @@
           <w:rFonts w:cstheme="minorHAnsi"/>
         </w:rPr>
       </w:pPr>
+      <w:bookmarkStart w:id="0" w:name="_GoBack"/>
+      <w:bookmarkEnd w:id="0"/>
     </w:p>
     <w:p>
       <w:pPr>
@@ -373,7 +264,21 @@
         <w:rPr>
           <w:rFonts w:cstheme="minorHAnsi"/>
         </w:rPr>
-        <w:t xml:space="preserve">was born during these unprecedented times we face through the COVID-19 pandemic, </w:t>
+        <w:t xml:space="preserve">was born during these unprecedented times we face through the </w:t>
+      </w:r>
+      <w:proofErr w:type="spellStart"/>
+      <w:r>
+        <w:rPr>
+          <w:rFonts w:cstheme="minorHAnsi"/>
+        </w:rPr>
+        <w:t>COVID</w:t>
+      </w:r>
+      <w:proofErr w:type="spellEnd"/>
+      <w:r>
+        <w:rPr>
+          <w:rFonts w:cstheme="minorHAnsi"/>
+        </w:rPr>
+        <w:t xml:space="preserve">-19 pandemic, </w:t>
       </w:r>
       <w:r>
         <w:rPr>
@@ -475,19 +380,11 @@
         </w:rPr>
         <w:t xml:space="preserve">and allow them to engage </w:t>
       </w:r>
-      <w:proofErr w:type="gramStart"/>
-      <w:r>
-        <w:rPr>
-          <w:rFonts w:cstheme="minorHAnsi"/>
-        </w:rPr>
-        <w:t>through the use of</w:t>
-      </w:r>
-      <w:proofErr w:type="gramEnd"/>
-      <w:r>
-        <w:rPr>
-          <w:rFonts w:cstheme="minorHAnsi"/>
-        </w:rPr>
-        <w:t xml:space="preserve"> technology. </w:t>
+      <w:r>
+        <w:rPr>
+          <w:rFonts w:cstheme="minorHAnsi"/>
+        </w:rPr>
+        <w:t xml:space="preserve">through the use of technology. </w:t>
       </w:r>
       <w:r>
         <w:rPr>
@@ -547,11 +444,19 @@
           <w:rFonts w:cstheme="minorHAnsi"/>
         </w:rPr>
       </w:pPr>
-      <w:r>
-        <w:rPr>
-          <w:rFonts w:cstheme="minorHAnsi"/>
-        </w:rPr>
-        <w:t xml:space="preserve">COVID-19 has demonstrated the disconnection as now we are isolated, the only way to connect is through technology. </w:t>
+      <w:proofErr w:type="spellStart"/>
+      <w:r>
+        <w:rPr>
+          <w:rFonts w:cstheme="minorHAnsi"/>
+        </w:rPr>
+        <w:t>COVID</w:t>
+      </w:r>
+      <w:proofErr w:type="spellEnd"/>
+      <w:r>
+        <w:rPr>
+          <w:rFonts w:cstheme="minorHAnsi"/>
+        </w:rPr>
+        <w:t xml:space="preserve">-19 has demonstrated the disconnection as now we are isolated, the only way to connect is through technology. </w:t>
       </w:r>
       <w:r>
         <w:rPr>
@@ -621,7 +526,19 @@
         <w:rPr>
           <w:rFonts w:cstheme="minorHAnsi"/>
         </w:rPr>
-        <w:t xml:space="preserve"> were not initially realized</w:t>
+        <w:t xml:space="preserve"> w</w:t>
+      </w:r>
+      <w:r>
+        <w:rPr>
+          <w:rFonts w:cstheme="minorHAnsi"/>
+        </w:rPr>
+        <w:t>as</w:t>
+      </w:r>
+      <w:r>
+        <w:rPr>
+          <w:rFonts w:cstheme="minorHAnsi"/>
+        </w:rPr>
+        <w:t xml:space="preserve"> not initially realized</w:t>
       </w:r>
       <w:r>
         <w:rPr>
@@ -681,7 +598,31 @@
         <w:rPr>
           <w:rFonts w:cstheme="minorHAnsi"/>
         </w:rPr>
-        <w:t>expand on the mobile application to</w:t>
+        <w:t xml:space="preserve">expand on </w:t>
+      </w:r>
+      <w:r>
+        <w:rPr>
+          <w:rFonts w:cstheme="minorHAnsi"/>
+        </w:rPr>
+        <w:t>a</w:t>
+      </w:r>
+      <w:r>
+        <w:rPr>
+          <w:rFonts w:cstheme="minorHAnsi"/>
+        </w:rPr>
+        <w:t xml:space="preserve"> mobile application </w:t>
+      </w:r>
+      <w:r>
+        <w:rPr>
+          <w:rFonts w:cstheme="minorHAnsi"/>
+        </w:rPr>
+        <w:t xml:space="preserve">and </w:t>
+      </w:r>
+      <w:r>
+        <w:rPr>
+          <w:rFonts w:cstheme="minorHAnsi"/>
+        </w:rPr>
+        <w:t>to</w:t>
       </w:r>
       <w:r>
         <w:rPr>
@@ -693,7 +634,19 @@
         <w:rPr>
           <w:rFonts w:cstheme="minorHAnsi"/>
         </w:rPr>
-        <w:t xml:space="preserve"> design for those with a disability, as well as look to </w:t>
+        <w:t xml:space="preserve"> design for those with a disability</w:t>
+      </w:r>
+      <w:r>
+        <w:rPr>
+          <w:rFonts w:cstheme="minorHAnsi"/>
+        </w:rPr>
+        <w:t xml:space="preserve"> too</w:t>
+      </w:r>
+      <w:r>
+        <w:rPr>
+          <w:rFonts w:cstheme="minorHAnsi"/>
+        </w:rPr>
+        <w:t xml:space="preserve">, as well as look to </w:t>
       </w:r>
       <w:r>
         <w:rPr>
@@ -711,7 +664,19 @@
         <w:rPr>
           <w:rFonts w:cstheme="minorHAnsi"/>
         </w:rPr>
-        <w:t xml:space="preserve"> to ensure that everyone has an option, based on their</w:t>
+        <w:t xml:space="preserve"> to ens</w:t>
+      </w:r>
+      <w:r>
+        <w:rPr>
+          <w:rFonts w:cstheme="minorHAnsi"/>
+        </w:rPr>
+        <w:t>ure that everyone has an option</w:t>
+      </w:r>
+      <w:r>
+        <w:rPr>
+          <w:rFonts w:cstheme="minorHAnsi"/>
+        </w:rPr>
+        <w:t xml:space="preserve"> based on their</w:t>
       </w:r>
       <w:r>
         <w:rPr>
@@ -723,7 +688,25 @@
         <w:rPr>
           <w:rFonts w:cstheme="minorHAnsi"/>
         </w:rPr>
-        <w:t xml:space="preserve">personal preferences. This is important </w:t>
+        <w:t>personal preference</w:t>
+      </w:r>
+      <w:r>
+        <w:rPr>
+          <w:rFonts w:cstheme="minorHAnsi"/>
+        </w:rPr>
+        <w:t xml:space="preserve">. </w:t>
+      </w:r>
+      <w:r>
+        <w:rPr>
+          <w:rFonts w:cstheme="minorHAnsi"/>
+        </w:rPr>
+        <w:t>It</w:t>
+      </w:r>
+      <w:r>
+        <w:rPr>
+          <w:rFonts w:cstheme="minorHAnsi"/>
+        </w:rPr>
+        <w:t xml:space="preserve"> is important </w:t>
       </w:r>
       <w:r>
         <w:rPr>
@@ -798,41 +781,13 @@
         <w:rPr>
           <w:rFonts w:cstheme="minorHAnsi"/>
         </w:rPr>
-        <w:t xml:space="preserve"> Chat project will require various technical skills </w:t>
-      </w:r>
-      <w:proofErr w:type="gramStart"/>
-      <w:r>
-        <w:rPr>
-          <w:rFonts w:cstheme="minorHAnsi"/>
-        </w:rPr>
-        <w:t>in order to</w:t>
-      </w:r>
-      <w:proofErr w:type="gramEnd"/>
-      <w:r>
-        <w:rPr>
-          <w:rFonts w:cstheme="minorHAnsi"/>
-        </w:rPr>
-        <w:t xml:space="preserve"> successfully create and launch. The team at XVI </w:t>
-      </w:r>
-      <w:r>
-        <w:rPr>
-          <w:rFonts w:cstheme="minorHAnsi"/>
-        </w:rPr>
-        <w:t xml:space="preserve">worked </w:t>
-      </w:r>
-      <w:proofErr w:type="gramStart"/>
-      <w:r>
-        <w:rPr>
-          <w:rFonts w:cstheme="minorHAnsi"/>
-        </w:rPr>
-        <w:t>really hard</w:t>
-      </w:r>
-      <w:proofErr w:type="gramEnd"/>
-      <w:r>
-        <w:rPr>
-          <w:rFonts w:cstheme="minorHAnsi"/>
-        </w:rPr>
-        <w:t xml:space="preserve"> ove</w:t>
+        <w:t xml:space="preserve"> Chat project will require various technical skills to successfully create and launch. The team at XVI </w:t>
+      </w:r>
+      <w:r>
+        <w:rPr>
+          <w:rFonts w:cstheme="minorHAnsi"/>
+        </w:rPr>
+        <w:t>worked really hard ove</w:t>
       </w:r>
       <w:r>
         <w:rPr>
@@ -844,7 +799,19 @@
         <w:rPr>
           <w:rFonts w:cstheme="minorHAnsi"/>
         </w:rPr>
-        <w:t>with the hope of having a beta product. XVI were unable to meet the demands of creating a mobile application</w:t>
+        <w:t>with the hope of having a beta product. XVI w</w:t>
+      </w:r>
+      <w:r>
+        <w:rPr>
+          <w:rFonts w:cstheme="minorHAnsi"/>
+        </w:rPr>
+        <w:t>as</w:t>
+      </w:r>
+      <w:r>
+        <w:rPr>
+          <w:rFonts w:cstheme="minorHAnsi"/>
+        </w:rPr>
+        <w:t xml:space="preserve"> unable to meet the demands of creating a mobile application</w:t>
       </w:r>
       <w:r>
         <w:rPr>
@@ -940,7 +907,19 @@
         <w:rPr>
           <w:rFonts w:cstheme="minorHAnsi"/>
         </w:rPr>
-        <w:t xml:space="preserve">. Through </w:t>
+        <w:t xml:space="preserve">. </w:t>
+      </w:r>
+      <w:r>
+        <w:rPr>
+          <w:rFonts w:cstheme="minorHAnsi"/>
+        </w:rPr>
+        <w:t>For our</w:t>
+      </w:r>
+      <w:r>
+        <w:rPr>
+          <w:rFonts w:cstheme="minorHAnsi"/>
+        </w:rPr>
+        <w:t xml:space="preserve"> </w:t>
       </w:r>
       <w:r>
         <w:rPr>
@@ -952,47 +931,53 @@
         <w:rPr>
           <w:rFonts w:cstheme="minorHAnsi"/>
         </w:rPr>
-        <w:t xml:space="preserve">, we aim to have voice operated commands, a navigational layout that is </w:t>
-      </w:r>
-      <w:r>
-        <w:rPr>
-          <w:rFonts w:cstheme="minorHAnsi"/>
-        </w:rPr>
-        <w:t xml:space="preserve">simple to understand and </w:t>
-      </w:r>
-      <w:r>
-        <w:rPr>
-          <w:rFonts w:cstheme="minorHAnsi"/>
-        </w:rPr>
-        <w:t>straight forward</w:t>
-      </w:r>
-      <w:r>
-        <w:rPr>
-          <w:rFonts w:cstheme="minorHAnsi"/>
-        </w:rPr>
-        <w:t xml:space="preserve"> with the use of buttons. </w:t>
-      </w:r>
-    </w:p>
-    <w:p>
-      <w:pPr>
-        <w:pStyle w:val="NoSpacing"/>
-        <w:rPr>
-          <w:rFonts w:cstheme="minorHAnsi"/>
-        </w:rPr>
-      </w:pPr>
-    </w:p>
-    <w:p>
-      <w:pPr>
-        <w:pStyle w:val="NoSpacing"/>
-        <w:rPr>
-          <w:rFonts w:cstheme="minorHAnsi"/>
-        </w:rPr>
-      </w:pPr>
-      <w:r>
-        <w:rPr>
-          <w:rFonts w:cstheme="minorHAnsi"/>
-        </w:rPr>
-        <w:t xml:space="preserve">We will </w:t>
+        <w:t>, we aim to have voice</w:t>
+      </w:r>
+      <w:r>
+        <w:rPr>
+          <w:rFonts w:cstheme="minorHAnsi"/>
+        </w:rPr>
+        <w:t>-</w:t>
+      </w:r>
+      <w:r>
+        <w:rPr>
+          <w:rFonts w:cstheme="minorHAnsi"/>
+        </w:rPr>
+        <w:t xml:space="preserve">operated commands, a navigational layout that is </w:t>
+      </w:r>
+      <w:r>
+        <w:rPr>
+          <w:rFonts w:cstheme="minorHAnsi"/>
+        </w:rPr>
+        <w:t xml:space="preserve">simple to understand, along </w:t>
+      </w:r>
+      <w:r>
+        <w:rPr>
+          <w:rFonts w:cstheme="minorHAnsi"/>
+        </w:rPr>
+        <w:t xml:space="preserve">with the use of buttons. </w:t>
+      </w:r>
+    </w:p>
+    <w:p>
+      <w:pPr>
+        <w:pStyle w:val="NoSpacing"/>
+        <w:rPr>
+          <w:rFonts w:cstheme="minorHAnsi"/>
+        </w:rPr>
+      </w:pPr>
+    </w:p>
+    <w:p>
+      <w:pPr>
+        <w:pStyle w:val="NoSpacing"/>
+        <w:rPr>
+          <w:rFonts w:cstheme="minorHAnsi"/>
+        </w:rPr>
+      </w:pPr>
+      <w:r>
+        <w:rPr>
+          <w:rFonts w:cstheme="minorHAnsi"/>
+        </w:rPr>
+        <w:t xml:space="preserve">We </w:t>
       </w:r>
       <w:r>
         <w:rPr>
@@ -1046,16 +1031,14 @@
         <w:rPr>
           <w:rFonts w:cstheme="minorHAnsi"/>
         </w:rPr>
-        <w:t xml:space="preserve">nial language. </w:t>
-      </w:r>
-      <w:proofErr w:type="gramStart"/>
-      <w:r>
-        <w:rPr>
-          <w:rFonts w:cstheme="minorHAnsi"/>
-        </w:rPr>
-        <w:t>Ideally</w:t>
-      </w:r>
-      <w:proofErr w:type="gramEnd"/>
+        <w:t>nial language. Ideally</w:t>
+      </w:r>
+      <w:r>
+        <w:rPr>
+          <w:rFonts w:cstheme="minorHAnsi"/>
+        </w:rPr>
+        <w:t>,</w:t>
+      </w:r>
       <w:r>
         <w:rPr>
           <w:rFonts w:cstheme="minorHAnsi"/>
@@ -1066,7 +1049,19 @@
         <w:rPr>
           <w:rFonts w:cstheme="minorHAnsi"/>
         </w:rPr>
-        <w:t xml:space="preserve">to implement different language options as we work to cater our application to as many as possible. </w:t>
+        <w:t xml:space="preserve">to implement different language options as we work to cater our application to as many </w:t>
+      </w:r>
+      <w:r>
+        <w:rPr>
+          <w:rFonts w:cstheme="minorHAnsi"/>
+        </w:rPr>
+        <w:t xml:space="preserve">people </w:t>
+      </w:r>
+      <w:r>
+        <w:rPr>
+          <w:rFonts w:cstheme="minorHAnsi"/>
+        </w:rPr>
+        <w:t xml:space="preserve">as possible. </w:t>
       </w:r>
       <w:r>
         <w:rPr>
@@ -1143,7 +1138,33 @@
         <w:rPr>
           <w:rFonts w:cstheme="minorHAnsi"/>
         </w:rPr>
-        <w:t xml:space="preserve">to understand the phycology of colors and </w:t>
+        <w:t xml:space="preserve">to understand the phycology of </w:t>
+      </w:r>
+      <w:proofErr w:type="spellStart"/>
+      <w:r>
+        <w:rPr>
+          <w:rFonts w:cstheme="minorHAnsi"/>
+        </w:rPr>
+        <w:t>colo</w:t>
+      </w:r>
+      <w:r>
+        <w:rPr>
+          <w:rFonts w:cstheme="minorHAnsi"/>
+        </w:rPr>
+        <w:t>u</w:t>
+      </w:r>
+      <w:r>
+        <w:rPr>
+          <w:rFonts w:cstheme="minorHAnsi"/>
+        </w:rPr>
+        <w:t>rs</w:t>
+      </w:r>
+      <w:proofErr w:type="spellEnd"/>
+      <w:r>
+        <w:rPr>
+          <w:rFonts w:cstheme="minorHAnsi"/>
+        </w:rPr>
+        <w:t xml:space="preserve"> and </w:t>
       </w:r>
       <w:r>
         <w:rPr>
@@ -1155,13 +1176,65 @@
         <w:rPr>
           <w:rFonts w:cstheme="minorHAnsi"/>
         </w:rPr>
-        <w:t xml:space="preserve"> such colors that will resonate with the elderly generation and have a positive influence.</w:t>
-      </w:r>
-      <w:r>
-        <w:rPr>
-          <w:rFonts w:cstheme="minorHAnsi"/>
-        </w:rPr>
-        <w:t xml:space="preserve"> The color scheme we have chosen will be that of a </w:t>
+        <w:t xml:space="preserve"> such </w:t>
+      </w:r>
+      <w:proofErr w:type="spellStart"/>
+      <w:r>
+        <w:rPr>
+          <w:rFonts w:cstheme="minorHAnsi"/>
+        </w:rPr>
+        <w:t>colo</w:t>
+      </w:r>
+      <w:r>
+        <w:rPr>
+          <w:rFonts w:cstheme="minorHAnsi"/>
+        </w:rPr>
+        <w:t>u</w:t>
+      </w:r>
+      <w:r>
+        <w:rPr>
+          <w:rFonts w:cstheme="minorHAnsi"/>
+        </w:rPr>
+        <w:t>rs</w:t>
+      </w:r>
+      <w:proofErr w:type="spellEnd"/>
+      <w:r>
+        <w:rPr>
+          <w:rFonts w:cstheme="minorHAnsi"/>
+        </w:rPr>
+        <w:t xml:space="preserve"> that will resonate with the elderly generation and have a positive influence.</w:t>
+      </w:r>
+      <w:r>
+        <w:rPr>
+          <w:rFonts w:cstheme="minorHAnsi"/>
+        </w:rPr>
+        <w:t xml:space="preserve"> The </w:t>
+      </w:r>
+      <w:proofErr w:type="spellStart"/>
+      <w:r>
+        <w:rPr>
+          <w:rFonts w:cstheme="minorHAnsi"/>
+        </w:rPr>
+        <w:t>colo</w:t>
+      </w:r>
+      <w:r>
+        <w:rPr>
+          <w:rFonts w:cstheme="minorHAnsi"/>
+        </w:rPr>
+        <w:t>u</w:t>
+      </w:r>
+      <w:r>
+        <w:rPr>
+          <w:rFonts w:cstheme="minorHAnsi"/>
+        </w:rPr>
+        <w:t>r</w:t>
+      </w:r>
+      <w:proofErr w:type="spellEnd"/>
+      <w:r>
+        <w:rPr>
+          <w:rFonts w:cstheme="minorHAnsi"/>
+        </w:rPr>
+        <w:t xml:space="preserve"> scheme we have chosen will be that of a </w:t>
       </w:r>
       <w:r>
         <w:rPr>
@@ -1221,61 +1294,513 @@
         <w:rPr>
           <w:rFonts w:cstheme="minorHAnsi"/>
         </w:rPr>
-        <w:t xml:space="preserve">, if not </w:t>
+        <w:t>, if not all</w:t>
+      </w:r>
+      <w:r>
+        <w:rPr>
+          <w:rFonts w:cstheme="minorHAnsi"/>
+        </w:rPr>
+        <w:t xml:space="preserve"> of these </w:t>
+      </w:r>
+      <w:r>
+        <w:rPr>
+          <w:rFonts w:cstheme="minorHAnsi"/>
+        </w:rPr>
+        <w:t>functionalities</w:t>
+      </w:r>
+      <w:r>
+        <w:rPr>
+          <w:rFonts w:cstheme="minorHAnsi"/>
+        </w:rPr>
+        <w:t xml:space="preserve"> will cross-over with our web application </w:t>
+      </w:r>
+      <w:r>
+        <w:rPr>
+          <w:rFonts w:cstheme="minorHAnsi"/>
+        </w:rPr>
+        <w:t>except for</w:t>
+      </w:r>
+      <w:r>
+        <w:rPr>
+          <w:rFonts w:cstheme="minorHAnsi"/>
+        </w:rPr>
+        <w:t xml:space="preserve"> voice</w:t>
+      </w:r>
+      <w:r>
+        <w:rPr>
+          <w:rFonts w:cstheme="minorHAnsi"/>
+        </w:rPr>
+        <w:t>-</w:t>
+      </w:r>
+      <w:r>
+        <w:rPr>
+          <w:rFonts w:cstheme="minorHAnsi"/>
+        </w:rPr>
+        <w:t xml:space="preserve">operated commands. </w:t>
+      </w:r>
+    </w:p>
+    <w:p>
+      <w:pPr>
+        <w:pStyle w:val="NoSpacing"/>
+        <w:rPr>
+          <w:rFonts w:cstheme="minorHAnsi"/>
+        </w:rPr>
+      </w:pPr>
+    </w:p>
+    <w:p>
+      <w:pPr>
+        <w:pStyle w:val="NoSpacing"/>
+        <w:rPr>
+          <w:rFonts w:cstheme="minorHAnsi"/>
+        </w:rPr>
+      </w:pPr>
+      <w:r>
+        <w:rPr>
+          <w:rFonts w:cstheme="minorHAnsi"/>
+        </w:rPr>
+        <w:t xml:space="preserve">The </w:t>
+      </w:r>
+      <w:proofErr w:type="spellStart"/>
+      <w:r>
+        <w:rPr>
+          <w:rFonts w:cstheme="minorHAnsi"/>
+        </w:rPr>
+        <w:t>SocialCare</w:t>
+      </w:r>
+      <w:proofErr w:type="spellEnd"/>
+      <w:r>
+        <w:rPr>
+          <w:rFonts w:cstheme="minorHAnsi"/>
+        </w:rPr>
+        <w:t xml:space="preserve"> Chat will consist of </w:t>
+      </w:r>
+      <w:r>
+        <w:rPr>
+          <w:rFonts w:cstheme="minorHAnsi"/>
+        </w:rPr>
+        <w:t>few</w:t>
+      </w:r>
+      <w:r>
+        <w:rPr>
+          <w:rFonts w:cstheme="minorHAnsi"/>
+        </w:rPr>
+        <w:t xml:space="preserve"> features</w:t>
+      </w:r>
+      <w:r>
+        <w:rPr>
+          <w:rFonts w:cstheme="minorHAnsi"/>
+        </w:rPr>
+        <w:t xml:space="preserve"> as we aim to solve a specific need, which is connecting</w:t>
+      </w:r>
+      <w:r>
+        <w:rPr>
+          <w:rFonts w:cstheme="minorHAnsi"/>
+        </w:rPr>
+        <w:t xml:space="preserve"> the elderly with their</w:t>
+      </w:r>
+      <w:r>
+        <w:rPr>
+          <w:rFonts w:cstheme="minorHAnsi"/>
+        </w:rPr>
+        <w:t xml:space="preserve"> loved ones</w:t>
+      </w:r>
+      <w:r>
+        <w:rPr>
+          <w:rFonts w:cstheme="minorHAnsi"/>
+        </w:rPr>
+        <w:t xml:space="preserve">; this will be through the use of text, </w:t>
+      </w:r>
+      <w:r>
+        <w:rPr>
+          <w:rFonts w:cstheme="minorHAnsi"/>
+        </w:rPr>
+        <w:t>phone</w:t>
+      </w:r>
+      <w:r>
+        <w:rPr>
+          <w:rFonts w:cstheme="minorHAnsi"/>
+        </w:rPr>
+        <w:t xml:space="preserve"> and video chat.</w:t>
+      </w:r>
+    </w:p>
+    <w:p>
+      <w:pPr>
+        <w:pStyle w:val="NoSpacing"/>
+        <w:rPr>
+          <w:rFonts w:cstheme="minorHAnsi"/>
+        </w:rPr>
+      </w:pPr>
+    </w:p>
+    <w:p>
+      <w:pPr>
+        <w:pStyle w:val="NoSpacing"/>
+        <w:rPr>
+          <w:rFonts w:cstheme="minorHAnsi"/>
+        </w:rPr>
+      </w:pPr>
+      <w:r>
+        <w:rPr>
+          <w:rFonts w:cstheme="minorHAnsi"/>
+        </w:rPr>
+        <w:t xml:space="preserve">As a starting point, the home page will have a login or sign up option, there are two options when signing up depending on your age. We have designed The </w:t>
+      </w:r>
+      <w:proofErr w:type="spellStart"/>
+      <w:r>
+        <w:rPr>
+          <w:rFonts w:cstheme="minorHAnsi"/>
+        </w:rPr>
+        <w:t>SocialCare</w:t>
+      </w:r>
+      <w:proofErr w:type="spellEnd"/>
+      <w:r>
+        <w:rPr>
+          <w:rFonts w:cstheme="minorHAnsi"/>
+        </w:rPr>
+        <w:t xml:space="preserve"> Chat specifically like this so the end-user experience will be catered to them specifically. For example, the design of the elderly interface will be clear and simplified. Whereas the alternate interface will have additional functionalities and a</w:t>
+      </w:r>
+      <w:r>
+        <w:rPr>
+          <w:rFonts w:cstheme="minorHAnsi"/>
+        </w:rPr>
+        <w:t xml:space="preserve"> slightly different interface</w:t>
+      </w:r>
+      <w:r>
+        <w:rPr>
+          <w:rFonts w:cstheme="minorHAnsi"/>
+        </w:rPr>
+        <w:t xml:space="preserve">.  This is to ensure </w:t>
+      </w:r>
+      <w:r>
+        <w:rPr>
+          <w:rFonts w:cstheme="minorHAnsi"/>
+        </w:rPr>
+        <w:t>every one</w:t>
+      </w:r>
+      <w:r>
+        <w:rPr>
+          <w:rFonts w:cstheme="minorHAnsi"/>
+        </w:rPr>
+        <w:t xml:space="preserve"> of all ages can use the application and those that require additional support can get it.  </w:t>
+      </w:r>
+    </w:p>
+    <w:p>
+      <w:pPr>
+        <w:pStyle w:val="NoSpacing"/>
+        <w:rPr>
+          <w:rFonts w:cstheme="minorHAnsi"/>
+        </w:rPr>
+      </w:pPr>
+    </w:p>
+    <w:p>
+      <w:pPr>
+        <w:pStyle w:val="NoSpacing"/>
+        <w:rPr>
+          <w:rFonts w:cstheme="minorHAnsi"/>
+        </w:rPr>
+      </w:pPr>
+      <w:r>
+        <w:rPr>
+          <w:rFonts w:cstheme="minorHAnsi"/>
+        </w:rPr>
+        <w:t>Now let’s take a look at the interface for the elderly</w:t>
+      </w:r>
+      <w:r>
+        <w:rPr>
+          <w:rFonts w:cstheme="minorHAnsi"/>
+        </w:rPr>
+        <w:t>.</w:t>
+      </w:r>
+      <w:r>
+        <w:rPr>
+          <w:rFonts w:cstheme="minorHAnsi"/>
+        </w:rPr>
+        <w:t>..</w:t>
+      </w:r>
+    </w:p>
+    <w:p>
+      <w:pPr>
+        <w:pStyle w:val="NoSpacing"/>
+        <w:rPr>
+          <w:rFonts w:cstheme="minorHAnsi"/>
+        </w:rPr>
+      </w:pPr>
+    </w:p>
+    <w:p>
+      <w:pPr>
+        <w:pStyle w:val="NoSpacing"/>
+        <w:rPr>
+          <w:rFonts w:cstheme="minorHAnsi"/>
+        </w:rPr>
+      </w:pPr>
+      <w:r>
+        <w:rPr>
+          <w:rFonts w:cstheme="minorHAnsi"/>
+        </w:rPr>
+        <w:t xml:space="preserve">Connect with loved ones….. </w:t>
+      </w:r>
+    </w:p>
+    <w:p>
+      <w:pPr>
+        <w:pStyle w:val="NoSpacing"/>
+        <w:rPr>
+          <w:rFonts w:cstheme="minorHAnsi"/>
+        </w:rPr>
+      </w:pPr>
+      <w:r>
+        <w:rPr>
+          <w:rFonts w:cstheme="minorHAnsi"/>
+        </w:rPr>
+        <w:t xml:space="preserve">The text </w:t>
+      </w:r>
+      <w:r>
+        <w:rPr>
+          <w:rFonts w:cstheme="minorHAnsi"/>
+        </w:rPr>
+        <w:t xml:space="preserve">function will be a simple design for ease of use and </w:t>
+      </w:r>
+      <w:r>
+        <w:rPr>
+          <w:rFonts w:cstheme="minorHAnsi"/>
+        </w:rPr>
+        <w:t>will ideall</w:t>
+      </w:r>
+      <w:r>
+        <w:rPr>
+          <w:rFonts w:cstheme="minorHAnsi"/>
+        </w:rPr>
+        <w:t>y have various language options</w:t>
+      </w:r>
+      <w:r>
+        <w:rPr>
+          <w:rFonts w:cstheme="minorHAnsi"/>
+        </w:rPr>
+        <w:t xml:space="preserve"> so those who may not understand the English language as well as their own native language, can still connect with t</w:t>
+      </w:r>
+      <w:r>
+        <w:rPr>
+          <w:rFonts w:cstheme="minorHAnsi"/>
+        </w:rPr>
+        <w:t>heir loved ones with</w:t>
+      </w:r>
+      <w:r>
+        <w:rPr>
+          <w:rFonts w:cstheme="minorHAnsi"/>
+        </w:rPr>
+        <w:t xml:space="preserve"> ease</w:t>
+      </w:r>
+      <w:r>
+        <w:rPr>
+          <w:rFonts w:cstheme="minorHAnsi"/>
+        </w:rPr>
+        <w:t xml:space="preserve">. Our beloved elderly will also be able to send and receive photos through </w:t>
+      </w:r>
+      <w:r>
+        <w:rPr>
+          <w:rFonts w:cstheme="minorHAnsi"/>
+        </w:rPr>
+        <w:t xml:space="preserve">the text interface (provided their phone supports it). </w:t>
+      </w:r>
+      <w:r>
+        <w:rPr>
+          <w:rFonts w:cstheme="minorHAnsi"/>
+        </w:rPr>
+        <w:t xml:space="preserve"> </w:t>
+      </w:r>
+    </w:p>
+    <w:p>
+      <w:pPr>
+        <w:pStyle w:val="NoSpacing"/>
+        <w:rPr>
+          <w:rFonts w:cstheme="minorHAnsi"/>
+        </w:rPr>
+      </w:pPr>
+    </w:p>
+    <w:p>
+      <w:pPr>
+        <w:pStyle w:val="NoSpacing"/>
+        <w:rPr>
+          <w:rFonts w:cstheme="minorHAnsi"/>
+        </w:rPr>
+      </w:pPr>
+    </w:p>
+    <w:p>
+      <w:pPr>
+        <w:pStyle w:val="NoSpacing"/>
+        <w:rPr>
+          <w:rFonts w:cstheme="minorHAnsi"/>
+        </w:rPr>
+      </w:pPr>
+      <w:r>
+        <w:rPr>
+          <w:rFonts w:cstheme="minorHAnsi"/>
+        </w:rPr>
+        <w:t xml:space="preserve">The </w:t>
+      </w:r>
+      <w:r>
+        <w:rPr>
+          <w:rFonts w:cstheme="minorHAnsi"/>
+        </w:rPr>
+        <w:t>phone</w:t>
+      </w:r>
+      <w:r>
+        <w:rPr>
+          <w:rFonts w:cstheme="minorHAnsi"/>
+        </w:rPr>
+        <w:t xml:space="preserve"> function will essentially be exactly what a standard phone keypad is </w:t>
+      </w:r>
+      <w:r>
+        <w:rPr>
+          <w:rFonts w:cstheme="minorHAnsi"/>
+        </w:rPr>
+        <w:t>de</w:t>
+      </w:r>
+      <w:r>
+        <w:rPr>
+          <w:rFonts w:cstheme="minorHAnsi"/>
+        </w:rPr>
+        <w:t>s</w:t>
+      </w:r>
+      <w:r>
+        <w:rPr>
+          <w:rFonts w:cstheme="minorHAnsi"/>
+        </w:rPr>
+        <w:t>igned</w:t>
+      </w:r>
+      <w:r>
+        <w:rPr>
+          <w:rFonts w:cstheme="minorHAnsi"/>
+        </w:rPr>
+        <w:t xml:space="preserve"> like, however, the difference is that they don’t need to search for names and numbers, they can identify t</w:t>
+      </w:r>
+      <w:r>
+        <w:rPr>
+          <w:rFonts w:cstheme="minorHAnsi"/>
+        </w:rPr>
+        <w:t>heir loved one through a photo. The aim is to minimize any sort of confusion and o</w:t>
+      </w:r>
+      <w:r>
+        <w:rPr>
+          <w:rFonts w:cstheme="minorHAnsi"/>
+        </w:rPr>
+        <w:t>verwhelming feelings they may encounter</w:t>
+      </w:r>
+      <w:r>
+        <w:rPr>
+          <w:rFonts w:cstheme="minorHAnsi"/>
+        </w:rPr>
+        <w:t xml:space="preserve"> when attempting to go through the phones address book. </w:t>
+      </w:r>
+      <w:r>
+        <w:rPr>
+          <w:rFonts w:cstheme="minorHAnsi"/>
+        </w:rPr>
+        <w:t>To make the call, they will need to locate their loved on</w:t>
+      </w:r>
+      <w:r>
+        <w:rPr>
+          <w:rFonts w:cstheme="minorHAnsi"/>
+        </w:rPr>
+        <w:t xml:space="preserve">e by their photo (and name), </w:t>
+      </w:r>
+      <w:r>
+        <w:rPr>
+          <w:rFonts w:cstheme="minorHAnsi"/>
+        </w:rPr>
+        <w:t xml:space="preserve">simply </w:t>
+      </w:r>
+      <w:r>
+        <w:rPr>
+          <w:rFonts w:cstheme="minorHAnsi"/>
+        </w:rPr>
+        <w:t>select call and choose between voice</w:t>
+      </w:r>
+      <w:r>
+        <w:rPr>
+          <w:rFonts w:cstheme="minorHAnsi"/>
+        </w:rPr>
+        <w:t xml:space="preserve"> call</w:t>
+      </w:r>
+      <w:r>
+        <w:rPr>
+          <w:rFonts w:cstheme="minorHAnsi"/>
+        </w:rPr>
+        <w:t xml:space="preserve"> </w:t>
       </w:r>
       <w:proofErr w:type="gramStart"/>
       <w:r>
         <w:rPr>
           <w:rFonts w:cstheme="minorHAnsi"/>
         </w:rPr>
-        <w:t>all</w:t>
-      </w:r>
-      <w:r>
-        <w:rPr>
-          <w:rFonts w:cstheme="minorHAnsi"/>
-        </w:rPr>
-        <w:t xml:space="preserve"> of</w:t>
+        <w:t>or</w:t>
       </w:r>
       <w:proofErr w:type="gramEnd"/>
       <w:r>
         <w:rPr>
           <w:rFonts w:cstheme="minorHAnsi"/>
         </w:rPr>
-        <w:t xml:space="preserve"> these </w:t>
-      </w:r>
-      <w:r>
-        <w:rPr>
-          <w:rFonts w:cstheme="minorHAnsi"/>
-        </w:rPr>
-        <w:t>functionalities</w:t>
-      </w:r>
-      <w:r>
-        <w:rPr>
-          <w:rFonts w:cstheme="minorHAnsi"/>
-        </w:rPr>
-        <w:t xml:space="preserve"> will cross-over with our web application with the exception of voice operated commands. </w:t>
-      </w:r>
-    </w:p>
-    <w:p>
-      <w:pPr>
-        <w:pStyle w:val="NoSpacing"/>
-        <w:rPr>
-          <w:rFonts w:cstheme="minorHAnsi"/>
-        </w:rPr>
-      </w:pPr>
-    </w:p>
-    <w:p>
-      <w:pPr>
-        <w:pStyle w:val="NoSpacing"/>
-        <w:rPr>
-          <w:rFonts w:cstheme="minorHAnsi"/>
-        </w:rPr>
-      </w:pPr>
-      <w:r>
-        <w:rPr>
-          <w:rFonts w:cstheme="minorHAnsi"/>
-        </w:rPr>
-        <w:t xml:space="preserve">The </w:t>
+        <w:t xml:space="preserve"> video call.</w:t>
+      </w:r>
+    </w:p>
+    <w:p>
+      <w:pPr>
+        <w:pStyle w:val="NoSpacing"/>
+        <w:rPr>
+          <w:rFonts w:cstheme="minorHAnsi"/>
+        </w:rPr>
+      </w:pPr>
+    </w:p>
+    <w:p>
+      <w:pPr>
+        <w:pStyle w:val="NoSpacing"/>
+        <w:rPr>
+          <w:rFonts w:cstheme="minorHAnsi"/>
+        </w:rPr>
+      </w:pPr>
+      <w:r>
+        <w:rPr>
+          <w:rFonts w:cstheme="minorHAnsi"/>
+        </w:rPr>
+        <w:t>The video inte</w:t>
+      </w:r>
+      <w:r>
+        <w:rPr>
+          <w:rFonts w:cstheme="minorHAnsi"/>
+        </w:rPr>
+        <w:t>rface will also be very simple, there will not be additional functionalities such as filters. Only the option to change what way the camera is looking.</w:t>
+      </w:r>
+      <w:r>
+        <w:rPr>
+          <w:rFonts w:cstheme="minorHAnsi"/>
+        </w:rPr>
+        <w:t xml:space="preserve"> </w:t>
+      </w:r>
+    </w:p>
+    <w:p>
+      <w:pPr>
+        <w:pStyle w:val="NoSpacing"/>
+        <w:rPr>
+          <w:rFonts w:cstheme="minorHAnsi"/>
+        </w:rPr>
+      </w:pPr>
+    </w:p>
+    <w:p>
+      <w:pPr>
+        <w:pStyle w:val="NoSpacing"/>
+        <w:rPr>
+          <w:rFonts w:cstheme="minorHAnsi"/>
+        </w:rPr>
+      </w:pPr>
+      <w:r>
+        <w:rPr>
+          <w:rFonts w:cstheme="minorHAnsi"/>
+        </w:rPr>
+        <w:t>The final</w:t>
+      </w:r>
+      <w:r>
+        <w:rPr>
+          <w:rFonts w:cstheme="minorHAnsi"/>
+        </w:rPr>
+        <w:t xml:space="preserve"> feature of The </w:t>
       </w:r>
       <w:proofErr w:type="spellStart"/>
       <w:r>
@@ -1289,79 +1814,355 @@
         <w:rPr>
           <w:rFonts w:cstheme="minorHAnsi"/>
         </w:rPr>
-        <w:t xml:space="preserve"> Chat will consist of </w:t>
-      </w:r>
-      <w:r>
-        <w:rPr>
-          <w:rFonts w:cstheme="minorHAnsi"/>
-        </w:rPr>
-        <w:t>few</w:t>
-      </w:r>
-      <w:r>
-        <w:rPr>
-          <w:rFonts w:cstheme="minorHAnsi"/>
-        </w:rPr>
-        <w:t xml:space="preserve"> features</w:t>
-      </w:r>
-      <w:r>
-        <w:rPr>
-          <w:rFonts w:cstheme="minorHAnsi"/>
-        </w:rPr>
-        <w:t xml:space="preserve"> as we aim to solve a specific need, which is connecting</w:t>
-      </w:r>
-      <w:r>
-        <w:rPr>
-          <w:rFonts w:cstheme="minorHAnsi"/>
-        </w:rPr>
-        <w:t xml:space="preserve"> the elderly with their</w:t>
-      </w:r>
-      <w:r>
-        <w:rPr>
-          <w:rFonts w:cstheme="minorHAnsi"/>
-        </w:rPr>
-        <w:t xml:space="preserve"> loved ones</w:t>
-      </w:r>
-      <w:r>
-        <w:rPr>
-          <w:rFonts w:cstheme="minorHAnsi"/>
-        </w:rPr>
-        <w:t xml:space="preserve">; this will be </w:t>
+        <w:t xml:space="preserve"> Chat </w:t>
+      </w:r>
+      <w:r>
+        <w:rPr>
+          <w:rFonts w:cstheme="minorHAnsi"/>
+        </w:rPr>
+        <w:t>is</w:t>
+      </w:r>
+      <w:r>
+        <w:rPr>
+          <w:rFonts w:cstheme="minorHAnsi"/>
+        </w:rPr>
+        <w:t xml:space="preserve"> the games! It is important to keep the brain as active as possible and to exercise the muscle so, we </w:t>
+      </w:r>
+      <w:r>
+        <w:rPr>
+          <w:rFonts w:cstheme="minorHAnsi"/>
+        </w:rPr>
+        <w:t xml:space="preserve">aim to have </w:t>
+      </w:r>
+      <w:r>
+        <w:rPr>
+          <w:rFonts w:cstheme="minorHAnsi"/>
+        </w:rPr>
+        <w:t xml:space="preserve">a variety of the games that our elderly generation may find interesting enough to get involved. </w:t>
+      </w:r>
+      <w:r>
+        <w:rPr>
+          <w:rFonts w:cstheme="minorHAnsi"/>
+        </w:rPr>
+        <w:t>Initially</w:t>
+      </w:r>
+      <w:r>
+        <w:rPr>
+          <w:rFonts w:cstheme="minorHAnsi"/>
+        </w:rPr>
+        <w:t>,</w:t>
+      </w:r>
+      <w:r>
+        <w:rPr>
+          <w:rFonts w:cstheme="minorHAnsi"/>
+        </w:rPr>
+        <w:t xml:space="preserve"> w</w:t>
+      </w:r>
+      <w:r>
+        <w:rPr>
+          <w:rFonts w:cstheme="minorHAnsi"/>
+        </w:rPr>
+        <w:t xml:space="preserve">e will look to include games such as </w:t>
+      </w:r>
+      <w:r>
+        <w:rPr>
+          <w:rFonts w:cstheme="minorHAnsi"/>
+        </w:rPr>
+        <w:t xml:space="preserve">chess and checkers, and cards and continue to add games and brain teasers as time progresses. </w:t>
+      </w:r>
+    </w:p>
+    <w:p>
+      <w:pPr>
+        <w:pStyle w:val="NoSpacing"/>
+        <w:rPr>
+          <w:rFonts w:cstheme="minorHAnsi"/>
+        </w:rPr>
+      </w:pPr>
+    </w:p>
+    <w:p>
+      <w:pPr>
+        <w:pStyle w:val="NoSpacing"/>
+        <w:rPr>
+          <w:rFonts w:cstheme="minorHAnsi"/>
+        </w:rPr>
+      </w:pPr>
+      <w:r>
+        <w:rPr>
+          <w:rFonts w:cstheme="minorHAnsi"/>
+        </w:rPr>
+        <w:t xml:space="preserve">All aspects of the application are important and have a pivotal role. </w:t>
+      </w:r>
+      <w:r>
+        <w:rPr>
+          <w:rFonts w:cstheme="minorHAnsi"/>
+        </w:rPr>
+        <w:t>We must</w:t>
+      </w:r>
+      <w:r>
+        <w:rPr>
+          <w:rFonts w:cstheme="minorHAnsi"/>
+        </w:rPr>
+        <w:t xml:space="preserve"> design the mobile application to be user-friendly and intuitive. </w:t>
+      </w:r>
+      <w:r>
+        <w:rPr>
+          <w:rFonts w:cstheme="minorHAnsi"/>
+        </w:rPr>
+        <w:t xml:space="preserve">We will roll out the application on both the Google Play Store and Apple </w:t>
+      </w:r>
+      <w:proofErr w:type="spellStart"/>
+      <w:r>
+        <w:rPr>
+          <w:rFonts w:cstheme="minorHAnsi"/>
+        </w:rPr>
+        <w:t>AppStore</w:t>
+      </w:r>
+      <w:proofErr w:type="spellEnd"/>
+      <w:r>
+        <w:rPr>
+          <w:rFonts w:cstheme="minorHAnsi"/>
+        </w:rPr>
+        <w:t>.</w:t>
+      </w:r>
+    </w:p>
+    <w:p>
+      <w:pPr>
+        <w:pStyle w:val="NoSpacing"/>
+        <w:rPr>
+          <w:rFonts w:cstheme="minorHAnsi"/>
+        </w:rPr>
+      </w:pPr>
+    </w:p>
+    <w:p>
+      <w:pPr>
+        <w:pStyle w:val="NoSpacing"/>
+        <w:rPr>
+          <w:rFonts w:cstheme="minorHAnsi"/>
+        </w:rPr>
+      </w:pPr>
+    </w:p>
+    <w:p>
+      <w:pPr>
+        <w:rPr>
+          <w:rFonts w:cstheme="minorHAnsi"/>
+          <w:lang w:val="en-AU"/>
+        </w:rPr>
+      </w:pPr>
+    </w:p>
+    <w:p>
+      <w:pPr>
+        <w:pStyle w:val="NoSpacing"/>
+        <w:jc w:val="center"/>
+        <w:rPr>
+          <w:rFonts w:cstheme="minorHAnsi"/>
+        </w:rPr>
+      </w:pPr>
+      <w:r>
+        <w:rPr>
+          <w:rFonts w:cstheme="minorHAnsi"/>
+        </w:rPr>
+        <w:t>*******************</w:t>
+      </w:r>
+    </w:p>
+    <w:p>
+      <w:pPr>
+        <w:pStyle w:val="NoSpacing"/>
+        <w:rPr>
+          <w:rFonts w:cstheme="minorHAnsi"/>
+          <w:b/>
+        </w:rPr>
+      </w:pPr>
+    </w:p>
+    <w:p>
+      <w:pPr>
+        <w:pStyle w:val="NoSpacing"/>
+        <w:rPr>
+          <w:rFonts w:cstheme="minorHAnsi"/>
+        </w:rPr>
+      </w:pPr>
+      <w:r>
+        <w:rPr>
+          <w:rFonts w:cstheme="minorHAnsi"/>
+        </w:rPr>
+        <w:t>There are three main online application development tools: Amazon Web Services (AWS), Google App Engine and Microsoft Azure. We intend to create a web application that can also be accessed in a mobile format. After careful consideration at XVI</w:t>
+      </w:r>
+      <w:r>
+        <w:rPr>
+          <w:rFonts w:cstheme="minorHAnsi"/>
+        </w:rPr>
+        <w:t>,</w:t>
+      </w:r>
+      <w:r>
+        <w:rPr>
+          <w:rFonts w:cstheme="minorHAnsi"/>
+        </w:rPr>
+        <w:t xml:space="preserve"> we have decided to go with Microsoft Azure in conjunction with </w:t>
+      </w:r>
+      <w:r>
+        <w:rPr>
+          <w:rFonts w:cstheme="minorHAnsi"/>
+        </w:rPr>
+        <w:t>Eclipse IDE</w:t>
+      </w:r>
+      <w:r>
+        <w:rPr>
+          <w:rFonts w:cstheme="minorHAnsi"/>
+        </w:rPr>
+        <w:t xml:space="preserve"> as our development suite, storage warehouse and launching platform.</w:t>
+      </w:r>
+    </w:p>
+    <w:p>
+      <w:pPr>
+        <w:pStyle w:val="NoSpacing"/>
+        <w:ind w:left="720"/>
+        <w:rPr>
+          <w:rFonts w:cstheme="minorHAnsi"/>
+        </w:rPr>
+      </w:pPr>
+    </w:p>
+    <w:p>
+      <w:pPr>
+        <w:pStyle w:val="NoSpacing"/>
+        <w:rPr>
+          <w:rFonts w:cstheme="minorHAnsi"/>
+        </w:rPr>
+      </w:pPr>
+      <w:r>
+        <w:rPr>
+          <w:rFonts w:cstheme="minorHAnsi"/>
+        </w:rPr>
+        <w:t xml:space="preserve">Microsoft Azure offers extensive testing and DevOps tools, expansive middleware, an enormous data staging ground that scales with usage, virtual machines to use as containers and simple compatibility with </w:t>
+      </w:r>
+      <w:r>
+        <w:rPr>
+          <w:rFonts w:cstheme="minorHAnsi"/>
+        </w:rPr>
+        <w:t>Eclipse</w:t>
+      </w:r>
+      <w:r>
+        <w:rPr>
+          <w:rFonts w:cstheme="minorHAnsi"/>
+        </w:rPr>
+        <w:t xml:space="preserve"> for front-end support as well as an unimaginable amount of other functions.</w:t>
+      </w:r>
+    </w:p>
+    <w:p>
+      <w:pPr>
+        <w:pStyle w:val="NoSpacing"/>
+        <w:ind w:left="720"/>
+        <w:rPr>
+          <w:rFonts w:cstheme="minorHAnsi"/>
+        </w:rPr>
+      </w:pPr>
+    </w:p>
+    <w:p>
+      <w:pPr>
+        <w:pStyle w:val="NoSpacing"/>
+        <w:rPr>
+          <w:rFonts w:cstheme="minorHAnsi"/>
+        </w:rPr>
+      </w:pPr>
+      <w:r>
+        <w:rPr>
+          <w:rFonts w:cstheme="minorHAnsi"/>
+        </w:rPr>
+        <w:t>We are able to use Java to code the back end and .html</w:t>
+      </w:r>
+      <w:r>
+        <w:rPr>
+          <w:rFonts w:cstheme="minorHAnsi"/>
+        </w:rPr>
+        <w:t xml:space="preserve"> JavaFX</w:t>
+      </w:r>
+      <w:r>
+        <w:rPr>
+          <w:rFonts w:cstheme="minorHAnsi"/>
+        </w:rPr>
+        <w:t xml:space="preserve"> for the front-end in </w:t>
+      </w:r>
+      <w:r>
+        <w:rPr>
+          <w:rFonts w:cstheme="minorHAnsi"/>
+        </w:rPr>
+        <w:t>Eclipse.</w:t>
+      </w:r>
+      <w:r>
+        <w:rPr>
+          <w:rFonts w:cstheme="minorHAnsi"/>
+        </w:rPr>
+        <w:t xml:space="preserve"> Both offer fantastic platforms to work off and have shared functionality between the two. After </w:t>
+      </w:r>
+      <w:r>
+        <w:rPr>
+          <w:rFonts w:cstheme="minorHAnsi"/>
+        </w:rPr>
+        <w:t xml:space="preserve">the </w:t>
+      </w:r>
+      <w:r>
+        <w:rPr>
+          <w:rFonts w:cstheme="minorHAnsi"/>
+        </w:rPr>
+        <w:t xml:space="preserve">development of our application, we can perform containerized testing against massive, pre-structured data-pools created by Microsoft, also in </w:t>
       </w:r>
       <w:proofErr w:type="gramStart"/>
       <w:r>
         <w:rPr>
           <w:rFonts w:cstheme="minorHAnsi"/>
         </w:rPr>
-        <w:t>through the use of</w:t>
+        <w:t>Azure, that</w:t>
       </w:r>
       <w:proofErr w:type="gramEnd"/>
       <w:r>
         <w:rPr>
           <w:rFonts w:cstheme="minorHAnsi"/>
         </w:rPr>
-        <w:t xml:space="preserve"> text, audio and video chat.</w:t>
-      </w:r>
-    </w:p>
-    <w:p>
-      <w:pPr>
-        <w:pStyle w:val="NoSpacing"/>
-        <w:rPr>
-          <w:rFonts w:cstheme="minorHAnsi"/>
-        </w:rPr>
-      </w:pPr>
-    </w:p>
-    <w:p>
-      <w:pPr>
-        <w:pStyle w:val="NoSpacing"/>
-        <w:rPr>
-          <w:rFonts w:cstheme="minorHAnsi"/>
-        </w:rPr>
-      </w:pPr>
-      <w:r>
-        <w:rPr>
-          <w:rFonts w:cstheme="minorHAnsi"/>
-        </w:rPr>
-        <w:t xml:space="preserve">As a starting point, the home page will have a login or sign up option, there are two options when signing up depending on your age. We have designed The </w:t>
+        <w:t xml:space="preserve"> replicate devices in real-world situations. This ensures we can perform thorough testing without having to establish real-world scenarios, expanding the scope of our testing and </w:t>
+      </w:r>
+      <w:r>
+        <w:rPr>
+          <w:rFonts w:cstheme="minorHAnsi"/>
+        </w:rPr>
+        <w:t>allowing us</w:t>
+      </w:r>
+      <w:r>
+        <w:rPr>
+          <w:rFonts w:cstheme="minorHAnsi"/>
+        </w:rPr>
+        <w:t xml:space="preserve"> to ready ourselves for </w:t>
+      </w:r>
+      <w:r>
+        <w:rPr>
+          <w:rFonts w:cstheme="minorHAnsi"/>
+        </w:rPr>
+        <w:t xml:space="preserve">the </w:t>
+      </w:r>
+      <w:r>
+        <w:rPr>
+          <w:rFonts w:cstheme="minorHAnsi"/>
+        </w:rPr>
+        <w:t xml:space="preserve">market. These tests will then allow us to go into alpha-testing in isolated, situationally specific, environments like aged-care facilities and schools. </w:t>
+      </w:r>
+    </w:p>
+    <w:p>
+      <w:pPr>
+        <w:pStyle w:val="NoSpacing"/>
+        <w:rPr>
+          <w:rFonts w:cstheme="minorHAnsi"/>
+        </w:rPr>
+      </w:pPr>
+    </w:p>
+    <w:p>
+      <w:pPr>
+        <w:pStyle w:val="NoSpacing"/>
+        <w:rPr>
+          <w:rFonts w:cstheme="minorHAnsi"/>
+        </w:rPr>
+      </w:pPr>
+      <w:r>
+        <w:rPr>
+          <w:rFonts w:cstheme="minorHAnsi"/>
+        </w:rPr>
+        <w:t xml:space="preserve">As </w:t>
       </w:r>
       <w:proofErr w:type="spellStart"/>
       <w:r>
@@ -1375,757 +2176,116 @@
         <w:rPr>
           <w:rFonts w:cstheme="minorHAnsi"/>
         </w:rPr>
-        <w:t xml:space="preserve"> Chat specifically like this so the end-user experience will be catered to them specifically. For example, the design of the elderly interface will be clear and simplified. Whereas the alternate interface will have additional functionalities and an interface that is slightly different.  This is to ensure </w:t>
-      </w:r>
-      <w:r>
-        <w:rPr>
-          <w:rFonts w:cstheme="minorHAnsi"/>
-        </w:rPr>
-        <w:t>every one</w:t>
-      </w:r>
-      <w:r>
-        <w:rPr>
-          <w:rFonts w:cstheme="minorHAnsi"/>
-        </w:rPr>
-        <w:t xml:space="preserve"> of all ages can use the application and those that require additional support, can get it.  </w:t>
-      </w:r>
-    </w:p>
-    <w:p>
-      <w:pPr>
-        <w:pStyle w:val="NoSpacing"/>
-        <w:rPr>
-          <w:rFonts w:cstheme="minorHAnsi"/>
-        </w:rPr>
-      </w:pPr>
-    </w:p>
-    <w:p>
-      <w:pPr>
-        <w:pStyle w:val="NoSpacing"/>
-        <w:rPr>
-          <w:rFonts w:cstheme="minorHAnsi"/>
-        </w:rPr>
-      </w:pPr>
-      <w:r>
-        <w:rPr>
-          <w:rFonts w:cstheme="minorHAnsi"/>
-        </w:rPr>
-        <w:t xml:space="preserve">Now let’s take a look at the interface for the </w:t>
+        <w:t xml:space="preserve"> Chat grows, so will the staging ground set by Microsoft </w:t>
       </w:r>
       <w:proofErr w:type="gramStart"/>
       <w:r>
         <w:rPr>
           <w:rFonts w:cstheme="minorHAnsi"/>
         </w:rPr>
-        <w:t>elderly..</w:t>
+        <w:t>Azure.</w:t>
       </w:r>
       <w:proofErr w:type="gramEnd"/>
-    </w:p>
-    <w:p>
-      <w:pPr>
-        <w:pStyle w:val="NoSpacing"/>
-        <w:rPr>
-          <w:rFonts w:cstheme="minorHAnsi"/>
-        </w:rPr>
-      </w:pPr>
-    </w:p>
-    <w:p>
-      <w:pPr>
-        <w:pStyle w:val="NoSpacing"/>
-        <w:rPr>
-          <w:rFonts w:cstheme="minorHAnsi"/>
-        </w:rPr>
-      </w:pPr>
-      <w:r>
-        <w:rPr>
-          <w:rFonts w:cstheme="minorHAnsi"/>
-        </w:rPr>
-        <w:t>Connect with loved ones</w:t>
-      </w:r>
-      <w:proofErr w:type="gramStart"/>
-      <w:r>
-        <w:rPr>
-          <w:rFonts w:cstheme="minorHAnsi"/>
-        </w:rPr>
-        <w:t>…..</w:t>
-      </w:r>
-      <w:proofErr w:type="gramEnd"/>
+      <w:r>
+        <w:rPr>
+          <w:rFonts w:cstheme="minorHAnsi"/>
+        </w:rPr>
+        <w:t xml:space="preserve"> With extra data availability and future development capabilities always at-the-ready Social-Care Chat, like the market and our families, never has to stop growing.</w:t>
+      </w:r>
+    </w:p>
+    <w:p>
+      <w:pPr>
+        <w:pStyle w:val="NoSpacing"/>
+        <w:rPr>
+          <w:rFonts w:cstheme="minorHAnsi"/>
+        </w:rPr>
+      </w:pPr>
+    </w:p>
+    <w:p>
+      <w:pPr>
+        <w:pStyle w:val="NoSpacing"/>
+        <w:jc w:val="center"/>
+        <w:rPr>
+          <w:rFonts w:cstheme="minorHAnsi"/>
+        </w:rPr>
+      </w:pPr>
+      <w:r>
+        <w:rPr>
+          <w:rFonts w:cstheme="minorHAnsi"/>
+        </w:rPr>
+        <w:t>***********************</w:t>
+      </w:r>
+    </w:p>
+    <w:p>
+      <w:pPr>
+        <w:rPr>
+          <w:rFonts w:cstheme="minorHAnsi"/>
+          <w:lang w:val="en-AU"/>
+        </w:rPr>
+      </w:pPr>
+    </w:p>
+    <w:p>
+      <w:pPr>
+        <w:pStyle w:val="NoSpacing"/>
+        <w:rPr>
+          <w:rFonts w:cstheme="minorHAnsi"/>
+        </w:rPr>
+      </w:pPr>
+      <w:r>
+        <w:rPr>
+          <w:rFonts w:cstheme="minorHAnsi"/>
+        </w:rPr>
+        <w:t xml:space="preserve">Upon launching our application, we will need to commence with </w:t>
+      </w:r>
+      <w:r>
+        <w:rPr>
+          <w:rFonts w:cstheme="minorHAnsi"/>
+        </w:rPr>
+        <w:t xml:space="preserve">the </w:t>
+      </w:r>
+      <w:r>
+        <w:rPr>
+          <w:rFonts w:cstheme="minorHAnsi"/>
+        </w:rPr>
+        <w:t xml:space="preserve">marketing of The </w:t>
+      </w:r>
+      <w:proofErr w:type="spellStart"/>
+      <w:r>
+        <w:rPr>
+          <w:rFonts w:cstheme="minorHAnsi"/>
+        </w:rPr>
+        <w:t>SocialCare</w:t>
+      </w:r>
+      <w:proofErr w:type="spellEnd"/>
+      <w:r>
+        <w:rPr>
+          <w:rFonts w:cstheme="minorHAnsi"/>
+        </w:rPr>
+        <w:t xml:space="preserve"> Chat.</w:t>
+      </w:r>
       <w:r>
         <w:rPr>
           <w:rFonts w:cstheme="minorHAnsi"/>
         </w:rPr>
         <w:t xml:space="preserve"> </w:t>
       </w:r>
-    </w:p>
-    <w:p>
-      <w:pPr>
-        <w:pStyle w:val="NoSpacing"/>
-        <w:rPr>
-          <w:rFonts w:cstheme="minorHAnsi"/>
-        </w:rPr>
-      </w:pPr>
-      <w:r>
-        <w:rPr>
-          <w:rFonts w:cstheme="minorHAnsi"/>
-        </w:rPr>
-        <w:t xml:space="preserve">The text </w:t>
-      </w:r>
-      <w:r>
-        <w:rPr>
-          <w:rFonts w:cstheme="minorHAnsi"/>
-        </w:rPr>
-        <w:t xml:space="preserve">function will be a simple design for ease of use and </w:t>
-      </w:r>
-      <w:r>
-        <w:rPr>
-          <w:rFonts w:cstheme="minorHAnsi"/>
-        </w:rPr>
-        <w:t>will ideall</w:t>
-      </w:r>
-      <w:r>
-        <w:rPr>
-          <w:rFonts w:cstheme="minorHAnsi"/>
-        </w:rPr>
-        <w:t>y have various language options</w:t>
-      </w:r>
-      <w:r>
-        <w:rPr>
-          <w:rFonts w:cstheme="minorHAnsi"/>
-        </w:rPr>
-        <w:t xml:space="preserve"> so those who may not understand the English language as well as their own native language, can still connect with t</w:t>
-      </w:r>
-      <w:r>
-        <w:rPr>
-          <w:rFonts w:cstheme="minorHAnsi"/>
-        </w:rPr>
-        <w:t>heir loved ones with</w:t>
-      </w:r>
-      <w:r>
-        <w:rPr>
-          <w:rFonts w:cstheme="minorHAnsi"/>
-        </w:rPr>
-        <w:t xml:space="preserve"> ease</w:t>
-      </w:r>
-      <w:r>
-        <w:rPr>
-          <w:rFonts w:cstheme="minorHAnsi"/>
-        </w:rPr>
-        <w:t xml:space="preserve">. Our beloved elderly will also be able to send and receive photos through </w:t>
-      </w:r>
-      <w:r>
-        <w:rPr>
-          <w:rFonts w:cstheme="minorHAnsi"/>
-        </w:rPr>
-        <w:t xml:space="preserve">the text interface (provided their phone supports it). </w:t>
-      </w:r>
-      <w:r>
-        <w:rPr>
-          <w:rFonts w:cstheme="minorHAnsi"/>
-        </w:rPr>
-        <w:t xml:space="preserve"> </w:t>
-      </w:r>
-    </w:p>
-    <w:p>
-      <w:pPr>
-        <w:pStyle w:val="NoSpacing"/>
-        <w:rPr>
-          <w:rFonts w:cstheme="minorHAnsi"/>
-        </w:rPr>
-      </w:pPr>
-    </w:p>
-    <w:p>
-      <w:pPr>
-        <w:pStyle w:val="NoSpacing"/>
-        <w:rPr>
-          <w:rFonts w:cstheme="minorHAnsi"/>
-        </w:rPr>
-      </w:pPr>
-    </w:p>
-    <w:p>
-      <w:pPr>
-        <w:pStyle w:val="NoSpacing"/>
-        <w:rPr>
-          <w:rFonts w:cstheme="minorHAnsi"/>
-        </w:rPr>
-      </w:pPr>
-      <w:r>
-        <w:rPr>
-          <w:rFonts w:cstheme="minorHAnsi"/>
-          <w:highlight w:val="yellow"/>
-        </w:rPr>
-        <w:t>The audio function</w:t>
-      </w:r>
-      <w:r>
-        <w:rPr>
-          <w:rFonts w:cstheme="minorHAnsi"/>
-        </w:rPr>
-        <w:t xml:space="preserve"> will essentially be exactly what a standard phone keypad is </w:t>
-      </w:r>
-      <w:r>
-        <w:rPr>
-          <w:rFonts w:cstheme="minorHAnsi"/>
-        </w:rPr>
-        <w:t>deigned</w:t>
-      </w:r>
-      <w:r>
-        <w:rPr>
-          <w:rFonts w:cstheme="minorHAnsi"/>
-        </w:rPr>
-        <w:t xml:space="preserve"> like, however, the difference is that they </w:t>
-      </w:r>
-      <w:proofErr w:type="gramStart"/>
-      <w:r>
-        <w:rPr>
-          <w:rFonts w:cstheme="minorHAnsi"/>
-        </w:rPr>
-        <w:t>don’t</w:t>
-      </w:r>
-      <w:proofErr w:type="gramEnd"/>
-      <w:r>
-        <w:rPr>
-          <w:rFonts w:cstheme="minorHAnsi"/>
-        </w:rPr>
-        <w:t xml:space="preserve"> need to search for names and numbers, they can identify t</w:t>
-      </w:r>
-      <w:r>
-        <w:rPr>
-          <w:rFonts w:cstheme="minorHAnsi"/>
-        </w:rPr>
-        <w:t xml:space="preserve">heir loved one through a photo. The aim is to minimize any sort of confusion and overwhelming feelings they may get when attempting to go through the phones address book. </w:t>
-      </w:r>
-      <w:r>
-        <w:rPr>
-          <w:rFonts w:cstheme="minorHAnsi"/>
-        </w:rPr>
-        <w:t>To make the call, they will need to locate their loved on</w:t>
-      </w:r>
-      <w:r>
-        <w:rPr>
-          <w:rFonts w:cstheme="minorHAnsi"/>
-        </w:rPr>
-        <w:t xml:space="preserve">e by their photo (and name), </w:t>
-      </w:r>
-      <w:r>
-        <w:rPr>
-          <w:rFonts w:cstheme="minorHAnsi"/>
-        </w:rPr>
-        <w:t xml:space="preserve">simply </w:t>
-      </w:r>
-      <w:r>
-        <w:rPr>
-          <w:rFonts w:cstheme="minorHAnsi"/>
-        </w:rPr>
-        <w:t>select call and choose between voice or video call.</w:t>
-      </w:r>
-    </w:p>
-    <w:p>
-      <w:pPr>
-        <w:pStyle w:val="NoSpacing"/>
-        <w:rPr>
-          <w:rFonts w:cstheme="minorHAnsi"/>
-        </w:rPr>
-      </w:pPr>
-    </w:p>
-    <w:p>
-      <w:pPr>
-        <w:pStyle w:val="NoSpacing"/>
-        <w:rPr>
-          <w:rFonts w:cstheme="minorHAnsi"/>
-        </w:rPr>
-      </w:pPr>
-      <w:r>
-        <w:rPr>
-          <w:rFonts w:cstheme="minorHAnsi"/>
-        </w:rPr>
-        <w:t>The video inte</w:t>
-      </w:r>
-      <w:r>
-        <w:rPr>
-          <w:rFonts w:cstheme="minorHAnsi"/>
-        </w:rPr>
-        <w:t>rface will also be very simple, there will not be additional functionalities such as filters. Only the option to change what way the camera is looking.</w:t>
-      </w:r>
-      <w:r>
-        <w:rPr>
-          <w:rFonts w:cstheme="minorHAnsi"/>
-        </w:rPr>
-        <w:t xml:space="preserve"> </w:t>
-      </w:r>
-    </w:p>
-    <w:p>
-      <w:pPr>
-        <w:pStyle w:val="NoSpacing"/>
-        <w:rPr>
-          <w:rFonts w:cstheme="minorHAnsi"/>
-        </w:rPr>
-      </w:pPr>
-    </w:p>
-    <w:p>
-      <w:pPr>
-        <w:pStyle w:val="NoSpacing"/>
-        <w:rPr>
-          <w:rFonts w:cstheme="minorHAnsi"/>
-        </w:rPr>
-      </w:pPr>
-      <w:r>
-        <w:rPr>
-          <w:rFonts w:cstheme="minorHAnsi"/>
-        </w:rPr>
-        <w:t>The final</w:t>
-      </w:r>
-      <w:r>
-        <w:rPr>
-          <w:rFonts w:cstheme="minorHAnsi"/>
-        </w:rPr>
-        <w:t xml:space="preserve"> feature of The </w:t>
-      </w:r>
-      <w:proofErr w:type="spellStart"/>
-      <w:r>
-        <w:rPr>
-          <w:rFonts w:cstheme="minorHAnsi"/>
-        </w:rPr>
-        <w:t>SocialCare</w:t>
-      </w:r>
-      <w:proofErr w:type="spellEnd"/>
-      <w:r>
-        <w:rPr>
-          <w:rFonts w:cstheme="minorHAnsi"/>
-        </w:rPr>
-        <w:t xml:space="preserve"> Chat are the games! It is important to keep the brain as active as possible and to exercise the muscle so, we </w:t>
-      </w:r>
-      <w:r>
-        <w:rPr>
-          <w:rFonts w:cstheme="minorHAnsi"/>
-        </w:rPr>
-        <w:t xml:space="preserve">aim to have </w:t>
-      </w:r>
-      <w:r>
-        <w:rPr>
-          <w:rFonts w:cstheme="minorHAnsi"/>
-        </w:rPr>
-        <w:t xml:space="preserve">a variety of the games that our elderly generation may find interesting enough to get involved. </w:t>
-      </w:r>
-      <w:r>
-        <w:rPr>
-          <w:rFonts w:cstheme="minorHAnsi"/>
-        </w:rPr>
-        <w:t>Initially w</w:t>
-      </w:r>
-      <w:r>
-        <w:rPr>
-          <w:rFonts w:cstheme="minorHAnsi"/>
-        </w:rPr>
-        <w:t xml:space="preserve">e will look to include games such as </w:t>
-      </w:r>
-      <w:r>
-        <w:rPr>
-          <w:rFonts w:cstheme="minorHAnsi"/>
-        </w:rPr>
-        <w:t xml:space="preserve">chess and checkers, and cards and continue to add games and brain teasers as time progresses. </w:t>
-      </w:r>
-    </w:p>
-    <w:p>
-      <w:pPr>
-        <w:pStyle w:val="NoSpacing"/>
-        <w:rPr>
-          <w:rFonts w:cstheme="minorHAnsi"/>
-        </w:rPr>
-      </w:pPr>
-    </w:p>
-    <w:p>
-      <w:pPr>
-        <w:pStyle w:val="NoSpacing"/>
-        <w:rPr>
-          <w:rFonts w:cstheme="minorHAnsi"/>
-        </w:rPr>
-      </w:pPr>
-      <w:r>
-        <w:rPr>
-          <w:rFonts w:cstheme="minorHAnsi"/>
-        </w:rPr>
-        <w:t xml:space="preserve">All aspects of the application are important and have a pivotal role. </w:t>
-      </w:r>
-      <w:r>
-        <w:rPr>
-          <w:rFonts w:cstheme="minorHAnsi"/>
-        </w:rPr>
-        <w:t xml:space="preserve">It is imperative we design the mobile application to be user-friendly and intuitive. </w:t>
-      </w:r>
-      <w:r>
-        <w:rPr>
-          <w:rFonts w:cstheme="minorHAnsi"/>
-        </w:rPr>
-        <w:t>We will roll out the application on both the Google Play Store and Apple AppStore.</w:t>
-      </w:r>
-    </w:p>
-    <w:p>
-      <w:pPr>
-        <w:pStyle w:val="NoSpacing"/>
-        <w:rPr>
-          <w:rFonts w:cstheme="minorHAnsi"/>
-        </w:rPr>
-      </w:pPr>
-    </w:p>
-    <w:p>
-      <w:pPr>
-        <w:pStyle w:val="NoSpacing"/>
-        <w:rPr>
-          <w:rFonts w:cstheme="minorHAnsi"/>
-        </w:rPr>
-      </w:pPr>
-    </w:p>
-    <w:p>
-      <w:pPr>
-        <w:rPr>
-          <w:rFonts w:cstheme="minorHAnsi"/>
-          <w:lang w:val="en-AU"/>
-        </w:rPr>
-      </w:pPr>
-    </w:p>
-    <w:p>
-      <w:pPr>
-        <w:pStyle w:val="NoSpacing"/>
-        <w:jc w:val="center"/>
-        <w:rPr>
-          <w:rFonts w:cstheme="minorHAnsi"/>
-        </w:rPr>
-      </w:pPr>
-      <w:r>
-        <w:rPr>
-          <w:rFonts w:cstheme="minorHAnsi"/>
-        </w:rPr>
-        <w:t>*******************</w:t>
-      </w:r>
-    </w:p>
-    <w:p>
-      <w:pPr>
-        <w:pStyle w:val="NoSpacing"/>
-        <w:rPr>
-          <w:rFonts w:cstheme="minorHAnsi"/>
-          <w:b/>
-        </w:rPr>
-      </w:pPr>
-    </w:p>
-    <w:p>
-      <w:pPr>
-        <w:pStyle w:val="NoSpacing"/>
-        <w:rPr>
-          <w:rFonts w:cstheme="minorHAnsi"/>
-        </w:rPr>
-      </w:pPr>
-      <w:r>
-        <w:rPr>
-          <w:rFonts w:cstheme="minorHAnsi"/>
-        </w:rPr>
-        <w:lastRenderedPageBreak/>
-        <w:t>There are three main online application development tools: Amazon Web Services (AWS), Google App Engine and Microsoft Azure. We intend to create a web application that can also be accessed in a mobile format. After careful consideration at XVI we have decided to go with Microsoft Azure in conjunction with Microsoft Visual Studio</w:t>
-      </w:r>
-      <w:r>
-        <w:rPr>
-          <w:rFonts w:cstheme="minorHAnsi"/>
-        </w:rPr>
-        <w:t xml:space="preserve"> </w:t>
-      </w:r>
-      <w:r>
-        <w:rPr>
-          <w:rFonts w:cstheme="minorHAnsi"/>
-          <w:highlight w:val="yellow"/>
-        </w:rPr>
-        <w:t>Eclipse IDE</w:t>
-      </w:r>
-      <w:r>
-        <w:rPr>
-          <w:rFonts w:cstheme="minorHAnsi"/>
-        </w:rPr>
-        <w:t xml:space="preserve"> as our development suite, storage warehouse and launching platform.</w:t>
-      </w:r>
-    </w:p>
-    <w:p>
-      <w:pPr>
-        <w:pStyle w:val="NoSpacing"/>
-        <w:ind w:left="720"/>
-        <w:rPr>
-          <w:rFonts w:cstheme="minorHAnsi"/>
-        </w:rPr>
-      </w:pPr>
-    </w:p>
-    <w:p>
-      <w:pPr>
-        <w:pStyle w:val="NoSpacing"/>
-        <w:rPr>
-          <w:rFonts w:cstheme="minorHAnsi"/>
-        </w:rPr>
-      </w:pPr>
-      <w:r>
-        <w:rPr>
-          <w:rFonts w:cstheme="minorHAnsi"/>
-        </w:rPr>
-        <w:t>Microsoft Azure offers extensive testing and DevOps tools, expansive middleware, an enormous data staging ground that scales with usage, virtual machines to use as containers and simple compatibility with Microsoft Visual Studio</w:t>
-      </w:r>
-      <w:r>
-        <w:rPr>
-          <w:rFonts w:cstheme="minorHAnsi"/>
-        </w:rPr>
-        <w:t xml:space="preserve"> </w:t>
-      </w:r>
-      <w:r>
-        <w:rPr>
-          <w:rFonts w:cstheme="minorHAnsi"/>
-          <w:highlight w:val="yellow"/>
-        </w:rPr>
-        <w:t>Eclipse</w:t>
-      </w:r>
-      <w:r>
-        <w:rPr>
-          <w:rFonts w:cstheme="minorHAnsi"/>
-        </w:rPr>
-        <w:t xml:space="preserve"> for front-end support as well as an unimaginable amount of other functions.</w:t>
-      </w:r>
-    </w:p>
-    <w:p>
-      <w:pPr>
-        <w:pStyle w:val="NoSpacing"/>
-        <w:ind w:left="720"/>
-        <w:rPr>
-          <w:rFonts w:cstheme="minorHAnsi"/>
-        </w:rPr>
-      </w:pPr>
-    </w:p>
-    <w:p>
-      <w:pPr>
-        <w:pStyle w:val="NoSpacing"/>
-        <w:rPr>
-          <w:rFonts w:cstheme="minorHAnsi"/>
-        </w:rPr>
-      </w:pPr>
-      <w:r>
-        <w:rPr>
-          <w:rFonts w:cstheme="minorHAnsi"/>
-        </w:rPr>
-        <w:t xml:space="preserve">We </w:t>
-      </w:r>
-      <w:proofErr w:type="gramStart"/>
-      <w:r>
-        <w:rPr>
-          <w:rFonts w:cstheme="minorHAnsi"/>
-        </w:rPr>
-        <w:t>are able to</w:t>
-      </w:r>
-      <w:proofErr w:type="gramEnd"/>
-      <w:r>
-        <w:rPr>
-          <w:rFonts w:cstheme="minorHAnsi"/>
-        </w:rPr>
-        <w:t xml:space="preserve"> use Java to code the back end and .html</w:t>
-      </w:r>
-      <w:r>
-        <w:rPr>
-          <w:rFonts w:cstheme="minorHAnsi"/>
-        </w:rPr>
-        <w:t xml:space="preserve"> </w:t>
-      </w:r>
-      <w:r>
-        <w:rPr>
-          <w:rFonts w:cstheme="minorHAnsi"/>
-          <w:highlight w:val="yellow"/>
-        </w:rPr>
-        <w:t>JavaFX</w:t>
-      </w:r>
-      <w:r>
-        <w:rPr>
-          <w:rFonts w:cstheme="minorHAnsi"/>
-        </w:rPr>
-        <w:t xml:space="preserve"> for the front-end in Microsoft Visual Studio</w:t>
-      </w:r>
-      <w:r>
-        <w:rPr>
-          <w:rFonts w:cstheme="minorHAnsi"/>
-        </w:rPr>
-        <w:t xml:space="preserve"> </w:t>
-      </w:r>
-      <w:r>
-        <w:rPr>
-          <w:rFonts w:cstheme="minorHAnsi"/>
-          <w:highlight w:val="yellow"/>
-        </w:rPr>
-        <w:t>Eclipse</w:t>
-      </w:r>
-      <w:r>
-        <w:rPr>
-          <w:rFonts w:cstheme="minorHAnsi"/>
-        </w:rPr>
-        <w:t xml:space="preserve">. Both offer fantastic platforms to work off and have shared functionality between the two </w:t>
-      </w:r>
-      <w:r>
-        <w:rPr>
-          <w:rFonts w:cstheme="minorHAnsi"/>
-          <w:highlight w:val="yellow"/>
-        </w:rPr>
-        <w:t>– meaning; we can use those two Microsoft products for most of our project without leaving a conjoined Microsoft suite</w:t>
-      </w:r>
-      <w:r>
-        <w:rPr>
-          <w:rFonts w:cstheme="minorHAnsi"/>
-        </w:rPr>
-        <w:t xml:space="preserve"> </w:t>
-      </w:r>
-      <w:r>
-        <w:rPr>
-          <w:rFonts w:cstheme="minorHAnsi"/>
-          <w:b/>
-          <w:bCs/>
-        </w:rPr>
-        <w:t>– DELETE ALL OF THIS</w:t>
-      </w:r>
-      <w:r>
-        <w:rPr>
-          <w:rFonts w:cstheme="minorHAnsi"/>
-        </w:rPr>
-        <w:t xml:space="preserve">. After development of our application, we can perform containerized testing against massive, pre-structured data-pools created by Microsoft, also in Azure, that replicates devices in real-world situations. This ensures we can perform thorough testing without having to establish real-world scenarios, expanding the scope of our </w:t>
-      </w:r>
-      <w:proofErr w:type="gramStart"/>
-      <w:r>
-        <w:rPr>
-          <w:rFonts w:cstheme="minorHAnsi"/>
-        </w:rPr>
-        <w:t>testing</w:t>
-      </w:r>
-      <w:proofErr w:type="gramEnd"/>
-      <w:r>
-        <w:rPr>
-          <w:rFonts w:cstheme="minorHAnsi"/>
-        </w:rPr>
-        <w:t xml:space="preserve"> and giving us an opportunity to ready ourselves for market. These tests will then allow us to go into alpha-testing in isolated, situationally specific, environments like aged-care facilities and schools. </w:t>
-      </w:r>
-    </w:p>
-    <w:p>
-      <w:pPr>
-        <w:pStyle w:val="NoSpacing"/>
-        <w:rPr>
-          <w:rFonts w:cstheme="minorHAnsi"/>
-        </w:rPr>
-      </w:pPr>
-    </w:p>
-    <w:p>
-      <w:pPr>
-        <w:pStyle w:val="NoSpacing"/>
-        <w:rPr>
-          <w:rFonts w:cstheme="minorHAnsi"/>
-        </w:rPr>
-      </w:pPr>
-      <w:r>
-        <w:rPr>
-          <w:rFonts w:cstheme="minorHAnsi"/>
-        </w:rPr>
-        <w:t xml:space="preserve">As </w:t>
-      </w:r>
-      <w:proofErr w:type="spellStart"/>
-      <w:r>
-        <w:rPr>
-          <w:rFonts w:cstheme="minorHAnsi"/>
-        </w:rPr>
-        <w:t>SocialCare</w:t>
-      </w:r>
-      <w:proofErr w:type="spellEnd"/>
-      <w:r>
-        <w:rPr>
-          <w:rFonts w:cstheme="minorHAnsi"/>
-        </w:rPr>
-        <w:t xml:space="preserve"> Chat grows, so will the staging ground set by Microsoft Azure. With extra data availability and future development capabilities always at-the-ready Social-Care Chat, like the market and our families, never has to stop growing.</w:t>
-      </w:r>
-    </w:p>
-    <w:p>
-      <w:pPr>
-        <w:pStyle w:val="NoSpacing"/>
-        <w:rPr>
-          <w:rFonts w:cstheme="minorHAnsi"/>
-        </w:rPr>
-      </w:pPr>
-    </w:p>
-    <w:p>
-      <w:pPr>
-        <w:pStyle w:val="NoSpacing"/>
-        <w:jc w:val="center"/>
-        <w:rPr>
-          <w:rFonts w:cstheme="minorHAnsi"/>
-        </w:rPr>
-      </w:pPr>
-      <w:r>
-        <w:rPr>
-          <w:rFonts w:cstheme="minorHAnsi"/>
-        </w:rPr>
-        <w:t>***********************</w:t>
-      </w:r>
-    </w:p>
-    <w:p>
-      <w:pPr>
-        <w:rPr>
-          <w:rFonts w:cstheme="minorHAnsi"/>
-          <w:lang w:val="en-AU"/>
-        </w:rPr>
-      </w:pPr>
-    </w:p>
-    <w:p>
-      <w:pPr>
-        <w:pStyle w:val="NoSpacing"/>
-        <w:rPr>
-          <w:rFonts w:cstheme="minorHAnsi"/>
-        </w:rPr>
-      </w:pPr>
-      <w:r>
-        <w:rPr>
-          <w:rFonts w:cstheme="minorHAnsi"/>
-        </w:rPr>
-        <w:t xml:space="preserve">Upon launching our application, we will need to commence with marketing of The </w:t>
-      </w:r>
-      <w:proofErr w:type="spellStart"/>
-      <w:r>
-        <w:rPr>
-          <w:rFonts w:cstheme="minorHAnsi"/>
-        </w:rPr>
-        <w:t>SocialCare</w:t>
-      </w:r>
-      <w:proofErr w:type="spellEnd"/>
-      <w:r>
-        <w:rPr>
-          <w:rFonts w:cstheme="minorHAnsi"/>
-        </w:rPr>
-        <w:t xml:space="preserve"> Chat.</w:t>
-      </w:r>
-    </w:p>
-    <w:p>
-      <w:pPr>
-        <w:pStyle w:val="NoSpacing"/>
-        <w:rPr>
-          <w:rFonts w:cstheme="minorHAnsi"/>
-        </w:rPr>
-      </w:pPr>
-    </w:p>
-    <w:p>
-      <w:pPr>
-        <w:pStyle w:val="NoSpacing"/>
-        <w:rPr>
-          <w:rFonts w:cstheme="minorHAnsi"/>
-        </w:rPr>
-      </w:pPr>
-      <w:r>
-        <w:rPr>
-          <w:rFonts w:cstheme="minorHAnsi"/>
-        </w:rPr>
-        <w:t xml:space="preserve">We know that our target market will be generation X, Y, and Z as they will be the ones to decide if </w:t>
-      </w:r>
-      <w:proofErr w:type="gramStart"/>
-      <w:r>
-        <w:rPr>
-          <w:rFonts w:cstheme="minorHAnsi"/>
-        </w:rPr>
-        <w:t>it’s</w:t>
-      </w:r>
-      <w:proofErr w:type="gramEnd"/>
-      <w:r>
-        <w:rPr>
-          <w:rFonts w:cstheme="minorHAnsi"/>
-        </w:rPr>
-        <w:t xml:space="preserve"> right for their loved one and create an interest with their elderly family member.  </w:t>
+      <w:r>
+        <w:rPr>
+          <w:rFonts w:cstheme="minorHAnsi"/>
+        </w:rPr>
+        <w:t xml:space="preserve">We know that our target market will be generation X, Y, and Z as they will be the ones to decide if it’s right for their loved one and create interest with their elderly </w:t>
+      </w:r>
+      <w:r>
+        <w:rPr>
+          <w:rFonts w:cstheme="minorHAnsi"/>
+        </w:rPr>
+        <w:t xml:space="preserve">friend or </w:t>
+      </w:r>
+      <w:r>
+        <w:rPr>
+          <w:rFonts w:cstheme="minorHAnsi"/>
+        </w:rPr>
+        <w:t xml:space="preserve">family member.  </w:t>
       </w:r>
     </w:p>
     <w:p>
@@ -2149,7 +2309,19 @@
         <w:rPr>
           <w:rFonts w:cstheme="minorHAnsi"/>
         </w:rPr>
-        <w:t xml:space="preserve">Therefore, the first stage of the XVI advertising and launch plan for </w:t>
+        <w:t>T</w:t>
+      </w:r>
+      <w:r>
+        <w:rPr>
+          <w:rFonts w:cstheme="minorHAnsi"/>
+        </w:rPr>
+        <w:t xml:space="preserve">he first stage of the XVI advertising and launch plan for </w:t>
+      </w:r>
+      <w:r>
+        <w:rPr>
+          <w:rFonts w:cstheme="minorHAnsi"/>
+        </w:rPr>
+        <w:t xml:space="preserve">The </w:t>
       </w:r>
       <w:proofErr w:type="spellStart"/>
       <w:r>
@@ -2163,81 +2335,47 @@
         <w:rPr>
           <w:rFonts w:cstheme="minorHAnsi"/>
         </w:rPr>
-        <w:t xml:space="preserve"> Chat will focus on creating brand awareness through the likes of social media such as Facebook, Instagram, and YouTube. </w:t>
-      </w:r>
-    </w:p>
-    <w:p>
-      <w:pPr>
-        <w:pStyle w:val="NoSpacing"/>
-        <w:rPr>
-          <w:rFonts w:cstheme="minorHAnsi"/>
-        </w:rPr>
-      </w:pPr>
-    </w:p>
-    <w:p>
-      <w:pPr>
-        <w:pStyle w:val="NoSpacing"/>
-        <w:rPr>
-          <w:rFonts w:cstheme="minorHAnsi"/>
-        </w:rPr>
-      </w:pPr>
-      <w:r>
-        <w:rPr>
-          <w:rFonts w:cstheme="minorHAnsi"/>
-        </w:rPr>
-        <w:t xml:space="preserve">We will aim to attend various age care facilities and demonstrate to the elderly, their family and friends that are visiting as well as the workers. </w:t>
-      </w:r>
-    </w:p>
-    <w:p>
-      <w:pPr>
-        <w:pStyle w:val="NoSpacing"/>
-        <w:rPr>
-          <w:rFonts w:cstheme="minorHAnsi"/>
-        </w:rPr>
-      </w:pPr>
-    </w:p>
-    <w:p>
-      <w:pPr>
-        <w:pStyle w:val="NoSpacing"/>
-        <w:rPr>
-          <w:rFonts w:cstheme="minorHAnsi"/>
-        </w:rPr>
-      </w:pPr>
-      <w:r>
-        <w:rPr>
-          <w:rFonts w:cstheme="minorHAnsi"/>
-        </w:rPr>
-        <w:t xml:space="preserve">We know that our application will thrive through word of mouth marketing therefore it is imperative we show them the product, how easy it is to use and the benefits. </w:t>
-      </w:r>
-    </w:p>
-    <w:p>
-      <w:pPr>
-        <w:pStyle w:val="NoSpacing"/>
-        <w:rPr>
-          <w:rFonts w:cstheme="minorHAnsi"/>
-        </w:rPr>
-      </w:pPr>
-    </w:p>
-    <w:p>
-      <w:pPr>
-        <w:pStyle w:val="NoSpacing"/>
-        <w:rPr>
-          <w:rFonts w:cstheme="minorHAnsi"/>
-        </w:rPr>
-      </w:pPr>
-    </w:p>
-    <w:p>
-      <w:pPr>
-        <w:pStyle w:val="NoSpacing"/>
-        <w:rPr>
-          <w:rFonts w:cstheme="minorHAnsi"/>
-        </w:rPr>
-      </w:pPr>
-      <w:r>
-        <w:rPr>
-          <w:rFonts w:cstheme="minorHAnsi"/>
-        </w:rPr>
-        <w:t xml:space="preserve">The second stage of our advertising plan for the </w:t>
+        <w:t xml:space="preserve"> Chat will focus on creating brand awareness through the likes of social media such as Facebook, Instagram, and YouTube. We will aim to attend various age care facilities and demonstrate</w:t>
+      </w:r>
+      <w:r>
+        <w:rPr>
+          <w:rFonts w:cstheme="minorHAnsi"/>
+        </w:rPr>
+        <w:t xml:space="preserve"> our application</w:t>
+      </w:r>
+      <w:r>
+        <w:rPr>
+          <w:rFonts w:cstheme="minorHAnsi"/>
+        </w:rPr>
+        <w:t xml:space="preserve"> to the elderly, their family and friends that are visiting as well as the workers. We know that our application will thrive through word of mouth marketing therefore it is imperative we show them the product, how easy it is to use and the benefits. </w:t>
+      </w:r>
+    </w:p>
+    <w:p>
+      <w:pPr>
+        <w:pStyle w:val="NoSpacing"/>
+        <w:rPr>
+          <w:rFonts w:cstheme="minorHAnsi"/>
+        </w:rPr>
+      </w:pPr>
+    </w:p>
+    <w:p>
+      <w:pPr>
+        <w:pStyle w:val="NoSpacing"/>
+        <w:rPr>
+          <w:rFonts w:cstheme="minorHAnsi"/>
+        </w:rPr>
+      </w:pPr>
+      <w:r>
+        <w:rPr>
+          <w:rFonts w:cstheme="minorHAnsi"/>
+        </w:rPr>
+        <w:t xml:space="preserve">The second stage of our advertising plan for </w:t>
+      </w:r>
+      <w:r>
+        <w:rPr>
+          <w:rFonts w:cstheme="minorHAnsi"/>
+        </w:rPr>
+        <w:t xml:space="preserve">The </w:t>
       </w:r>
       <w:proofErr w:type="spellStart"/>
       <w:r>
@@ -2251,28 +2389,13 @@
         <w:rPr>
           <w:rFonts w:cstheme="minorHAnsi"/>
         </w:rPr>
-        <w:t xml:space="preserve"> Chat application will be through using print media, </w:t>
-      </w:r>
-      <w:proofErr w:type="gramStart"/>
-      <w:r>
-        <w:rPr>
-          <w:rFonts w:cstheme="minorHAnsi"/>
-        </w:rPr>
-        <w:t>radio</w:t>
-      </w:r>
-      <w:proofErr w:type="gramEnd"/>
-      <w:r>
-        <w:rPr>
-          <w:rFonts w:cstheme="minorHAnsi"/>
-        </w:rPr>
-        <w:t xml:space="preserve"> and television advertising to create further brand awareness around our application that aims to solve the current disconnection. A variety of promotional content will be required, such as images of individuals using our application, and a short informational video that can be used for </w:t>
-      </w:r>
-      <w:r>
-        <w:rPr>
-          <w:rFonts w:cstheme="minorHAnsi"/>
-        </w:rPr>
-        <w:lastRenderedPageBreak/>
-        <w:t xml:space="preserve">television. The advertisements will all focus on the benefits of </w:t>
+        <w:t xml:space="preserve"> Chat application will be through using print media, radio and television advertising to create further brand awareness around our application that aims to solve the current disconnection. A variety of promotional content will be required, such as images of individuals using our application, and a short informational video that can be used for television. The advertisements will all focus on the benefits of </w:t>
+      </w:r>
+      <w:r>
+        <w:rPr>
+          <w:rFonts w:cstheme="minorHAnsi"/>
+        </w:rPr>
+        <w:t xml:space="preserve">The </w:t>
       </w:r>
       <w:proofErr w:type="spellStart"/>
       <w:r>
@@ -2308,21 +2431,7 @@
         <w:rPr>
           <w:rFonts w:cstheme="minorHAnsi"/>
         </w:rPr>
-        <w:t xml:space="preserve">We are looking to invest heavily into our </w:t>
-      </w:r>
-      <w:proofErr w:type="gramStart"/>
-      <w:r>
-        <w:rPr>
-          <w:rFonts w:cstheme="minorHAnsi"/>
-        </w:rPr>
-        <w:t>marketing,</w:t>
-      </w:r>
-      <w:proofErr w:type="gramEnd"/>
-      <w:r>
-        <w:rPr>
-          <w:rFonts w:cstheme="minorHAnsi"/>
-        </w:rPr>
-        <w:t xml:space="preserve"> therefore we must ensure that we market correctly by sourcing professionals.  Throughout all of this, we will gather and </w:t>
+        <w:t xml:space="preserve">We are looking to invest heavily in our marketing, therefore we must ensure that we market correctly by sourcing professionals.  Throughout all of this, we will gather and </w:t>
       </w:r>
       <w:proofErr w:type="spellStart"/>
       <w:r>
@@ -2336,7 +2445,31 @@
         <w:rPr>
           <w:rFonts w:cstheme="minorHAnsi"/>
         </w:rPr>
-        <w:t xml:space="preserve"> data from all aspects of marketing we invest in better understand what marketing approach performs the best so we can continue to invest our time and money in the right areas. </w:t>
+        <w:t xml:space="preserve"> data from all aspects of marketing we invest </w:t>
+      </w:r>
+      <w:r>
+        <w:rPr>
+          <w:rFonts w:cstheme="minorHAnsi"/>
+        </w:rPr>
+        <w:t>to</w:t>
+      </w:r>
+      <w:r>
+        <w:rPr>
+          <w:rFonts w:cstheme="minorHAnsi"/>
+        </w:rPr>
+        <w:t xml:space="preserve"> better understand what marketing approach performs </w:t>
+      </w:r>
+      <w:r>
+        <w:rPr>
+          <w:rFonts w:cstheme="minorHAnsi"/>
+        </w:rPr>
+        <w:t>effectively</w:t>
+      </w:r>
+      <w:r>
+        <w:rPr>
+          <w:rFonts w:cstheme="minorHAnsi"/>
+        </w:rPr>
+        <w:t xml:space="preserve"> so we can continue to invest our time and money in the right areas. </w:t>
       </w:r>
     </w:p>
     <w:p>
@@ -2419,7 +2552,19 @@
         <w:rPr>
           <w:rFonts w:cstheme="minorHAnsi"/>
         </w:rPr>
-        <w:t xml:space="preserve"> devised a plan on how we will go about creating our beta application. Initially w</w:t>
+        <w:t xml:space="preserve"> devised a plan on how we will go about creating our beta application. Initially</w:t>
+      </w:r>
+      <w:r>
+        <w:rPr>
+          <w:rFonts w:cstheme="minorHAnsi"/>
+        </w:rPr>
+        <w:t>,</w:t>
+      </w:r>
+      <w:r>
+        <w:rPr>
+          <w:rFonts w:cstheme="minorHAnsi"/>
+        </w:rPr>
+        <w:t xml:space="preserve"> w</w:t>
       </w:r>
       <w:r>
         <w:rPr>
@@ -2582,21 +2727,21 @@
         <w:rPr>
           <w:rFonts w:cstheme="minorHAnsi"/>
         </w:rPr>
-        <w:t xml:space="preserve">such as Flutter or Appi Pie however, we </w:t>
-      </w:r>
-      <w:proofErr w:type="gramStart"/>
-      <w:r>
-        <w:rPr>
-          <w:rFonts w:cstheme="minorHAnsi"/>
-        </w:rPr>
-        <w:t>weren’t</w:t>
-      </w:r>
-      <w:proofErr w:type="gramEnd"/>
-      <w:r>
-        <w:rPr>
-          <w:rFonts w:cstheme="minorHAnsi"/>
-        </w:rPr>
-        <w:t xml:space="preserve"> satisfied with these options because we wouldn’t own our data. We also considered </w:t>
+        <w:t xml:space="preserve">such as Flutter or </w:t>
+      </w:r>
+      <w:proofErr w:type="spellStart"/>
+      <w:r>
+        <w:rPr>
+          <w:rFonts w:cstheme="minorHAnsi"/>
+        </w:rPr>
+        <w:t>Appi</w:t>
+      </w:r>
+      <w:proofErr w:type="spellEnd"/>
+      <w:r>
+        <w:rPr>
+          <w:rFonts w:cstheme="minorHAnsi"/>
+        </w:rPr>
+        <w:t xml:space="preserve"> Pie however, we weren’t satisfied with these options because we wouldn’t own our data. We also considered </w:t>
       </w:r>
       <w:r>
         <w:rPr>
@@ -2645,21 +2790,7 @@
         <w:rPr>
           <w:rFonts w:cstheme="minorHAnsi"/>
         </w:rPr>
-        <w:t xml:space="preserve"> the experience and develop our </w:t>
-      </w:r>
-      <w:proofErr w:type="gramStart"/>
-      <w:r>
-        <w:rPr>
-          <w:rFonts w:cstheme="minorHAnsi"/>
-        </w:rPr>
-        <w:t>new found</w:t>
-      </w:r>
-      <w:proofErr w:type="gramEnd"/>
-      <w:r>
-        <w:rPr>
-          <w:rFonts w:cstheme="minorHAnsi"/>
-        </w:rPr>
-        <w:t xml:space="preserve"> skills</w:t>
+        <w:t xml:space="preserve"> the experience and develop our new found skills</w:t>
       </w:r>
       <w:r>
         <w:rPr>
@@ -2737,7 +2868,27 @@
         <w:rPr>
           <w:rFonts w:cstheme="minorHAnsi"/>
         </w:rPr>
-        <w:t>learning something similar in Introduction to Programming, so we thought we may be able to easily transfer what</w:t>
+        <w:t xml:space="preserve">learning something similar in </w:t>
+      </w:r>
+      <w:proofErr w:type="spellStart"/>
+      <w:r>
+        <w:rPr>
+          <w:rFonts w:cstheme="minorHAnsi"/>
+        </w:rPr>
+        <w:t>RMIT’s</w:t>
+      </w:r>
+      <w:proofErr w:type="spellEnd"/>
+      <w:r>
+        <w:rPr>
+          <w:rFonts w:cstheme="minorHAnsi"/>
+        </w:rPr>
+        <w:t xml:space="preserve"> </w:t>
+      </w:r>
+      <w:r>
+        <w:rPr>
+          <w:rFonts w:cstheme="minorHAnsi"/>
+        </w:rPr>
+        <w:t>Introduction to Programming, so we thought we may be able to easily transfer what</w:t>
       </w:r>
       <w:r>
         <w:rPr>
@@ -2811,34 +2962,34 @@
         <w:rPr>
           <w:rFonts w:cstheme="minorHAnsi"/>
         </w:rPr>
-        <w:t xml:space="preserve"> 8, Java JDK, and Gluon Scene Viewer. </w:t>
-      </w:r>
-    </w:p>
-    <w:p>
-      <w:pPr>
-        <w:rPr>
-          <w:rFonts w:cstheme="minorHAnsi"/>
-        </w:rPr>
-      </w:pPr>
-      <w:r>
-        <w:rPr>
-          <w:rFonts w:cstheme="minorHAnsi"/>
-        </w:rPr>
-        <w:t xml:space="preserve">The team decided it would be useful to start learning Java </w:t>
-      </w:r>
-      <w:proofErr w:type="gramStart"/>
-      <w:r>
-        <w:rPr>
-          <w:rFonts w:cstheme="minorHAnsi"/>
-        </w:rPr>
-        <w:t>through the use of</w:t>
-      </w:r>
-      <w:proofErr w:type="gramEnd"/>
-      <w:r>
-        <w:rPr>
-          <w:rFonts w:cstheme="minorHAnsi"/>
-        </w:rPr>
-        <w:t xml:space="preserve"> YouTube, we found a channel that had 68 videos at approx. 13 minutes on average. </w:t>
+        <w:t xml:space="preserve"> 8, Java </w:t>
+      </w:r>
+      <w:proofErr w:type="spellStart"/>
+      <w:r>
+        <w:rPr>
+          <w:rFonts w:cstheme="minorHAnsi"/>
+        </w:rPr>
+        <w:t>JDK</w:t>
+      </w:r>
+      <w:proofErr w:type="spellEnd"/>
+      <w:r>
+        <w:rPr>
+          <w:rFonts w:cstheme="minorHAnsi"/>
+        </w:rPr>
+        <w:t xml:space="preserve">, and Gluon Scene Viewer. </w:t>
+      </w:r>
+    </w:p>
+    <w:p>
+      <w:pPr>
+        <w:rPr>
+          <w:rFonts w:cstheme="minorHAnsi"/>
+        </w:rPr>
+      </w:pPr>
+      <w:r>
+        <w:rPr>
+          <w:rFonts w:cstheme="minorHAnsi"/>
+        </w:rPr>
+        <w:t xml:space="preserve">The team decided it would be useful to start learning Java through the use of YouTube, we found a channel that had 68 videos at approx. 13 minutes on average. </w:t>
       </w:r>
       <w:r>
         <w:rPr>
@@ -2901,19 +3052,17 @@
         </w:rPr>
         <w:t xml:space="preserve">they </w:t>
       </w:r>
-      <w:proofErr w:type="gramStart"/>
-      <w:r>
-        <w:rPr>
-          <w:rFonts w:cstheme="minorHAnsi"/>
-        </w:rPr>
-        <w:t>didn’t</w:t>
-      </w:r>
-      <w:proofErr w:type="gramEnd"/>
-      <w:r>
-        <w:rPr>
-          <w:rFonts w:cstheme="minorHAnsi"/>
-        </w:rPr>
-        <w:t xml:space="preserve"> have the capacity to take this huge pro</w:t>
+      <w:r>
+        <w:rPr>
+          <w:rFonts w:cstheme="minorHAnsi"/>
+        </w:rPr>
+        <w:t>couldn’t</w:t>
+      </w:r>
+      <w:r>
+        <w:rPr>
+          <w:rFonts w:cstheme="minorHAnsi"/>
+        </w:rPr>
+        <w:t xml:space="preserve"> take this huge pro</w:t>
       </w:r>
       <w:r>
         <w:rPr>
@@ -2979,7 +3128,19 @@
         <w:rPr>
           <w:rFonts w:cstheme="minorHAnsi"/>
         </w:rPr>
-        <w:t>the groups</w:t>
+        <w:t>the group</w:t>
+      </w:r>
+      <w:r>
+        <w:rPr>
+          <w:rFonts w:cstheme="minorHAnsi"/>
+        </w:rPr>
+        <w:t>'</w:t>
+      </w:r>
+      <w:r>
+        <w:rPr>
+          <w:rFonts w:cstheme="minorHAnsi"/>
+        </w:rPr>
+        <w:t>s</w:t>
       </w:r>
       <w:r>
         <w:rPr>
@@ -3033,83 +3194,80 @@
         <w:rPr>
           <w:rFonts w:cstheme="minorHAnsi"/>
         </w:rPr>
+        <w:t>; a</w:t>
+      </w:r>
+      <w:r>
+        <w:rPr>
+          <w:rFonts w:cstheme="minorHAnsi"/>
+        </w:rPr>
+        <w:t>fte</w:t>
+      </w:r>
+      <w:r>
+        <w:rPr>
+          <w:rFonts w:cstheme="minorHAnsi"/>
+        </w:rPr>
+        <w:t xml:space="preserve">r this conversation took place, we realized </w:t>
+      </w:r>
+      <w:r>
+        <w:rPr>
+          <w:rFonts w:cstheme="minorHAnsi"/>
+        </w:rPr>
+        <w:t xml:space="preserve">we were. </w:t>
+      </w:r>
+      <w:r>
+        <w:rPr>
+          <w:rFonts w:cstheme="minorHAnsi"/>
+        </w:rPr>
+        <w:t>The team</w:t>
+      </w:r>
+      <w:r>
+        <w:rPr>
+          <w:rFonts w:cstheme="minorHAnsi"/>
+        </w:rPr>
+        <w:t xml:space="preserve"> rejoined and </w:t>
+      </w:r>
+      <w:r>
+        <w:rPr>
+          <w:rFonts w:cstheme="minorHAnsi"/>
+        </w:rPr>
+        <w:t>reevaluated what needed to be done and instantly felt like they were back on track with a clear understa</w:t>
+      </w:r>
+      <w:r>
+        <w:rPr>
+          <w:rFonts w:cstheme="minorHAnsi"/>
+        </w:rPr>
+        <w:t>nding of what needs to be done</w:t>
+      </w:r>
+      <w:r>
+        <w:rPr>
+          <w:rFonts w:cstheme="minorHAnsi"/>
+        </w:rPr>
+        <w:t>.</w:t>
+      </w:r>
+    </w:p>
+    <w:p>
+      <w:pPr>
+        <w:rPr>
+          <w:rFonts w:cstheme="minorHAnsi"/>
+        </w:rPr>
+      </w:pPr>
+      <w:r>
+        <w:rPr>
+          <w:rFonts w:cstheme="minorHAnsi"/>
+        </w:rPr>
+        <w:t xml:space="preserve">The next steps the team took was creating a storyboard for the mobile application we intend </w:t>
+      </w:r>
+      <w:r>
+        <w:rPr>
+          <w:rFonts w:cstheme="minorHAnsi"/>
+        </w:rPr>
+        <w:t>to make</w:t>
+      </w:r>
+      <w:r>
+        <w:rPr>
+          <w:rFonts w:cstheme="minorHAnsi"/>
+        </w:rPr>
         <w:t xml:space="preserve">. </w:t>
-      </w:r>
-    </w:p>
-    <w:p>
-      <w:pPr>
-        <w:rPr>
-          <w:rFonts w:cstheme="minorHAnsi"/>
-        </w:rPr>
-      </w:pPr>
-      <w:r>
-        <w:rPr>
-          <w:rFonts w:cstheme="minorHAnsi"/>
-        </w:rPr>
-        <w:t>It</w:t>
-      </w:r>
-      <w:r>
-        <w:rPr>
-          <w:rFonts w:cstheme="minorHAnsi"/>
-        </w:rPr>
-        <w:t xml:space="preserve"> was then </w:t>
-      </w:r>
-      <w:r>
-        <w:rPr>
-          <w:rFonts w:cstheme="minorHAnsi"/>
-        </w:rPr>
-        <w:t xml:space="preserve">we realized we were after this conversation took place. </w:t>
-      </w:r>
-    </w:p>
-    <w:p>
-      <w:pPr>
-        <w:rPr>
-          <w:rFonts w:cstheme="minorHAnsi"/>
-        </w:rPr>
-      </w:pPr>
-      <w:r>
-        <w:rPr>
-          <w:rFonts w:cstheme="minorHAnsi"/>
-        </w:rPr>
-        <w:t>The team</w:t>
-      </w:r>
-      <w:r>
-        <w:rPr>
-          <w:rFonts w:cstheme="minorHAnsi"/>
-        </w:rPr>
-        <w:t xml:space="preserve"> rejoined and </w:t>
-      </w:r>
-      <w:r>
-        <w:rPr>
-          <w:rFonts w:cstheme="minorHAnsi"/>
-        </w:rPr>
-        <w:t>reevaluated what needed to be done and instantly felt like they were back on track with a clear understa</w:t>
-      </w:r>
-      <w:r>
-        <w:rPr>
-          <w:rFonts w:cstheme="minorHAnsi"/>
-        </w:rPr>
-        <w:t>nding of what needs to be done</w:t>
-      </w:r>
-      <w:r>
-        <w:rPr>
-          <w:rFonts w:cstheme="minorHAnsi"/>
-        </w:rPr>
-        <w:t>.</w:t>
-      </w:r>
-    </w:p>
-    <w:p>
-      <w:pPr>
-        <w:rPr>
-          <w:rFonts w:cstheme="minorHAnsi"/>
-        </w:rPr>
-      </w:pPr>
-      <w:r>
-        <w:rPr>
-          <w:rFonts w:cstheme="minorHAnsi"/>
-        </w:rPr>
-        <w:lastRenderedPageBreak/>
-        <w:t xml:space="preserve">The next steps the team took was creating a storyboard for the mobile application we intend on making. </w:t>
       </w:r>
       <w:r>
         <w:rPr>
@@ -3139,7 +3297,25 @@
         <w:rPr>
           <w:rFonts w:cstheme="minorHAnsi"/>
         </w:rPr>
-        <w:t>Our focus for our project is launching a mobile application for the elder</w:t>
+        <w:t>L</w:t>
+      </w:r>
+      <w:r>
+        <w:rPr>
+          <w:rFonts w:cstheme="minorHAnsi"/>
+        </w:rPr>
+        <w:t xml:space="preserve">aunching a mobile application </w:t>
+      </w:r>
+      <w:r>
+        <w:rPr>
+          <w:rFonts w:cstheme="minorHAnsi"/>
+        </w:rPr>
+        <w:t xml:space="preserve">specifically </w:t>
+      </w:r>
+      <w:r>
+        <w:rPr>
+          <w:rFonts w:cstheme="minorHAnsi"/>
+        </w:rPr>
+        <w:t>for the elder</w:t>
       </w:r>
       <w:r>
         <w:rPr>
@@ -3242,7 +3418,7 @@
           <w:rFonts w:cstheme="minorHAnsi"/>
           <w:lang w:val="en-AU"/>
         </w:rPr>
-        <w:t xml:space="preserve"> Chat is quite a big project so rather than focusing on the development of the applications, we proceeded to focus on what our desired result will be exactly, how we will achieve it, what we will need in order for it to be successful and by when do we want it ready by. </w:t>
+        <w:t xml:space="preserve"> Chat is quite a big project so rather than focusing on the development of the applications, we proceeded to focus on what our desired result will be exactly, how we will achieve it, what we will need for it to be successful and by when do we want it ready by. </w:t>
       </w:r>
     </w:p>
     <w:p>
@@ -3288,14 +3464,6 @@
           <w:lang w:val="en-AU"/>
         </w:rPr>
       </w:pPr>
-    </w:p>
-    <w:p>
-      <w:pPr>
-        <w:rPr>
-          <w:rFonts w:cstheme="minorHAnsi"/>
-          <w:lang w:val="en-AU"/>
-        </w:rPr>
-      </w:pPr>
       <w:r>
         <w:rPr>
           <w:rFonts w:cstheme="minorHAnsi"/>
@@ -3336,30 +3504,21 @@
           <w:rFonts w:cstheme="minorHAnsi"/>
           <w:lang w:val="en-AU"/>
         </w:rPr>
-        <w:t xml:space="preserve"> user </w:t>
-      </w:r>
-      <w:proofErr w:type="gramStart"/>
-      <w:r>
-        <w:rPr>
-          <w:rFonts w:cstheme="minorHAnsi"/>
-          <w:lang w:val="en-AU"/>
-        </w:rPr>
-        <w:t>friendly</w:t>
-      </w:r>
-      <w:r>
-        <w:rPr>
-          <w:rFonts w:cstheme="minorHAnsi"/>
-          <w:lang w:val="en-AU"/>
-        </w:rPr>
-        <w:t>..</w:t>
-      </w:r>
-      <w:proofErr w:type="gramEnd"/>
-      <w:r>
-        <w:rPr>
-          <w:rFonts w:cstheme="minorHAnsi"/>
-          <w:lang w:val="en-AU"/>
-        </w:rPr>
-        <w:t xml:space="preserve"> </w:t>
+        <w:t xml:space="preserve"> user friendly</w:t>
+      </w:r>
+      <w:r>
+        <w:rPr>
+          <w:rFonts w:cstheme="minorHAnsi"/>
+          <w:lang w:val="en-AU"/>
+        </w:rPr>
+        <w:t>.</w:t>
+      </w:r>
+      <w:r>
+        <w:rPr>
+          <w:rFonts w:cstheme="minorHAnsi"/>
+          <w:lang w:val="en-AU"/>
+        </w:rPr>
+        <w:t xml:space="preserve">.. </w:t>
       </w:r>
     </w:p>
     <w:p>
@@ -3586,17 +3745,8 @@
           <w:rFonts w:cstheme="minorHAnsi"/>
           <w:lang w:val="en-AU"/>
         </w:rPr>
-        <w:t xml:space="preserve">The next screen will have four options for the user to choose from </w:t>
-      </w:r>
-      <w:proofErr w:type="gramStart"/>
-      <w:r>
-        <w:rPr>
-          <w:rFonts w:cstheme="minorHAnsi"/>
-          <w:lang w:val="en-AU"/>
-        </w:rPr>
-        <w:t>including;</w:t>
-      </w:r>
-      <w:proofErr w:type="gramEnd"/>
+        <w:t>The next screen will have four options for the user to choose from including;</w:t>
+      </w:r>
     </w:p>
     <w:p>
       <w:pPr>
@@ -3705,23 +3855,7 @@
           <w:rFonts w:cstheme="minorHAnsi"/>
           <w:lang w:val="en-AU"/>
         </w:rPr>
-        <w:t xml:space="preserve">The chat option allows them to decide </w:t>
-      </w:r>
-      <w:proofErr w:type="gramStart"/>
-      <w:r>
-        <w:rPr>
-          <w:rFonts w:cstheme="minorHAnsi"/>
-          <w:lang w:val="en-AU"/>
-        </w:rPr>
-        <w:t>between;</w:t>
-      </w:r>
-      <w:proofErr w:type="gramEnd"/>
-      <w:r>
-        <w:rPr>
-          <w:rFonts w:cstheme="minorHAnsi"/>
-          <w:lang w:val="en-AU"/>
-        </w:rPr>
-        <w:t xml:space="preserve"> </w:t>
+        <w:t xml:space="preserve">The chat option allows them to decide between; </w:t>
       </w:r>
     </w:p>
     <w:p>
@@ -3831,24 +3965,7 @@
           <w:rFonts w:cstheme="minorHAnsi"/>
           <w:lang w:val="en-AU"/>
         </w:rPr>
-        <w:lastRenderedPageBreak/>
-        <w:t xml:space="preserve">They can also opt </w:t>
-      </w:r>
-      <w:proofErr w:type="gramStart"/>
-      <w:r>
-        <w:rPr>
-          <w:rFonts w:cstheme="minorHAnsi"/>
-          <w:lang w:val="en-AU"/>
-        </w:rPr>
-        <w:t>in to</w:t>
-      </w:r>
-      <w:proofErr w:type="gramEnd"/>
-      <w:r>
-        <w:rPr>
-          <w:rFonts w:cstheme="minorHAnsi"/>
-          <w:lang w:val="en-AU"/>
-        </w:rPr>
-        <w:t xml:space="preserve"> challenges and compete against their connections</w:t>
+        <w:t>They can also opt into challenges and compete against their connections</w:t>
       </w:r>
     </w:p>
     <w:p>
@@ -3868,23 +3985,7 @@
           <w:rFonts w:cstheme="minorHAnsi"/>
           <w:lang w:val="en-AU"/>
         </w:rPr>
-        <w:t xml:space="preserve">The use of photos </w:t>
-      </w:r>
-      <w:proofErr w:type="gramStart"/>
-      <w:r>
-        <w:rPr>
-          <w:rFonts w:cstheme="minorHAnsi"/>
-          <w:lang w:val="en-AU"/>
-        </w:rPr>
-        <w:t>are</w:t>
-      </w:r>
-      <w:proofErr w:type="gramEnd"/>
-      <w:r>
-        <w:rPr>
-          <w:rFonts w:cstheme="minorHAnsi"/>
-          <w:lang w:val="en-AU"/>
-        </w:rPr>
-        <w:t xml:space="preserve"> there for the </w:t>
+        <w:t xml:space="preserve">The use of photos are there for the </w:t>
       </w:r>
       <w:r>
         <w:rPr>
@@ -3992,14 +4093,84 @@
           <w:rFonts w:cstheme="minorHAnsi"/>
           <w:lang w:val="en-AU"/>
         </w:rPr>
-        <w:t xml:space="preserve">We plan to collate data of what the main concerns would be and intend to have a few options they can chose from </w:t>
-      </w:r>
-      <w:r>
-        <w:rPr>
-          <w:rFonts w:cstheme="minorHAnsi"/>
-          <w:lang w:val="en-AU"/>
-        </w:rPr>
-        <w:t>however to begin with we will look to only have password help option</w:t>
+        <w:t>We plan to collate data of what the main concerns would be and intend to have a few options they can ch</w:t>
+      </w:r>
+      <w:r>
+        <w:rPr>
+          <w:rFonts w:cstheme="minorHAnsi"/>
+          <w:lang w:val="en-AU"/>
+        </w:rPr>
+        <w:t>o</w:t>
+      </w:r>
+      <w:r>
+        <w:rPr>
+          <w:rFonts w:cstheme="minorHAnsi"/>
+          <w:lang w:val="en-AU"/>
+        </w:rPr>
+        <w:t>ose from</w:t>
+      </w:r>
+      <w:r>
+        <w:rPr>
+          <w:rFonts w:cstheme="minorHAnsi"/>
+          <w:lang w:val="en-AU"/>
+        </w:rPr>
+        <w:t>,</w:t>
+      </w:r>
+      <w:r>
+        <w:rPr>
+          <w:rFonts w:cstheme="minorHAnsi"/>
+          <w:lang w:val="en-AU"/>
+        </w:rPr>
+        <w:t xml:space="preserve"> </w:t>
+      </w:r>
+      <w:r>
+        <w:rPr>
+          <w:rFonts w:cstheme="minorHAnsi"/>
+          <w:lang w:val="en-AU"/>
+        </w:rPr>
+        <w:t>however</w:t>
+      </w:r>
+      <w:r>
+        <w:rPr>
+          <w:rFonts w:cstheme="minorHAnsi"/>
+          <w:lang w:val="en-AU"/>
+        </w:rPr>
+        <w:t>,</w:t>
+      </w:r>
+      <w:r>
+        <w:rPr>
+          <w:rFonts w:cstheme="minorHAnsi"/>
+          <w:lang w:val="en-AU"/>
+        </w:rPr>
+        <w:t xml:space="preserve"> to begin with</w:t>
+      </w:r>
+      <w:r>
+        <w:rPr>
+          <w:rFonts w:cstheme="minorHAnsi"/>
+          <w:lang w:val="en-AU"/>
+        </w:rPr>
+        <w:t>,</w:t>
+      </w:r>
+      <w:r>
+        <w:rPr>
+          <w:rFonts w:cstheme="minorHAnsi"/>
+          <w:lang w:val="en-AU"/>
+        </w:rPr>
+        <w:t xml:space="preserve"> we will look to only have </w:t>
+      </w:r>
+      <w:r>
+        <w:rPr>
+          <w:rFonts w:cstheme="minorHAnsi"/>
+          <w:lang w:val="en-AU"/>
+        </w:rPr>
+        <w:t xml:space="preserve">a </w:t>
+      </w:r>
+      <w:r>
+        <w:rPr>
+          <w:rFonts w:cstheme="minorHAnsi"/>
+          <w:lang w:val="en-AU"/>
+        </w:rPr>
+        <w:t>password help option</w:t>
       </w:r>
     </w:p>
     <w:p>
@@ -4043,7 +4214,21 @@
           <w:rFonts w:cstheme="minorHAnsi"/>
           <w:lang w:val="en-AU"/>
         </w:rPr>
-        <w:t xml:space="preserve"> will have a separate login and will not need to register a main contact </w:t>
+        <w:t xml:space="preserve"> will have a separate login and will not need to register </w:t>
+      </w:r>
+      <w:r>
+        <w:rPr>
+          <w:rFonts w:cstheme="minorHAnsi"/>
+          <w:lang w:val="en-AU"/>
+        </w:rPr>
+        <w:t>the</w:t>
+      </w:r>
+      <w:r>
+        <w:rPr>
+          <w:rFonts w:cstheme="minorHAnsi"/>
+          <w:lang w:val="en-AU"/>
+        </w:rPr>
+        <w:t xml:space="preserve"> main contact </w:t>
       </w:r>
     </w:p>
     <w:p>
@@ -4090,6 +4275,7 @@
           <w:rFonts w:cstheme="minorHAnsi"/>
           <w:lang w:val="en-AU"/>
         </w:rPr>
+        <w:lastRenderedPageBreak/>
         <w:t>This</w:t>
       </w:r>
       <w:r>
@@ -4097,30 +4283,28 @@
           <w:rFonts w:cstheme="minorHAnsi"/>
           <w:lang w:val="en-AU"/>
         </w:rPr>
-        <w:t xml:space="preserve"> is where they </w:t>
-      </w:r>
-      <w:proofErr w:type="gramStart"/>
-      <w:r>
-        <w:rPr>
-          <w:rFonts w:cstheme="minorHAnsi"/>
-          <w:lang w:val="en-AU"/>
-        </w:rPr>
-        <w:t>will  be</w:t>
-      </w:r>
-      <w:proofErr w:type="gramEnd"/>
-      <w:r>
-        <w:rPr>
-          <w:rFonts w:cstheme="minorHAnsi"/>
-          <w:lang w:val="en-AU"/>
-        </w:rPr>
-        <w:t xml:space="preserve"> able to access</w:t>
-      </w:r>
-      <w:r>
-        <w:rPr>
-          <w:rFonts w:cstheme="minorHAnsi"/>
-          <w:lang w:val="en-AU"/>
-        </w:rPr>
-        <w:t xml:space="preserve"> controls of their elderly user</w:t>
+        <w:t xml:space="preserve"> is where they will  be able to access</w:t>
+      </w:r>
+      <w:r>
+        <w:rPr>
+          <w:rFonts w:cstheme="minorHAnsi"/>
+          <w:lang w:val="en-AU"/>
+        </w:rPr>
+        <w:t xml:space="preserve"> </w:t>
+      </w:r>
+      <w:r>
+        <w:rPr>
+          <w:rFonts w:cstheme="minorHAnsi"/>
+          <w:lang w:val="en-AU"/>
+        </w:rPr>
+        <w:t xml:space="preserve">the </w:t>
+      </w:r>
+      <w:r>
+        <w:rPr>
+          <w:rFonts w:cstheme="minorHAnsi"/>
+          <w:lang w:val="en-AU"/>
+        </w:rPr>
+        <w:t>controls of their elderly user</w:t>
       </w:r>
     </w:p>
     <w:p>
@@ -4247,45 +4431,11 @@
           <w:rFonts w:cstheme="minorHAnsi"/>
           <w:lang w:val="en-AU"/>
         </w:rPr>
-        <w:t xml:space="preserve">They also </w:t>
-      </w:r>
-      <w:proofErr w:type="gramStart"/>
-      <w:r>
-        <w:rPr>
-          <w:rFonts w:cstheme="minorHAnsi"/>
-          <w:lang w:val="en-AU"/>
-        </w:rPr>
-        <w:t>have the ability to</w:t>
-      </w:r>
-      <w:proofErr w:type="gramEnd"/>
-      <w:r>
-        <w:rPr>
-          <w:rFonts w:cstheme="minorHAnsi"/>
-          <w:lang w:val="en-AU"/>
-        </w:rPr>
-        <w:t xml:space="preserve"> “add connections”</w:t>
-      </w:r>
-    </w:p>
-    <w:p>
-      <w:pPr>
-        <w:rPr>
-          <w:rFonts w:cstheme="minorHAnsi"/>
-          <w:lang w:val="en-AU"/>
-        </w:rPr>
-      </w:pPr>
-    </w:p>
-    <w:p>
-      <w:pPr>
-        <w:pStyle w:val="ListParagraph"/>
-        <w:rPr>
-          <w:rFonts w:cstheme="minorHAnsi"/>
-          <w:lang w:val="en-AU"/>
-        </w:rPr>
-      </w:pPr>
-    </w:p>
-    <w:p>
-      <w:pPr>
-        <w:pStyle w:val="ListParagraph"/>
+        <w:t>They also have the ability to “add connections”</w:t>
+      </w:r>
+    </w:p>
+    <w:p>
+      <w:pPr>
         <w:rPr>
           <w:rFonts w:cstheme="minorHAnsi"/>
           <w:lang w:val="en-AU"/>
@@ -4313,7 +4463,7 @@
 </file>
 
 <file path=word/numbering.xml><?xml version="1.0" encoding="utf-8"?>
-<w:numbering xmlns:wpc="http://schemas.microsoft.com/office/word/2010/wordprocessingCanvas" xmlns:cx="http://schemas.microsoft.com/office/drawing/2014/chartex" xmlns:cx1="http://schemas.microsoft.com/office/drawing/2015/9/8/chartex" xmlns:cx2="http://schemas.microsoft.com/office/drawing/2015/10/21/chartex" xmlns:cx3="http://schemas.microsoft.com/office/drawing/2016/5/9/chartex" xmlns:cx4="http://schemas.microsoft.com/office/drawing/2016/5/10/chartex" xmlns:cx5="http://schemas.microsoft.com/office/drawing/2016/5/11/chartex" xmlns:cx6="http://schemas.microsoft.com/office/drawing/2016/5/12/chartex" xmlns:cx7="http://schemas.microsoft.com/office/drawing/2016/5/13/chartex" xmlns:cx8="http://schemas.microsoft.com/office/drawing/2016/5/14/chartex" xmlns:mc="http://schemas.openxmlformats.org/markup-compatibility/2006" xmlns:aink="http://schemas.microsoft.com/office/drawing/2016/ink" xmlns:am3d="http://schemas.microsoft.com/office/drawing/2017/model3d" xmlns:o="urn:schemas-microsoft-com:office:office" xmlns:r="http://schemas.openxmlformats.org/officeDocument/2006/relationships" xmlns:m="http://schemas.openxmlformats.org/officeDocument/2006/math" xmlns:v="urn:schemas-microsoft-com:vml" xmlns:wp14="http://schemas.microsoft.com/office/word/2010/wordprocessingDrawing" xmlns:wp="http://schemas.openxmlformats.org/drawingml/2006/wordprocessingDrawing" xmlns:w10="urn:schemas-microsoft-com:office:word" xmlns:w="http://schemas.openxmlformats.org/wordprocessingml/2006/main" xmlns:w14="http://schemas.microsoft.com/office/word/2010/wordml" xmlns:w15="http://schemas.microsoft.com/office/word/2012/wordml" xmlns:w16cex="http://schemas.microsoft.com/office/word/2018/wordml/cex" xmlns:w16cid="http://schemas.microsoft.com/office/word/2016/wordml/cid" xmlns:w16="http://schemas.microsoft.com/office/word/2018/wordml" xmlns:w16se="http://schemas.microsoft.com/office/word/2015/wordml/symex" xmlns:wpg="http://schemas.microsoft.com/office/word/2010/wordprocessingGroup" xmlns:wpi="http://schemas.microsoft.com/office/word/2010/wordprocessingInk" xmlns:wne="http://schemas.microsoft.com/office/word/2006/wordml" xmlns:wps="http://schemas.microsoft.com/office/word/2010/wordprocessingShape" mc:Ignorable="w14 w15 w16se w16cid w16 w16cex wp14">
+<w:numbering xmlns:wpc="http://schemas.microsoft.com/office/word/2010/wordprocessingCanvas" xmlns:cx="http://schemas.microsoft.com/office/drawing/2014/chartex" xmlns:cx1="http://schemas.microsoft.com/office/drawing/2015/9/8/chartex" xmlns:mc="http://schemas.openxmlformats.org/markup-compatibility/2006" xmlns:o="urn:schemas-microsoft-com:office:office" xmlns:r="http://schemas.openxmlformats.org/officeDocument/2006/relationships" xmlns:m="http://schemas.openxmlformats.org/officeDocument/2006/math" xmlns:v="urn:schemas-microsoft-com:vml" xmlns:wp14="http://schemas.microsoft.com/office/word/2010/wordprocessingDrawing" xmlns:wp="http://schemas.openxmlformats.org/drawingml/2006/wordprocessingDrawing" xmlns:w10="urn:schemas-microsoft-com:office:word" xmlns:w="http://schemas.openxmlformats.org/wordprocessingml/2006/main" xmlns:w14="http://schemas.microsoft.com/office/word/2010/wordml" xmlns:w15="http://schemas.microsoft.com/office/word/2012/wordml" xmlns:w16se="http://schemas.microsoft.com/office/word/2015/wordml/symex" xmlns:wpg="http://schemas.microsoft.com/office/word/2010/wordprocessingGroup" xmlns:wpi="http://schemas.microsoft.com/office/word/2010/wordprocessingInk" xmlns:wne="http://schemas.microsoft.com/office/word/2006/wordml" xmlns:wps="http://schemas.microsoft.com/office/word/2010/wordprocessingShape" mc:Ignorable="w14 w15 w16se wp14">
   <w:abstractNum w:abstractNumId="0" w15:restartNumberingAfterBreak="0">
     <w:nsid w:val="118B3D7A"/>
     <w:multiLevelType w:val="hybridMultilevel"/>
@@ -5013,7 +5163,7 @@
 </file>
 
 <file path=word/styles.xml><?xml version="1.0" encoding="utf-8"?>
-<w:styles xmlns:mc="http://schemas.openxmlformats.org/markup-compatibility/2006" xmlns:r="http://schemas.openxmlformats.org/officeDocument/2006/relationships" xmlns:w="http://schemas.openxmlformats.org/wordprocessingml/2006/main" xmlns:w14="http://schemas.microsoft.com/office/word/2010/wordml" xmlns:w15="http://schemas.microsoft.com/office/word/2012/wordml" xmlns:w16cex="http://schemas.microsoft.com/office/word/2018/wordml/cex" xmlns:w16cid="http://schemas.microsoft.com/office/word/2016/wordml/cid" xmlns:w16="http://schemas.microsoft.com/office/word/2018/wordml" xmlns:w16se="http://schemas.microsoft.com/office/word/2015/wordml/symex" mc:Ignorable="w14 w15 w16se w16cid w16 w16cex">
+<w:styles xmlns:mc="http://schemas.openxmlformats.org/markup-compatibility/2006" xmlns:r="http://schemas.openxmlformats.org/officeDocument/2006/relationships" xmlns:w="http://schemas.openxmlformats.org/wordprocessingml/2006/main" xmlns:w14="http://schemas.microsoft.com/office/word/2010/wordml" xmlns:w15="http://schemas.microsoft.com/office/word/2012/wordml" xmlns:w16se="http://schemas.microsoft.com/office/word/2015/wordml/symex" mc:Ignorable="w14 w15 w16se">
   <w:docDefaults>
     <w:rPrDefault>
       <w:rPr>
@@ -5029,7 +5179,7 @@
       </w:pPr>
     </w:pPrDefault>
   </w:docDefaults>
-  <w:latentStyles w:defLockedState="0" w:defUIPriority="99" w:defSemiHidden="0" w:defUnhideWhenUsed="0" w:defQFormat="0" w:count="376">
+  <w:latentStyles w:defLockedState="0" w:defUIPriority="99" w:defSemiHidden="0" w:defUnhideWhenUsed="0" w:defQFormat="0" w:count="371">
     <w:lsdException w:name="Normal" w:uiPriority="0" w:qFormat="1"/>
     <w:lsdException w:name="heading 1" w:uiPriority="9" w:qFormat="1"/>
     <w:lsdException w:name="heading 2" w:semiHidden="1" w:uiPriority="9" w:unhideWhenUsed="1" w:qFormat="1"/>
@@ -5135,6 +5285,7 @@
     <w:lsdException w:name="HTML Sample" w:semiHidden="1" w:unhideWhenUsed="1"/>
     <w:lsdException w:name="HTML Typewriter" w:semiHidden="1" w:unhideWhenUsed="1"/>
     <w:lsdException w:name="HTML Variable" w:semiHidden="1" w:unhideWhenUsed="1"/>
+    <w:lsdException w:name="Normal Table" w:semiHidden="1" w:unhideWhenUsed="1"/>
     <w:lsdException w:name="annotation subject" w:semiHidden="1" w:unhideWhenUsed="1"/>
     <w:lsdException w:name="No List" w:semiHidden="1" w:unhideWhenUsed="1"/>
     <w:lsdException w:name="Outline List 1" w:semiHidden="1" w:unhideWhenUsed="1"/>
@@ -5177,8 +5328,11 @@
     <w:lsdException w:name="Table Contemporary" w:semiHidden="1" w:unhideWhenUsed="1"/>
     <w:lsdException w:name="Table Elegant" w:semiHidden="1" w:unhideWhenUsed="1"/>
     <w:lsdException w:name="Table Professional" w:semiHidden="1" w:unhideWhenUsed="1"/>
+    <w:lsdException w:name="Table Subtle 1" w:semiHidden="1" w:unhideWhenUsed="1"/>
     <w:lsdException w:name="Table Subtle 2" w:semiHidden="1" w:unhideWhenUsed="1"/>
     <w:lsdException w:name="Table Web 1" w:semiHidden="1" w:unhideWhenUsed="1"/>
+    <w:lsdException w:name="Table Web 2" w:semiHidden="1" w:unhideWhenUsed="1"/>
+    <w:lsdException w:name="Table Web 3" w:semiHidden="1" w:unhideWhenUsed="1"/>
     <w:lsdException w:name="Balloon Text" w:semiHidden="1" w:unhideWhenUsed="1"/>
     <w:lsdException w:name="Table Grid" w:uiPriority="39"/>
     <w:lsdException w:name="Table Theme" w:semiHidden="1" w:unhideWhenUsed="1"/>
@@ -5397,11 +5551,6 @@
     <w:lsdException w:name="List Table 5 Dark Accent 6" w:uiPriority="50"/>
     <w:lsdException w:name="List Table 6 Colorful Accent 6" w:uiPriority="51"/>
     <w:lsdException w:name="List Table 7 Colorful Accent 6" w:uiPriority="52"/>
-    <w:lsdException w:name="Mention" w:semiHidden="1" w:unhideWhenUsed="1"/>
-    <w:lsdException w:name="Smart Hyperlink" w:semiHidden="1" w:unhideWhenUsed="1"/>
-    <w:lsdException w:name="Hashtag" w:semiHidden="1" w:unhideWhenUsed="1"/>
-    <w:lsdException w:name="Unresolved Mention" w:semiHidden="1" w:unhideWhenUsed="1"/>
-    <w:lsdException w:name="Smart Link" w:semiHidden="1" w:unhideWhenUsed="1"/>
   </w:latentStyles>
   <w:style w:type="paragraph" w:default="1" w:styleId="Normal">
     <w:name w:val="Normal"/>

</xml_diff>